<commit_message>
still working on sessions
</commit_message>
<xml_diff>
--- a/Documentation/Ficha de proyecto.docx
+++ b/Documentation/Ficha de proyecto.docx
@@ -119,8 +119,18 @@
                 <w:sz w:val="22"/>
                 <w:szCs w:val="22"/>
               </w:rPr>
-              <w:t xml:space="preserve"> Emprendev</w:t>
-            </w:r>
+              <w:t xml:space="preserve"> </w:t>
+            </w:r>
+            <w:proofErr w:type="spellStart"/>
+            <w:r>
+              <w:rPr>
+                <w:rFonts w:ascii="Arial" w:eastAsia="Arial" w:hAnsi="Arial" w:cs="Arial"/>
+                <w:sz w:val="22"/>
+                <w:szCs w:val="22"/>
+              </w:rPr>
+              <w:t>Emprendev</w:t>
+            </w:r>
+            <w:proofErr w:type="spellEnd"/>
           </w:p>
         </w:tc>
       </w:tr>
@@ -363,7 +373,7 @@
               <w:jc w:val="both"/>
               <w:rPr>
                 <w:rFonts w:ascii="Arial" w:eastAsia="Arial" w:hAnsi="Arial" w:cs="Arial"/>
-                <w:bCs/>
+                <w:b/>
                 <w:sz w:val="22"/>
                 <w:szCs w:val="22"/>
               </w:rPr>
@@ -393,47 +403,29 @@
                 <w:sz w:val="22"/>
                 <w:szCs w:val="22"/>
               </w:rPr>
-              <w:t>Eldrin Wiliam Berrio Leon</w:t>
-            </w:r>
-            <w:r>
-              <w:rPr>
-                <w:rFonts w:ascii="Arial" w:eastAsia="Arial" w:hAnsi="Arial" w:cs="Arial"/>
-                <w:bCs/>
-                <w:sz w:val="22"/>
-                <w:szCs w:val="22"/>
-              </w:rPr>
-              <w:t>.</w:t>
-            </w:r>
-          </w:p>
-          <w:p>
-            <w:pPr>
-              <w:spacing w:before="100" w:after="100"/>
-              <w:jc w:val="both"/>
-              <w:rPr>
-                <w:rFonts w:ascii="Arial" w:eastAsia="Arial" w:hAnsi="Arial" w:cs="Arial"/>
-                <w:b/>
-                <w:sz w:val="22"/>
-                <w:szCs w:val="22"/>
-              </w:rPr>
-            </w:pPr>
-            <w:r>
-              <w:rPr>
-                <w:rFonts w:ascii="Arial" w:eastAsia="Arial" w:hAnsi="Arial" w:cs="Arial"/>
-                <w:bCs/>
-                <w:sz w:val="22"/>
-                <w:szCs w:val="22"/>
-              </w:rPr>
-              <w:t xml:space="preserve"> Andres Fernando Cuellar Cardona</w:t>
-            </w:r>
-            <w:r>
-              <w:rPr>
-                <w:rFonts w:ascii="Arial" w:eastAsia="Arial" w:hAnsi="Arial" w:cs="Arial"/>
-                <w:bCs/>
-                <w:sz w:val="22"/>
-                <w:szCs w:val="22"/>
-              </w:rPr>
-              <w:t>.</w:t>
-            </w:r>
+              <w:t>Edwyn</w:t>
+            </w:r>
+            <w:r>
+              <w:rPr>
+                <w:rFonts w:ascii="Arial" w:eastAsia="Arial" w:hAnsi="Arial" w:cs="Arial"/>
+                <w:bCs/>
+                <w:sz w:val="22"/>
+                <w:szCs w:val="22"/>
+              </w:rPr>
+              <w:t xml:space="preserve"> Patiño</w:t>
+            </w:r>
+          </w:p>
+          <w:p>
+            <w:pPr>
+              <w:spacing w:before="100" w:after="100"/>
+              <w:jc w:val="both"/>
+              <w:rPr>
+                <w:rFonts w:ascii="Arial" w:eastAsia="Arial" w:hAnsi="Arial" w:cs="Arial"/>
+                <w:b/>
+                <w:sz w:val="22"/>
+                <w:szCs w:val="22"/>
+              </w:rPr>
+            </w:pPr>
           </w:p>
         </w:tc>
       </w:tr>
@@ -942,7 +934,7 @@
       </w:tr>
       <w:tr>
         <w:trPr>
-          <w:trHeight w:val="102"/>
+          <w:trHeight w:val="1190"/>
         </w:trPr>
         <w:tc>
           <w:tcPr>
@@ -999,7 +991,7 @@
                 <w:sz w:val="22"/>
                 <w:szCs w:val="22"/>
               </w:rPr>
-              <w:t>ANDRES FERNANDO CUELLAR CARDONA</w:t>
+              <w:t>HECTOR MAYA</w:t>
             </w:r>
           </w:p>
         </w:tc>
@@ -1022,6 +1014,14 @@
                 <w:szCs w:val="22"/>
               </w:rPr>
             </w:pPr>
+            <w:r>
+              <w:rPr>
+                <w:rFonts w:ascii="Arial" w:eastAsia="Arial" w:hAnsi="Arial" w:cs="Arial"/>
+                <w:sz w:val="22"/>
+                <w:szCs w:val="22"/>
+              </w:rPr>
+              <w:t>Desarrollar la solución de software de acuerdo con el diseño y metodologías de desarrollo</w:t>
+            </w:r>
           </w:p>
         </w:tc>
         <w:tc>
@@ -1070,7 +1070,7 @@
       </w:tr>
       <w:tr>
         <w:trPr>
-          <w:trHeight w:val="70"/>
+          <w:trHeight w:val="1190"/>
         </w:trPr>
         <w:tc>
           <w:tcPr>
@@ -1116,6 +1116,678 @@
               <w:spacing w:before="100" w:after="100"/>
               <w:jc w:val="both"/>
               <w:rPr>
+                <w:rFonts w:ascii="Arial" w:eastAsia="Arial" w:hAnsi="Arial" w:cs="Arial"/>
+                <w:sz w:val="22"/>
+                <w:szCs w:val="22"/>
+              </w:rPr>
+            </w:pPr>
+            <w:r>
+              <w:rPr>
+                <w:rFonts w:ascii="Arial" w:eastAsia="Arial" w:hAnsi="Arial" w:cs="Arial"/>
+                <w:sz w:val="22"/>
+                <w:szCs w:val="22"/>
+              </w:rPr>
+              <w:t>JUAN DAVID CARVAJAL</w:t>
+            </w:r>
+          </w:p>
+        </w:tc>
+        <w:tc>
+          <w:tcPr>
+            <w:tcW w:w="2942" w:type="dxa"/>
+            <w:tcBorders>
+              <w:top w:val="single" w:sz="4" w:space="0" w:color="000000"/>
+              <w:left w:val="single" w:sz="4" w:space="0" w:color="000000"/>
+              <w:bottom w:val="single" w:sz="4" w:space="0" w:color="000000"/>
+            </w:tcBorders>
+          </w:tcPr>
+          <w:p>
+            <w:pPr>
+              <w:spacing w:before="100" w:after="100"/>
+              <w:jc w:val="both"/>
+              <w:rPr>
+                <w:rFonts w:ascii="Arial" w:eastAsia="Arial" w:hAnsi="Arial" w:cs="Arial"/>
+                <w:sz w:val="22"/>
+                <w:szCs w:val="22"/>
+              </w:rPr>
+            </w:pPr>
+            <w:r>
+              <w:rPr>
+                <w:rFonts w:ascii="Arial" w:eastAsia="Arial" w:hAnsi="Arial" w:cs="Arial"/>
+                <w:sz w:val="22"/>
+                <w:szCs w:val="22"/>
+              </w:rPr>
+              <w:t>Controlar la calidad del servicio de software de acuerdo con los estándares técnicos</w:t>
+            </w:r>
+          </w:p>
+        </w:tc>
+        <w:tc>
+          <w:tcPr>
+            <w:tcW w:w="1029" w:type="dxa"/>
+            <w:gridSpan w:val="2"/>
+            <w:tcBorders>
+              <w:top w:val="single" w:sz="4" w:space="0" w:color="000000"/>
+              <w:left w:val="single" w:sz="4" w:space="0" w:color="000000"/>
+              <w:bottom w:val="single" w:sz="4" w:space="0" w:color="000000"/>
+            </w:tcBorders>
+          </w:tcPr>
+          <w:p>
+            <w:pPr>
+              <w:spacing w:before="100" w:after="100"/>
+              <w:jc w:val="both"/>
+              <w:rPr>
+                <w:rFonts w:ascii="Arial" w:eastAsia="Arial" w:hAnsi="Arial" w:cs="Arial"/>
+                <w:sz w:val="22"/>
+                <w:szCs w:val="22"/>
+              </w:rPr>
+            </w:pPr>
+          </w:p>
+        </w:tc>
+        <w:tc>
+          <w:tcPr>
+            <w:tcW w:w="1349" w:type="dxa"/>
+            <w:tcBorders>
+              <w:top w:val="single" w:sz="4" w:space="0" w:color="000000"/>
+              <w:left w:val="single" w:sz="4" w:space="0" w:color="000000"/>
+              <w:bottom w:val="single" w:sz="4" w:space="0" w:color="000000"/>
+            </w:tcBorders>
+          </w:tcPr>
+          <w:p>
+            <w:pPr>
+              <w:spacing w:before="100" w:after="100"/>
+              <w:jc w:val="right"/>
+              <w:rPr>
+                <w:rFonts w:ascii="Arial" w:eastAsia="Arial" w:hAnsi="Arial" w:cs="Arial"/>
+                <w:sz w:val="22"/>
+                <w:szCs w:val="22"/>
+              </w:rPr>
+            </w:pPr>
+          </w:p>
+        </w:tc>
+      </w:tr>
+      <w:tr>
+        <w:trPr>
+          <w:trHeight w:val="1190"/>
+        </w:trPr>
+        <w:tc>
+          <w:tcPr>
+            <w:tcW w:w="1980" w:type="dxa"/>
+            <w:gridSpan w:val="2"/>
+            <w:vMerge/>
+            <w:tcBorders>
+              <w:top w:val="single" w:sz="4" w:space="0" w:color="000000"/>
+              <w:left w:val="single" w:sz="4" w:space="0" w:color="000000"/>
+            </w:tcBorders>
+          </w:tcPr>
+          <w:p>
+            <w:pPr>
+              <w:widowControl w:val="0"/>
+              <w:pBdr>
+                <w:top w:val="nil"/>
+                <w:left w:val="nil"/>
+                <w:bottom w:val="nil"/>
+                <w:right w:val="nil"/>
+                <w:between w:val="nil"/>
+              </w:pBdr>
+              <w:spacing w:line="276" w:lineRule="auto"/>
+              <w:rPr>
+                <w:rFonts w:ascii="Arial" w:eastAsia="Arial" w:hAnsi="Arial" w:cs="Arial"/>
+                <w:sz w:val="22"/>
+                <w:szCs w:val="22"/>
+              </w:rPr>
+            </w:pPr>
+          </w:p>
+        </w:tc>
+        <w:tc>
+          <w:tcPr>
+            <w:tcW w:w="2268" w:type="dxa"/>
+            <w:gridSpan w:val="4"/>
+            <w:tcBorders>
+              <w:top w:val="single" w:sz="4" w:space="0" w:color="000000"/>
+              <w:left w:val="single" w:sz="4" w:space="0" w:color="000000"/>
+              <w:bottom w:val="single" w:sz="4" w:space="0" w:color="000000"/>
+            </w:tcBorders>
+          </w:tcPr>
+          <w:p>
+            <w:pPr>
+              <w:spacing w:before="100" w:after="100"/>
+              <w:jc w:val="both"/>
+              <w:rPr>
+                <w:rFonts w:ascii="Arial" w:eastAsia="Arial" w:hAnsi="Arial" w:cs="Arial"/>
+                <w:sz w:val="22"/>
+                <w:szCs w:val="22"/>
+              </w:rPr>
+            </w:pPr>
+            <w:r>
+              <w:rPr>
+                <w:rFonts w:ascii="Arial" w:eastAsia="Arial" w:hAnsi="Arial" w:cs="Arial"/>
+                <w:sz w:val="22"/>
+                <w:szCs w:val="22"/>
+              </w:rPr>
+              <w:t>EDWYN PATIÑO</w:t>
+            </w:r>
+          </w:p>
+        </w:tc>
+        <w:tc>
+          <w:tcPr>
+            <w:tcW w:w="2942" w:type="dxa"/>
+            <w:tcBorders>
+              <w:top w:val="single" w:sz="4" w:space="0" w:color="000000"/>
+              <w:left w:val="single" w:sz="4" w:space="0" w:color="000000"/>
+              <w:bottom w:val="single" w:sz="4" w:space="0" w:color="000000"/>
+            </w:tcBorders>
+          </w:tcPr>
+          <w:p>
+            <w:pPr>
+              <w:spacing w:before="100" w:after="100"/>
+              <w:jc w:val="both"/>
+              <w:rPr>
+                <w:rFonts w:ascii="Arial" w:eastAsia="Arial" w:hAnsi="Arial" w:cs="Arial"/>
+                <w:sz w:val="22"/>
+                <w:szCs w:val="22"/>
+              </w:rPr>
+            </w:pPr>
+            <w:r>
+              <w:rPr>
+                <w:rFonts w:ascii="Arial" w:eastAsia="Arial" w:hAnsi="Arial" w:cs="Arial"/>
+                <w:sz w:val="22"/>
+                <w:szCs w:val="22"/>
+              </w:rPr>
+              <w:t>Desarrollar la solución de software de acuerdo con el diseño y metodologías de desarrollo</w:t>
+            </w:r>
+          </w:p>
+        </w:tc>
+        <w:tc>
+          <w:tcPr>
+            <w:tcW w:w="1029" w:type="dxa"/>
+            <w:gridSpan w:val="2"/>
+            <w:tcBorders>
+              <w:top w:val="single" w:sz="4" w:space="0" w:color="000000"/>
+              <w:left w:val="single" w:sz="4" w:space="0" w:color="000000"/>
+              <w:bottom w:val="single" w:sz="4" w:space="0" w:color="000000"/>
+            </w:tcBorders>
+          </w:tcPr>
+          <w:p>
+            <w:pPr>
+              <w:spacing w:before="100" w:after="100"/>
+              <w:jc w:val="both"/>
+              <w:rPr>
+                <w:rFonts w:ascii="Arial" w:eastAsia="Arial" w:hAnsi="Arial" w:cs="Arial"/>
+                <w:sz w:val="22"/>
+                <w:szCs w:val="22"/>
+              </w:rPr>
+            </w:pPr>
+          </w:p>
+        </w:tc>
+        <w:tc>
+          <w:tcPr>
+            <w:tcW w:w="1349" w:type="dxa"/>
+            <w:tcBorders>
+              <w:top w:val="single" w:sz="4" w:space="0" w:color="000000"/>
+              <w:left w:val="single" w:sz="4" w:space="0" w:color="000000"/>
+              <w:bottom w:val="single" w:sz="4" w:space="0" w:color="000000"/>
+            </w:tcBorders>
+          </w:tcPr>
+          <w:p>
+            <w:pPr>
+              <w:spacing w:before="100" w:after="100"/>
+              <w:jc w:val="right"/>
+              <w:rPr>
+                <w:rFonts w:ascii="Arial" w:eastAsia="Arial" w:hAnsi="Arial" w:cs="Arial"/>
+                <w:sz w:val="22"/>
+                <w:szCs w:val="22"/>
+              </w:rPr>
+            </w:pPr>
+          </w:p>
+        </w:tc>
+      </w:tr>
+      <w:tr>
+        <w:trPr>
+          <w:trHeight w:val="1190"/>
+        </w:trPr>
+        <w:tc>
+          <w:tcPr>
+            <w:tcW w:w="1980" w:type="dxa"/>
+            <w:gridSpan w:val="2"/>
+            <w:vMerge/>
+            <w:tcBorders>
+              <w:top w:val="single" w:sz="4" w:space="0" w:color="000000"/>
+              <w:left w:val="single" w:sz="4" w:space="0" w:color="000000"/>
+            </w:tcBorders>
+          </w:tcPr>
+          <w:p>
+            <w:pPr>
+              <w:widowControl w:val="0"/>
+              <w:pBdr>
+                <w:top w:val="nil"/>
+                <w:left w:val="nil"/>
+                <w:bottom w:val="nil"/>
+                <w:right w:val="nil"/>
+                <w:between w:val="nil"/>
+              </w:pBdr>
+              <w:spacing w:line="276" w:lineRule="auto"/>
+              <w:rPr>
+                <w:rFonts w:ascii="Arial" w:eastAsia="Arial" w:hAnsi="Arial" w:cs="Arial"/>
+                <w:sz w:val="22"/>
+                <w:szCs w:val="22"/>
+              </w:rPr>
+            </w:pPr>
+          </w:p>
+        </w:tc>
+        <w:tc>
+          <w:tcPr>
+            <w:tcW w:w="2268" w:type="dxa"/>
+            <w:gridSpan w:val="4"/>
+            <w:tcBorders>
+              <w:top w:val="single" w:sz="4" w:space="0" w:color="000000"/>
+              <w:left w:val="single" w:sz="4" w:space="0" w:color="000000"/>
+              <w:bottom w:val="single" w:sz="4" w:space="0" w:color="000000"/>
+            </w:tcBorders>
+          </w:tcPr>
+          <w:p>
+            <w:pPr>
+              <w:spacing w:before="100" w:after="100"/>
+              <w:jc w:val="both"/>
+              <w:rPr>
+                <w:rFonts w:ascii="Arial" w:eastAsia="Arial" w:hAnsi="Arial" w:cs="Arial"/>
+                <w:sz w:val="22"/>
+                <w:szCs w:val="22"/>
+              </w:rPr>
+            </w:pPr>
+            <w:r>
+              <w:rPr>
+                <w:rFonts w:ascii="Arial" w:eastAsia="Arial" w:hAnsi="Arial" w:cs="Arial"/>
+                <w:sz w:val="22"/>
+                <w:szCs w:val="22"/>
+              </w:rPr>
+              <w:t>ANDRES FERNANDO CUELLAR CARDONA</w:t>
+            </w:r>
+          </w:p>
+        </w:tc>
+        <w:tc>
+          <w:tcPr>
+            <w:tcW w:w="2942" w:type="dxa"/>
+            <w:tcBorders>
+              <w:top w:val="single" w:sz="4" w:space="0" w:color="000000"/>
+              <w:left w:val="single" w:sz="4" w:space="0" w:color="000000"/>
+              <w:bottom w:val="single" w:sz="4" w:space="0" w:color="000000"/>
+            </w:tcBorders>
+          </w:tcPr>
+          <w:p>
+            <w:pPr>
+              <w:spacing w:before="100" w:after="100"/>
+              <w:jc w:val="both"/>
+              <w:rPr>
+                <w:rFonts w:ascii="Arial" w:eastAsia="Arial" w:hAnsi="Arial" w:cs="Arial"/>
+                <w:sz w:val="22"/>
+                <w:szCs w:val="22"/>
+              </w:rPr>
+            </w:pPr>
+          </w:p>
+        </w:tc>
+        <w:tc>
+          <w:tcPr>
+            <w:tcW w:w="1029" w:type="dxa"/>
+            <w:gridSpan w:val="2"/>
+            <w:tcBorders>
+              <w:top w:val="single" w:sz="4" w:space="0" w:color="000000"/>
+              <w:left w:val="single" w:sz="4" w:space="0" w:color="000000"/>
+              <w:bottom w:val="single" w:sz="4" w:space="0" w:color="000000"/>
+            </w:tcBorders>
+          </w:tcPr>
+          <w:p>
+            <w:pPr>
+              <w:spacing w:before="100" w:after="100"/>
+              <w:jc w:val="both"/>
+              <w:rPr>
+                <w:rFonts w:ascii="Arial" w:eastAsia="Arial" w:hAnsi="Arial" w:cs="Arial"/>
+                <w:sz w:val="22"/>
+                <w:szCs w:val="22"/>
+              </w:rPr>
+            </w:pPr>
+          </w:p>
+        </w:tc>
+        <w:tc>
+          <w:tcPr>
+            <w:tcW w:w="1349" w:type="dxa"/>
+            <w:tcBorders>
+              <w:top w:val="single" w:sz="4" w:space="0" w:color="000000"/>
+              <w:left w:val="single" w:sz="4" w:space="0" w:color="000000"/>
+              <w:bottom w:val="single" w:sz="4" w:space="0" w:color="000000"/>
+            </w:tcBorders>
+          </w:tcPr>
+          <w:p>
+            <w:pPr>
+              <w:spacing w:before="100" w:after="100"/>
+              <w:jc w:val="right"/>
+              <w:rPr>
+                <w:rFonts w:ascii="Arial" w:eastAsia="Arial" w:hAnsi="Arial" w:cs="Arial"/>
+                <w:sz w:val="22"/>
+                <w:szCs w:val="22"/>
+              </w:rPr>
+            </w:pPr>
+          </w:p>
+        </w:tc>
+      </w:tr>
+      <w:tr>
+        <w:trPr>
+          <w:trHeight w:val="1190"/>
+        </w:trPr>
+        <w:tc>
+          <w:tcPr>
+            <w:tcW w:w="1980" w:type="dxa"/>
+            <w:gridSpan w:val="2"/>
+            <w:vMerge/>
+            <w:tcBorders>
+              <w:top w:val="single" w:sz="4" w:space="0" w:color="000000"/>
+              <w:left w:val="single" w:sz="4" w:space="0" w:color="000000"/>
+            </w:tcBorders>
+          </w:tcPr>
+          <w:p>
+            <w:pPr>
+              <w:widowControl w:val="0"/>
+              <w:pBdr>
+                <w:top w:val="nil"/>
+                <w:left w:val="nil"/>
+                <w:bottom w:val="nil"/>
+                <w:right w:val="nil"/>
+                <w:between w:val="nil"/>
+              </w:pBdr>
+              <w:spacing w:line="276" w:lineRule="auto"/>
+              <w:rPr>
+                <w:rFonts w:ascii="Arial" w:eastAsia="Arial" w:hAnsi="Arial" w:cs="Arial"/>
+                <w:sz w:val="22"/>
+                <w:szCs w:val="22"/>
+              </w:rPr>
+            </w:pPr>
+          </w:p>
+        </w:tc>
+        <w:tc>
+          <w:tcPr>
+            <w:tcW w:w="2268" w:type="dxa"/>
+            <w:gridSpan w:val="4"/>
+            <w:tcBorders>
+              <w:top w:val="single" w:sz="4" w:space="0" w:color="000000"/>
+              <w:left w:val="single" w:sz="4" w:space="0" w:color="000000"/>
+              <w:bottom w:val="single" w:sz="4" w:space="0" w:color="000000"/>
+            </w:tcBorders>
+          </w:tcPr>
+          <w:p>
+            <w:pPr>
+              <w:spacing w:before="100" w:after="100"/>
+              <w:jc w:val="both"/>
+              <w:rPr>
+                <w:rFonts w:ascii="Arial" w:eastAsia="Arial" w:hAnsi="Arial" w:cs="Arial"/>
+                <w:sz w:val="22"/>
+                <w:szCs w:val="22"/>
+              </w:rPr>
+            </w:pPr>
+            <w:r>
+              <w:rPr>
+                <w:rFonts w:ascii="Arial" w:eastAsia="Arial" w:hAnsi="Arial" w:cs="Arial"/>
+                <w:sz w:val="22"/>
+                <w:szCs w:val="22"/>
+              </w:rPr>
+              <w:t>FRECIA BEATRIZ</w:t>
+            </w:r>
+          </w:p>
+        </w:tc>
+        <w:tc>
+          <w:tcPr>
+            <w:tcW w:w="2942" w:type="dxa"/>
+            <w:tcBorders>
+              <w:top w:val="single" w:sz="4" w:space="0" w:color="000000"/>
+              <w:left w:val="single" w:sz="4" w:space="0" w:color="000000"/>
+              <w:bottom w:val="single" w:sz="4" w:space="0" w:color="000000"/>
+            </w:tcBorders>
+          </w:tcPr>
+          <w:p>
+            <w:pPr>
+              <w:spacing w:before="100" w:after="100"/>
+              <w:jc w:val="both"/>
+              <w:rPr>
+                <w:rFonts w:ascii="Arial" w:eastAsia="Arial" w:hAnsi="Arial" w:cs="Arial"/>
+                <w:sz w:val="22"/>
+                <w:szCs w:val="22"/>
+              </w:rPr>
+            </w:pPr>
+            <w:r>
+              <w:rPr>
+                <w:rFonts w:ascii="Arial" w:eastAsia="Arial" w:hAnsi="Arial" w:cs="Arial"/>
+                <w:sz w:val="22"/>
+                <w:szCs w:val="22"/>
+              </w:rPr>
+              <w:t>Emprendimiento</w:t>
+            </w:r>
+          </w:p>
+        </w:tc>
+        <w:tc>
+          <w:tcPr>
+            <w:tcW w:w="1029" w:type="dxa"/>
+            <w:gridSpan w:val="2"/>
+            <w:tcBorders>
+              <w:top w:val="single" w:sz="4" w:space="0" w:color="000000"/>
+              <w:left w:val="single" w:sz="4" w:space="0" w:color="000000"/>
+              <w:bottom w:val="single" w:sz="4" w:space="0" w:color="000000"/>
+            </w:tcBorders>
+          </w:tcPr>
+          <w:p>
+            <w:pPr>
+              <w:spacing w:before="100" w:after="100"/>
+              <w:jc w:val="both"/>
+              <w:rPr>
+                <w:rFonts w:ascii="Arial" w:eastAsia="Arial" w:hAnsi="Arial" w:cs="Arial"/>
+                <w:sz w:val="22"/>
+                <w:szCs w:val="22"/>
+              </w:rPr>
+            </w:pPr>
+          </w:p>
+        </w:tc>
+        <w:tc>
+          <w:tcPr>
+            <w:tcW w:w="1349" w:type="dxa"/>
+            <w:tcBorders>
+              <w:top w:val="single" w:sz="4" w:space="0" w:color="000000"/>
+              <w:left w:val="single" w:sz="4" w:space="0" w:color="000000"/>
+              <w:bottom w:val="single" w:sz="4" w:space="0" w:color="000000"/>
+            </w:tcBorders>
+          </w:tcPr>
+          <w:p>
+            <w:pPr>
+              <w:spacing w:before="100" w:after="100"/>
+              <w:jc w:val="right"/>
+              <w:rPr>
+                <w:rFonts w:ascii="Arial" w:eastAsia="Arial" w:hAnsi="Arial" w:cs="Arial"/>
+                <w:sz w:val="22"/>
+                <w:szCs w:val="22"/>
+              </w:rPr>
+            </w:pPr>
+          </w:p>
+        </w:tc>
+      </w:tr>
+      <w:tr>
+        <w:trPr>
+          <w:trHeight w:val="1190"/>
+        </w:trPr>
+        <w:tc>
+          <w:tcPr>
+            <w:tcW w:w="1980" w:type="dxa"/>
+            <w:gridSpan w:val="2"/>
+            <w:vMerge/>
+            <w:tcBorders>
+              <w:top w:val="single" w:sz="4" w:space="0" w:color="000000"/>
+              <w:left w:val="single" w:sz="4" w:space="0" w:color="000000"/>
+            </w:tcBorders>
+          </w:tcPr>
+          <w:p>
+            <w:pPr>
+              <w:widowControl w:val="0"/>
+              <w:pBdr>
+                <w:top w:val="nil"/>
+                <w:left w:val="nil"/>
+                <w:bottom w:val="nil"/>
+                <w:right w:val="nil"/>
+                <w:between w:val="nil"/>
+              </w:pBdr>
+              <w:spacing w:line="276" w:lineRule="auto"/>
+              <w:rPr>
+                <w:rFonts w:ascii="Arial" w:eastAsia="Arial" w:hAnsi="Arial" w:cs="Arial"/>
+                <w:sz w:val="22"/>
+                <w:szCs w:val="22"/>
+              </w:rPr>
+            </w:pPr>
+          </w:p>
+        </w:tc>
+        <w:tc>
+          <w:tcPr>
+            <w:tcW w:w="2268" w:type="dxa"/>
+            <w:gridSpan w:val="4"/>
+            <w:tcBorders>
+              <w:top w:val="single" w:sz="4" w:space="0" w:color="000000"/>
+              <w:left w:val="single" w:sz="4" w:space="0" w:color="000000"/>
+              <w:bottom w:val="single" w:sz="4" w:space="0" w:color="000000"/>
+            </w:tcBorders>
+          </w:tcPr>
+          <w:p>
+            <w:pPr>
+              <w:spacing w:before="100" w:after="100"/>
+              <w:jc w:val="both"/>
+              <w:rPr>
+                <w:rFonts w:ascii="Arial" w:eastAsia="Arial" w:hAnsi="Arial" w:cs="Arial"/>
+                <w:sz w:val="22"/>
+                <w:szCs w:val="22"/>
+              </w:rPr>
+            </w:pPr>
+            <w:r>
+              <w:rPr>
+                <w:rFonts w:ascii="Arial" w:eastAsia="Arial" w:hAnsi="Arial" w:cs="Arial"/>
+                <w:sz w:val="22"/>
+                <w:szCs w:val="22"/>
+              </w:rPr>
+              <w:t>GILBERTO OJEDA</w:t>
+            </w:r>
+          </w:p>
+        </w:tc>
+        <w:tc>
+          <w:tcPr>
+            <w:tcW w:w="2942" w:type="dxa"/>
+            <w:tcBorders>
+              <w:top w:val="single" w:sz="4" w:space="0" w:color="000000"/>
+              <w:left w:val="single" w:sz="4" w:space="0" w:color="000000"/>
+              <w:bottom w:val="single" w:sz="4" w:space="0" w:color="000000"/>
+            </w:tcBorders>
+          </w:tcPr>
+          <w:p>
+            <w:pPr>
+              <w:spacing w:before="100" w:after="100"/>
+              <w:jc w:val="both"/>
+              <w:rPr>
+                <w:rFonts w:ascii="Arial" w:eastAsia="Arial" w:hAnsi="Arial" w:cs="Arial"/>
+                <w:sz w:val="22"/>
+                <w:szCs w:val="22"/>
+              </w:rPr>
+            </w:pPr>
+            <w:r>
+              <w:rPr>
+                <w:rFonts w:ascii="Arial" w:eastAsia="Arial" w:hAnsi="Arial" w:cs="Arial"/>
+                <w:sz w:val="22"/>
+                <w:szCs w:val="22"/>
+              </w:rPr>
+              <w:t>Cultura Física</w:t>
+            </w:r>
+          </w:p>
+        </w:tc>
+        <w:tc>
+          <w:tcPr>
+            <w:tcW w:w="1029" w:type="dxa"/>
+            <w:gridSpan w:val="2"/>
+            <w:tcBorders>
+              <w:top w:val="single" w:sz="4" w:space="0" w:color="000000"/>
+              <w:left w:val="single" w:sz="4" w:space="0" w:color="000000"/>
+              <w:bottom w:val="single" w:sz="4" w:space="0" w:color="000000"/>
+            </w:tcBorders>
+          </w:tcPr>
+          <w:p>
+            <w:pPr>
+              <w:spacing w:before="100" w:after="100"/>
+              <w:jc w:val="both"/>
+              <w:rPr>
+                <w:rFonts w:ascii="Arial" w:eastAsia="Arial" w:hAnsi="Arial" w:cs="Arial"/>
+                <w:sz w:val="22"/>
+                <w:szCs w:val="22"/>
+              </w:rPr>
+            </w:pPr>
+          </w:p>
+        </w:tc>
+        <w:tc>
+          <w:tcPr>
+            <w:tcW w:w="1349" w:type="dxa"/>
+            <w:tcBorders>
+              <w:top w:val="single" w:sz="4" w:space="0" w:color="000000"/>
+              <w:left w:val="single" w:sz="4" w:space="0" w:color="000000"/>
+              <w:bottom w:val="single" w:sz="4" w:space="0" w:color="000000"/>
+            </w:tcBorders>
+          </w:tcPr>
+          <w:p>
+            <w:pPr>
+              <w:spacing w:before="100" w:after="100"/>
+              <w:jc w:val="right"/>
+              <w:rPr>
+                <w:rFonts w:ascii="Arial" w:eastAsia="Arial" w:hAnsi="Arial" w:cs="Arial"/>
+                <w:sz w:val="22"/>
+                <w:szCs w:val="22"/>
+              </w:rPr>
+            </w:pPr>
+          </w:p>
+        </w:tc>
+      </w:tr>
+      <w:tr>
+        <w:trPr>
+          <w:trHeight w:val="70"/>
+        </w:trPr>
+        <w:tc>
+          <w:tcPr>
+            <w:tcW w:w="1980" w:type="dxa"/>
+            <w:gridSpan w:val="2"/>
+            <w:vMerge/>
+            <w:tcBorders>
+              <w:top w:val="single" w:sz="4" w:space="0" w:color="000000"/>
+              <w:left w:val="single" w:sz="4" w:space="0" w:color="000000"/>
+            </w:tcBorders>
+          </w:tcPr>
+          <w:p>
+            <w:pPr>
+              <w:widowControl w:val="0"/>
+              <w:pBdr>
+                <w:top w:val="nil"/>
+                <w:left w:val="nil"/>
+                <w:bottom w:val="nil"/>
+                <w:right w:val="nil"/>
+                <w:between w:val="nil"/>
+              </w:pBdr>
+              <w:spacing w:line="276" w:lineRule="auto"/>
+              <w:rPr>
+                <w:rFonts w:ascii="Arial" w:eastAsia="Arial" w:hAnsi="Arial" w:cs="Arial"/>
+                <w:sz w:val="22"/>
+                <w:szCs w:val="22"/>
+              </w:rPr>
+            </w:pPr>
+          </w:p>
+        </w:tc>
+        <w:tc>
+          <w:tcPr>
+            <w:tcW w:w="2268" w:type="dxa"/>
+            <w:gridSpan w:val="4"/>
+            <w:tcBorders>
+              <w:top w:val="single" w:sz="4" w:space="0" w:color="000000"/>
+              <w:left w:val="single" w:sz="4" w:space="0" w:color="000000"/>
+              <w:bottom w:val="single" w:sz="4" w:space="0" w:color="000000"/>
+            </w:tcBorders>
+          </w:tcPr>
+          <w:p>
+            <w:pPr>
+              <w:spacing w:before="100" w:after="100"/>
+              <w:jc w:val="both"/>
+              <w:rPr>
                 <w:rFonts w:ascii="Arial" w:eastAsia="Calibri" w:hAnsi="Arial" w:cs="Arial"/>
                 <w:sz w:val="22"/>
                 <w:szCs w:val="22"/>
@@ -1142,30 +1814,6 @@
               </w:rPr>
             </w:pPr>
           </w:p>
-          <w:p>
-            <w:pPr>
-              <w:spacing w:before="100" w:after="100"/>
-              <w:jc w:val="both"/>
-              <w:rPr>
-                <w:rFonts w:ascii="Calibri" w:eastAsia="Calibri" w:hAnsi="Calibri" w:cs="Calibri"/>
-                <w:b/>
-                <w:sz w:val="22"/>
-                <w:szCs w:val="22"/>
-              </w:rPr>
-            </w:pPr>
-          </w:p>
-          <w:p>
-            <w:pPr>
-              <w:spacing w:before="100" w:after="100"/>
-              <w:jc w:val="both"/>
-              <w:rPr>
-                <w:rFonts w:ascii="Calibri" w:eastAsia="Calibri" w:hAnsi="Calibri" w:cs="Calibri"/>
-                <w:b/>
-                <w:sz w:val="22"/>
-                <w:szCs w:val="22"/>
-              </w:rPr>
-            </w:pPr>
-          </w:p>
         </w:tc>
         <w:tc>
           <w:tcPr>
@@ -1187,6 +1835,284 @@
                 <w:szCs w:val="22"/>
               </w:rPr>
             </w:pPr>
+          </w:p>
+        </w:tc>
+        <w:tc>
+          <w:tcPr>
+            <w:tcW w:w="1029" w:type="dxa"/>
+            <w:gridSpan w:val="2"/>
+            <w:tcBorders>
+              <w:top w:val="single" w:sz="4" w:space="0" w:color="000000"/>
+              <w:left w:val="single" w:sz="4" w:space="0" w:color="000000"/>
+              <w:bottom w:val="single" w:sz="4" w:space="0" w:color="000000"/>
+            </w:tcBorders>
+          </w:tcPr>
+          <w:p>
+            <w:pPr>
+              <w:spacing w:before="100" w:after="100"/>
+              <w:jc w:val="both"/>
+              <w:rPr>
+                <w:rFonts w:ascii="Calibri" w:eastAsia="Calibri" w:hAnsi="Calibri" w:cs="Calibri"/>
+                <w:b/>
+                <w:sz w:val="22"/>
+                <w:szCs w:val="22"/>
+              </w:rPr>
+            </w:pPr>
+          </w:p>
+        </w:tc>
+        <w:tc>
+          <w:tcPr>
+            <w:tcW w:w="1349" w:type="dxa"/>
+            <w:tcBorders>
+              <w:top w:val="single" w:sz="4" w:space="0" w:color="000000"/>
+              <w:left w:val="single" w:sz="4" w:space="0" w:color="000000"/>
+              <w:bottom w:val="single" w:sz="4" w:space="0" w:color="000000"/>
+            </w:tcBorders>
+          </w:tcPr>
+          <w:p>
+            <w:pPr>
+              <w:spacing w:before="100" w:after="100"/>
+              <w:jc w:val="both"/>
+              <w:rPr>
+                <w:rFonts w:ascii="Calibri" w:eastAsia="Calibri" w:hAnsi="Calibri" w:cs="Calibri"/>
+                <w:b/>
+                <w:sz w:val="22"/>
+                <w:szCs w:val="22"/>
+              </w:rPr>
+            </w:pPr>
+          </w:p>
+        </w:tc>
+      </w:tr>
+      <w:tr>
+        <w:trPr>
+          <w:trHeight w:val="70"/>
+        </w:trPr>
+        <w:tc>
+          <w:tcPr>
+            <w:tcW w:w="1980" w:type="dxa"/>
+            <w:gridSpan w:val="2"/>
+            <w:tcBorders>
+              <w:top w:val="single" w:sz="4" w:space="0" w:color="000000"/>
+              <w:left w:val="single" w:sz="4" w:space="0" w:color="000000"/>
+            </w:tcBorders>
+          </w:tcPr>
+          <w:p>
+            <w:pPr>
+              <w:widowControl w:val="0"/>
+              <w:pBdr>
+                <w:top w:val="nil"/>
+                <w:left w:val="nil"/>
+                <w:bottom w:val="nil"/>
+                <w:right w:val="nil"/>
+                <w:between w:val="nil"/>
+              </w:pBdr>
+              <w:spacing w:line="276" w:lineRule="auto"/>
+              <w:rPr>
+                <w:rFonts w:ascii="Arial" w:eastAsia="Arial" w:hAnsi="Arial" w:cs="Arial"/>
+                <w:sz w:val="22"/>
+                <w:szCs w:val="22"/>
+              </w:rPr>
+            </w:pPr>
+          </w:p>
+        </w:tc>
+        <w:tc>
+          <w:tcPr>
+            <w:tcW w:w="2268" w:type="dxa"/>
+            <w:gridSpan w:val="4"/>
+            <w:tcBorders>
+              <w:top w:val="single" w:sz="4" w:space="0" w:color="000000"/>
+              <w:left w:val="single" w:sz="4" w:space="0" w:color="000000"/>
+              <w:bottom w:val="single" w:sz="4" w:space="0" w:color="000000"/>
+            </w:tcBorders>
+          </w:tcPr>
+          <w:p>
+            <w:pPr>
+              <w:spacing w:before="100" w:after="100"/>
+              <w:jc w:val="both"/>
+              <w:rPr>
+                <w:rFonts w:ascii="Arial" w:eastAsia="Calibri" w:hAnsi="Arial" w:cs="Arial"/>
+                <w:sz w:val="22"/>
+                <w:szCs w:val="22"/>
+              </w:rPr>
+            </w:pPr>
+            <w:r>
+              <w:rPr>
+                <w:rFonts w:ascii="Arial" w:eastAsia="Calibri" w:hAnsi="Arial" w:cs="Arial"/>
+                <w:sz w:val="22"/>
+                <w:szCs w:val="22"/>
+              </w:rPr>
+              <w:t>DEISY ARIAS</w:t>
+            </w:r>
+          </w:p>
+        </w:tc>
+        <w:tc>
+          <w:tcPr>
+            <w:tcW w:w="2942" w:type="dxa"/>
+            <w:tcBorders>
+              <w:top w:val="single" w:sz="4" w:space="0" w:color="000000"/>
+              <w:left w:val="single" w:sz="4" w:space="0" w:color="000000"/>
+              <w:bottom w:val="single" w:sz="4" w:space="0" w:color="000000"/>
+            </w:tcBorders>
+          </w:tcPr>
+          <w:p>
+            <w:pPr>
+              <w:spacing w:before="100" w:after="100"/>
+              <w:jc w:val="both"/>
+              <w:rPr>
+                <w:rFonts w:ascii="Arial" w:eastAsia="Calibri" w:hAnsi="Arial" w:cs="Arial"/>
+                <w:bCs/>
+                <w:sz w:val="22"/>
+                <w:szCs w:val="22"/>
+              </w:rPr>
+            </w:pPr>
+            <w:r>
+              <w:rPr>
+                <w:rFonts w:ascii="Arial" w:eastAsia="Calibri" w:hAnsi="Arial" w:cs="Arial"/>
+                <w:bCs/>
+                <w:sz w:val="22"/>
+                <w:szCs w:val="22"/>
+              </w:rPr>
+              <w:t>Ética</w:t>
+            </w:r>
+          </w:p>
+        </w:tc>
+        <w:tc>
+          <w:tcPr>
+            <w:tcW w:w="1029" w:type="dxa"/>
+            <w:gridSpan w:val="2"/>
+            <w:tcBorders>
+              <w:top w:val="single" w:sz="4" w:space="0" w:color="000000"/>
+              <w:left w:val="single" w:sz="4" w:space="0" w:color="000000"/>
+              <w:bottom w:val="single" w:sz="4" w:space="0" w:color="000000"/>
+            </w:tcBorders>
+          </w:tcPr>
+          <w:p>
+            <w:pPr>
+              <w:spacing w:before="100" w:after="100"/>
+              <w:jc w:val="both"/>
+              <w:rPr>
+                <w:rFonts w:ascii="Calibri" w:eastAsia="Calibri" w:hAnsi="Calibri" w:cs="Calibri"/>
+                <w:b/>
+                <w:sz w:val="22"/>
+                <w:szCs w:val="22"/>
+              </w:rPr>
+            </w:pPr>
+          </w:p>
+        </w:tc>
+        <w:tc>
+          <w:tcPr>
+            <w:tcW w:w="1349" w:type="dxa"/>
+            <w:tcBorders>
+              <w:top w:val="single" w:sz="4" w:space="0" w:color="000000"/>
+              <w:left w:val="single" w:sz="4" w:space="0" w:color="000000"/>
+              <w:bottom w:val="single" w:sz="4" w:space="0" w:color="000000"/>
+            </w:tcBorders>
+          </w:tcPr>
+          <w:p>
+            <w:pPr>
+              <w:spacing w:before="100" w:after="100"/>
+              <w:jc w:val="both"/>
+              <w:rPr>
+                <w:rFonts w:ascii="Calibri" w:eastAsia="Calibri" w:hAnsi="Calibri" w:cs="Calibri"/>
+                <w:b/>
+                <w:sz w:val="22"/>
+                <w:szCs w:val="22"/>
+              </w:rPr>
+            </w:pPr>
+          </w:p>
+        </w:tc>
+      </w:tr>
+      <w:tr>
+        <w:trPr>
+          <w:trHeight w:val="70"/>
+        </w:trPr>
+        <w:tc>
+          <w:tcPr>
+            <w:tcW w:w="1980" w:type="dxa"/>
+            <w:gridSpan w:val="2"/>
+            <w:tcBorders>
+              <w:top w:val="single" w:sz="4" w:space="0" w:color="000000"/>
+              <w:left w:val="single" w:sz="4" w:space="0" w:color="000000"/>
+            </w:tcBorders>
+          </w:tcPr>
+          <w:p>
+            <w:pPr>
+              <w:widowControl w:val="0"/>
+              <w:pBdr>
+                <w:top w:val="nil"/>
+                <w:left w:val="nil"/>
+                <w:bottom w:val="nil"/>
+                <w:right w:val="nil"/>
+                <w:between w:val="nil"/>
+              </w:pBdr>
+              <w:spacing w:line="276" w:lineRule="auto"/>
+              <w:rPr>
+                <w:rFonts w:ascii="Arial" w:eastAsia="Arial" w:hAnsi="Arial" w:cs="Arial"/>
+                <w:sz w:val="22"/>
+                <w:szCs w:val="22"/>
+              </w:rPr>
+            </w:pPr>
+          </w:p>
+        </w:tc>
+        <w:tc>
+          <w:tcPr>
+            <w:tcW w:w="2268" w:type="dxa"/>
+            <w:gridSpan w:val="4"/>
+            <w:tcBorders>
+              <w:top w:val="single" w:sz="4" w:space="0" w:color="000000"/>
+              <w:left w:val="single" w:sz="4" w:space="0" w:color="000000"/>
+              <w:bottom w:val="single" w:sz="4" w:space="0" w:color="000000"/>
+            </w:tcBorders>
+          </w:tcPr>
+          <w:p>
+            <w:pPr>
+              <w:spacing w:before="100" w:after="100"/>
+              <w:jc w:val="both"/>
+              <w:rPr>
+                <w:rFonts w:ascii="Arial" w:eastAsia="Calibri" w:hAnsi="Arial" w:cs="Arial"/>
+                <w:sz w:val="22"/>
+                <w:szCs w:val="22"/>
+              </w:rPr>
+            </w:pPr>
+            <w:r>
+              <w:rPr>
+                <w:rFonts w:ascii="Arial" w:eastAsia="Calibri" w:hAnsi="Arial" w:cs="Arial"/>
+                <w:sz w:val="22"/>
+                <w:szCs w:val="22"/>
+              </w:rPr>
+              <w:t>SARA MARTINEZ</w:t>
+            </w:r>
+          </w:p>
+        </w:tc>
+        <w:tc>
+          <w:tcPr>
+            <w:tcW w:w="2942" w:type="dxa"/>
+            <w:tcBorders>
+              <w:top w:val="single" w:sz="4" w:space="0" w:color="000000"/>
+              <w:left w:val="single" w:sz="4" w:space="0" w:color="000000"/>
+              <w:bottom w:val="single" w:sz="4" w:space="0" w:color="000000"/>
+            </w:tcBorders>
+          </w:tcPr>
+          <w:p>
+            <w:pPr>
+              <w:spacing w:before="100" w:after="100"/>
+              <w:jc w:val="both"/>
+              <w:rPr>
+                <w:rFonts w:ascii="Arial" w:eastAsia="Calibri" w:hAnsi="Arial" w:cs="Arial"/>
+                <w:bCs/>
+                <w:sz w:val="22"/>
+                <w:szCs w:val="22"/>
+              </w:rPr>
+            </w:pPr>
+            <w:r>
+              <w:rPr>
+                <w:rFonts w:ascii="Arial" w:eastAsia="Calibri" w:hAnsi="Arial" w:cs="Arial"/>
+                <w:bCs/>
+                <w:sz w:val="22"/>
+                <w:szCs w:val="22"/>
+              </w:rPr>
+              <w:t>Ingles</w:t>
+            </w:r>
           </w:p>
         </w:tc>
         <w:tc>
@@ -1303,7 +2229,6 @@
                 <w:sz w:val="22"/>
                 <w:szCs w:val="22"/>
               </w:rPr>
-              <w:lastRenderedPageBreak/>
               <w:t>Documento de identidad</w:t>
             </w:r>
           </w:p>
@@ -1608,7 +2533,25 @@
                 <w:sz w:val="22"/>
                 <w:szCs w:val="22"/>
               </w:rPr>
-              <w:t>Maicol Andres Roldan Torres</w:t>
+              <w:t xml:space="preserve">Maicol </w:t>
+            </w:r>
+            <w:proofErr w:type="spellStart"/>
+            <w:r>
+              <w:rPr>
+                <w:rFonts w:ascii="Arial" w:eastAsia="Arial" w:hAnsi="Arial" w:cs="Arial"/>
+                <w:sz w:val="22"/>
+                <w:szCs w:val="22"/>
+              </w:rPr>
+              <w:t>Andres</w:t>
+            </w:r>
+            <w:proofErr w:type="spellEnd"/>
+            <w:r>
+              <w:rPr>
+                <w:rFonts w:ascii="Arial" w:eastAsia="Arial" w:hAnsi="Arial" w:cs="Arial"/>
+                <w:sz w:val="22"/>
+                <w:szCs w:val="22"/>
+              </w:rPr>
+              <w:t xml:space="preserve"> Roldan Torres</w:t>
             </w:r>
           </w:p>
         </w:tc>
@@ -1743,13 +2686,41 @@
                 <w:szCs w:val="22"/>
               </w:rPr>
             </w:pPr>
-            <w:r>
-              <w:rPr>
-                <w:rFonts w:ascii="Arial" w:eastAsia="Arial" w:hAnsi="Arial" w:cs="Arial"/>
-                <w:sz w:val="22"/>
-                <w:szCs w:val="22"/>
-              </w:rPr>
-              <w:t>Sebastian Ramirez Henao</w:t>
+            <w:proofErr w:type="spellStart"/>
+            <w:r>
+              <w:rPr>
+                <w:rFonts w:ascii="Arial" w:eastAsia="Arial" w:hAnsi="Arial" w:cs="Arial"/>
+                <w:sz w:val="22"/>
+                <w:szCs w:val="22"/>
+              </w:rPr>
+              <w:t>Sebastian</w:t>
+            </w:r>
+            <w:proofErr w:type="spellEnd"/>
+            <w:r>
+              <w:rPr>
+                <w:rFonts w:ascii="Arial" w:eastAsia="Arial" w:hAnsi="Arial" w:cs="Arial"/>
+                <w:sz w:val="22"/>
+                <w:szCs w:val="22"/>
+              </w:rPr>
+              <w:t xml:space="preserve"> </w:t>
+            </w:r>
+            <w:proofErr w:type="spellStart"/>
+            <w:r>
+              <w:rPr>
+                <w:rFonts w:ascii="Arial" w:eastAsia="Arial" w:hAnsi="Arial" w:cs="Arial"/>
+                <w:sz w:val="22"/>
+                <w:szCs w:val="22"/>
+              </w:rPr>
+              <w:t>Ramirez</w:t>
+            </w:r>
+            <w:proofErr w:type="spellEnd"/>
+            <w:r>
+              <w:rPr>
+                <w:rFonts w:ascii="Arial" w:eastAsia="Arial" w:hAnsi="Arial" w:cs="Arial"/>
+                <w:sz w:val="22"/>
+                <w:szCs w:val="22"/>
+              </w:rPr>
+              <w:t xml:space="preserve"> Henao</w:t>
             </w:r>
           </w:p>
         </w:tc>
@@ -2003,6 +2974,7 @@
                 <w:sz w:val="22"/>
                 <w:szCs w:val="22"/>
               </w:rPr>
+              <w:lastRenderedPageBreak/>
               <w:t xml:space="preserve">Saturación de </w:t>
             </w:r>
             <w:r>
@@ -2217,7 +3189,29 @@
                 <w:sz w:val="22"/>
                 <w:szCs w:val="22"/>
               </w:rPr>
-              <w:t>Escasez de mipymes:</w:t>
+              <w:t xml:space="preserve">Escasez de </w:t>
+            </w:r>
+            <w:proofErr w:type="spellStart"/>
+            <w:r>
+              <w:rPr>
+                <w:rFonts w:ascii="Arial" w:eastAsia="Arial" w:hAnsi="Arial" w:cs="Arial"/>
+                <w:b/>
+                <w:bCs/>
+                <w:sz w:val="22"/>
+                <w:szCs w:val="22"/>
+              </w:rPr>
+              <w:t>mipymes</w:t>
+            </w:r>
+            <w:proofErr w:type="spellEnd"/>
+            <w:r>
+              <w:rPr>
+                <w:rFonts w:ascii="Arial" w:eastAsia="Arial" w:hAnsi="Arial" w:cs="Arial"/>
+                <w:b/>
+                <w:bCs/>
+                <w:sz w:val="22"/>
+                <w:szCs w:val="22"/>
+              </w:rPr>
+              <w:t>:</w:t>
             </w:r>
             <w:r>
               <w:rPr>
@@ -2392,7 +3386,27 @@
                 <w:sz w:val="22"/>
                 <w:szCs w:val="22"/>
               </w:rPr>
-              <w:t xml:space="preserve"> en desarrolladores “Trainee”</w:t>
+              <w:t xml:space="preserve"> en desarrolladores “</w:t>
+            </w:r>
+            <w:proofErr w:type="spellStart"/>
+            <w:r>
+              <w:rPr>
+                <w:rFonts w:ascii="Arial" w:eastAsia="Arial" w:hAnsi="Arial" w:cs="Arial"/>
+                <w:bCs/>
+                <w:sz w:val="22"/>
+                <w:szCs w:val="22"/>
+              </w:rPr>
+              <w:t>Trainee</w:t>
+            </w:r>
+            <w:proofErr w:type="spellEnd"/>
+            <w:r>
+              <w:rPr>
+                <w:rFonts w:ascii="Arial" w:eastAsia="Arial" w:hAnsi="Arial" w:cs="Arial"/>
+                <w:bCs/>
+                <w:sz w:val="22"/>
+                <w:szCs w:val="22"/>
+              </w:rPr>
+              <w:t>”</w:t>
             </w:r>
             <w:r>
               <w:rPr>
@@ -2449,6 +3463,7 @@
                 <w:sz w:val="22"/>
                 <w:szCs w:val="22"/>
               </w:rPr>
+              <w:lastRenderedPageBreak/>
               <w:t>Justificación</w:t>
             </w:r>
             <w:r>
@@ -2470,6 +3485,7 @@
                 <w:szCs w:val="22"/>
               </w:rPr>
             </w:pPr>
+            <w:proofErr w:type="spellStart"/>
             <w:r>
               <w:rPr>
                 <w:rFonts w:ascii="Arial" w:eastAsia="Arial" w:hAnsi="Arial" w:cs="Arial"/>
@@ -2486,6 +3502,7 @@
               </w:rPr>
               <w:t>v</w:t>
             </w:r>
+            <w:proofErr w:type="spellEnd"/>
             <w:r>
               <w:rPr>
                 <w:rFonts w:ascii="Arial" w:eastAsia="Arial" w:hAnsi="Arial" w:cs="Arial"/>
@@ -2524,45 +3541,399 @@
                 <w:sz w:val="22"/>
                 <w:szCs w:val="22"/>
               </w:rPr>
-              <w:t xml:space="preserve"> entre mipymes y desarrolladores </w:t>
-            </w:r>
-            <w:r>
-              <w:rPr>
-                <w:rFonts w:ascii="Arial" w:eastAsia="Arial" w:hAnsi="Arial" w:cs="Arial"/>
-                <w:sz w:val="22"/>
-                <w:szCs w:val="22"/>
-              </w:rPr>
-              <w:t>mediante perfiles laborales y ofertas propuestas por los mipymes, facilitando la búsqueda</w:t>
-            </w:r>
-            <w:r>
-              <w:rPr>
-                <w:rFonts w:ascii="Arial" w:eastAsia="Arial" w:hAnsi="Arial" w:cs="Arial"/>
-                <w:sz w:val="22"/>
-                <w:szCs w:val="22"/>
-              </w:rPr>
-              <w:t xml:space="preserve"> de </w:t>
-            </w:r>
-            <w:r>
-              <w:rPr>
-                <w:rFonts w:ascii="Arial" w:eastAsia="Arial" w:hAnsi="Arial" w:cs="Arial"/>
-                <w:sz w:val="22"/>
+              <w:t xml:space="preserve"> entre </w:t>
+            </w:r>
+            <w:proofErr w:type="spellStart"/>
+            <w:r>
+              <w:rPr>
+                <w:rFonts w:ascii="Arial" w:eastAsia="Arial" w:hAnsi="Arial" w:cs="Arial"/>
+                <w:sz w:val="22"/>
+                <w:szCs w:val="22"/>
+              </w:rPr>
+              <w:t>mipymes</w:t>
+            </w:r>
+            <w:proofErr w:type="spellEnd"/>
+            <w:r>
+              <w:rPr>
+                <w:rFonts w:ascii="Arial" w:eastAsia="Arial" w:hAnsi="Arial" w:cs="Arial"/>
+                <w:sz w:val="22"/>
+                <w:szCs w:val="22"/>
+              </w:rPr>
+              <w:t xml:space="preserve"> y desarrolladores </w:t>
+            </w:r>
+            <w:r>
+              <w:rPr>
+                <w:rFonts w:ascii="Arial" w:eastAsia="Arial" w:hAnsi="Arial" w:cs="Arial"/>
+                <w:sz w:val="22"/>
+                <w:szCs w:val="22"/>
+              </w:rPr>
+              <w:t xml:space="preserve">mediante perfiles laborales y ofertas propuestas por los </w:t>
+            </w:r>
+            <w:proofErr w:type="spellStart"/>
+            <w:r>
+              <w:rPr>
+                <w:rFonts w:ascii="Arial" w:eastAsia="Arial" w:hAnsi="Arial" w:cs="Arial"/>
+                <w:sz w:val="22"/>
+                <w:szCs w:val="22"/>
+              </w:rPr>
+              <w:t>mipymes</w:t>
+            </w:r>
+            <w:proofErr w:type="spellEnd"/>
+            <w:r>
+              <w:rPr>
+                <w:rFonts w:ascii="Arial" w:eastAsia="Arial" w:hAnsi="Arial" w:cs="Arial"/>
+                <w:sz w:val="22"/>
+                <w:szCs w:val="22"/>
+              </w:rPr>
+              <w:t>, facilitando la búsqueda</w:t>
+            </w:r>
+            <w:r>
+              <w:rPr>
+                <w:rFonts w:ascii="Arial" w:eastAsia="Arial" w:hAnsi="Arial" w:cs="Arial"/>
+                <w:sz w:val="22"/>
+                <w:szCs w:val="22"/>
+              </w:rPr>
+              <w:t xml:space="preserve"> de em</w:t>
+            </w:r>
+            <w:r>
+              <w:rPr>
+                <w:rFonts w:ascii="Arial" w:eastAsia="Arial" w:hAnsi="Arial" w:cs="Arial"/>
+                <w:sz w:val="22"/>
+                <w:szCs w:val="22"/>
+              </w:rPr>
+              <w:t>presarios pequeños que pueden requerir la ayuda</w:t>
+            </w:r>
+            <w:r>
+              <w:rPr>
+                <w:rFonts w:ascii="Arial" w:eastAsia="Arial" w:hAnsi="Arial" w:cs="Arial"/>
+                <w:sz w:val="22"/>
+                <w:szCs w:val="22"/>
+              </w:rPr>
+              <w:t xml:space="preserve"> </w:t>
+            </w:r>
+            <w:r>
+              <w:rPr>
+                <w:rFonts w:ascii="Arial" w:eastAsia="Arial" w:hAnsi="Arial" w:cs="Arial"/>
+                <w:sz w:val="22"/>
+                <w:szCs w:val="22"/>
+              </w:rPr>
+              <w:t>de empleados dedi</w:t>
+            </w:r>
+            <w:r>
+              <w:rPr>
+                <w:rFonts w:ascii="Arial" w:eastAsia="Arial" w:hAnsi="Arial" w:cs="Arial"/>
+                <w:sz w:val="22"/>
+                <w:szCs w:val="22"/>
+              </w:rPr>
+              <w:t>cados a</w:t>
+            </w:r>
+            <w:r>
+              <w:rPr>
+                <w:rFonts w:ascii="Arial" w:eastAsia="Arial" w:hAnsi="Arial" w:cs="Arial"/>
+                <w:sz w:val="22"/>
+                <w:szCs w:val="22"/>
+              </w:rPr>
+              <w:t xml:space="preserve"> áreas de tecnología </w:t>
+            </w:r>
+            <w:r>
+              <w:rPr>
+                <w:rFonts w:ascii="Arial" w:eastAsia="Arial" w:hAnsi="Arial" w:cs="Arial"/>
+                <w:sz w:val="22"/>
+                <w:szCs w:val="22"/>
+              </w:rPr>
+              <w:t>para facilitar su crecimiento</w:t>
+            </w:r>
+            <w:r>
+              <w:rPr>
+                <w:rFonts w:ascii="Arial" w:eastAsia="Arial" w:hAnsi="Arial" w:cs="Arial"/>
+                <w:sz w:val="22"/>
+                <w:szCs w:val="22"/>
+              </w:rPr>
+              <w:t xml:space="preserve"> mutuo</w:t>
+            </w:r>
+            <w:r>
+              <w:rPr>
+                <w:rFonts w:ascii="Arial" w:eastAsia="Arial" w:hAnsi="Arial" w:cs="Arial"/>
+                <w:sz w:val="22"/>
+                <w:szCs w:val="22"/>
+              </w:rPr>
+              <w:t xml:space="preserve">, </w:t>
+            </w:r>
+            <w:r>
+              <w:rPr>
+                <w:rFonts w:ascii="Arial" w:eastAsia="Arial" w:hAnsi="Arial" w:cs="Arial"/>
+                <w:sz w:val="22"/>
+                <w:szCs w:val="22"/>
+              </w:rPr>
+              <w:t>vi</w:t>
+            </w:r>
+            <w:r>
+              <w:rPr>
+                <w:rFonts w:ascii="Arial" w:eastAsia="Arial" w:hAnsi="Arial" w:cs="Arial"/>
+                <w:sz w:val="22"/>
+                <w:szCs w:val="22"/>
+              </w:rPr>
+              <w:t>sibilidad en el mercado laboral y comienzo a</w:t>
+            </w:r>
+            <w:r>
+              <w:rPr>
+                <w:rFonts w:ascii="Arial" w:eastAsia="Arial" w:hAnsi="Arial" w:cs="Arial"/>
+                <w:sz w:val="22"/>
+                <w:szCs w:val="22"/>
+              </w:rPr>
+              <w:t>nte el mercado digital</w:t>
+            </w:r>
+            <w:r>
+              <w:rPr>
+                <w:rFonts w:ascii="Arial" w:eastAsia="Arial" w:hAnsi="Arial" w:cs="Arial"/>
+                <w:sz w:val="22"/>
+                <w:szCs w:val="22"/>
+              </w:rPr>
+              <w:t>.</w:t>
+            </w:r>
+          </w:p>
+          <w:p>
+            <w:pPr>
+              <w:spacing w:before="100" w:after="100"/>
+              <w:rPr>
+                <w:rFonts w:ascii="Arial" w:eastAsia="Arial" w:hAnsi="Arial" w:cs="Arial"/>
+                <w:b/>
+                <w:sz w:val="22"/>
+                <w:szCs w:val="22"/>
+              </w:rPr>
+            </w:pPr>
+          </w:p>
+          <w:p>
+            <w:pPr>
+              <w:spacing w:before="100" w:after="100"/>
+              <w:rPr>
+                <w:rFonts w:ascii="Arial" w:eastAsia="Arial" w:hAnsi="Arial" w:cs="Arial"/>
+                <w:b/>
+                <w:bCs/>
+                <w:sz w:val="22"/>
+                <w:szCs w:val="22"/>
+              </w:rPr>
+            </w:pPr>
+            <w:r>
+              <w:rPr>
+                <w:rFonts w:ascii="Arial" w:eastAsia="Arial" w:hAnsi="Arial" w:cs="Arial"/>
+                <w:b/>
+                <w:bCs/>
+                <w:sz w:val="22"/>
+                <w:szCs w:val="22"/>
+              </w:rPr>
+              <w:t>Con la</w:t>
+            </w:r>
+            <w:r>
+              <w:rPr>
+                <w:rFonts w:ascii="Arial" w:eastAsia="Arial" w:hAnsi="Arial" w:cs="Arial"/>
+                <w:b/>
+                <w:bCs/>
+                <w:sz w:val="22"/>
+                <w:szCs w:val="22"/>
+              </w:rPr>
+              <w:t xml:space="preserve"> implementación de </w:t>
+            </w:r>
+            <w:r>
+              <w:rPr>
+                <w:rFonts w:ascii="Arial" w:eastAsia="Arial" w:hAnsi="Arial" w:cs="Arial"/>
+                <w:b/>
+                <w:bCs/>
+                <w:sz w:val="22"/>
+                <w:szCs w:val="22"/>
+              </w:rPr>
+              <w:t>esta solución</w:t>
+            </w:r>
+            <w:r>
+              <w:rPr>
+                <w:rFonts w:ascii="Arial" w:eastAsia="Arial" w:hAnsi="Arial" w:cs="Arial"/>
+                <w:b/>
+                <w:bCs/>
+                <w:sz w:val="22"/>
+                <w:szCs w:val="22"/>
+              </w:rPr>
+              <w:t xml:space="preserve"> se busca:</w:t>
+            </w:r>
+          </w:p>
+          <w:p>
+            <w:pPr>
+              <w:pStyle w:val="Prrafodelista"/>
+              <w:spacing w:before="100" w:after="100"/>
+              <w:rPr>
+                <w:rFonts w:ascii="Arial" w:eastAsia="Arial" w:hAnsi="Arial" w:cs="Arial"/>
+                <w:sz w:val="22"/>
+                <w:szCs w:val="22"/>
+              </w:rPr>
+            </w:pPr>
+            <w:r>
+              <w:rPr>
+                <w:rFonts w:ascii="Calibri" w:eastAsia="Calibri" w:hAnsi="Calibri" w:cs="Calibri"/>
+                <w:b/>
+                <w:szCs w:val="22"/>
+              </w:rPr>
+              <w:t>Aumento de eficiencia y fácil acceso:</w:t>
+            </w:r>
+            <w:r>
+              <w:rPr>
+                <w:rFonts w:ascii="Calibri" w:eastAsia="Calibri" w:hAnsi="Calibri" w:cs="Calibri"/>
+                <w:szCs w:val="22"/>
+              </w:rPr>
+              <w:t xml:space="preserve"> </w:t>
+            </w:r>
+            <w:r>
+              <w:rPr>
+                <w:rFonts w:ascii="Arial" w:eastAsia="Arial" w:hAnsi="Arial" w:cs="Arial"/>
+                <w:sz w:val="22"/>
+                <w:szCs w:val="22"/>
+              </w:rPr>
+              <w:t>Gracias a e</w:t>
+            </w:r>
+            <w:r>
+              <w:rPr>
+                <w:rFonts w:ascii="Arial" w:eastAsia="Arial" w:hAnsi="Arial" w:cs="Arial"/>
+                <w:sz w:val="22"/>
+                <w:szCs w:val="22"/>
+              </w:rPr>
+              <w:t>l enfoque en un único ámbito laboral (Desar</w:t>
+            </w:r>
+            <w:r>
+              <w:rPr>
+                <w:rFonts w:ascii="Arial" w:eastAsia="Arial" w:hAnsi="Arial" w:cs="Arial"/>
+                <w:sz w:val="22"/>
+                <w:szCs w:val="22"/>
+              </w:rPr>
+              <w:t>rollo de software</w:t>
+            </w:r>
+            <w:r>
+              <w:rPr>
+                <w:rFonts w:ascii="Arial" w:eastAsia="Arial" w:hAnsi="Arial" w:cs="Arial"/>
+                <w:sz w:val="22"/>
+                <w:szCs w:val="22"/>
+              </w:rPr>
+              <w:t>) se evita</w:t>
+            </w:r>
+            <w:r>
+              <w:rPr>
+                <w:rFonts w:ascii="Arial" w:eastAsia="Arial" w:hAnsi="Arial" w:cs="Arial"/>
+                <w:sz w:val="22"/>
+                <w:szCs w:val="22"/>
+              </w:rPr>
+              <w:t>rá los resultados de búsqueda inconsistentes y deficientes en la solución.</w:t>
+            </w:r>
+            <w:r>
+              <w:rPr>
+                <w:rFonts w:ascii="Arial" w:eastAsia="Arial" w:hAnsi="Arial" w:cs="Arial"/>
+                <w:sz w:val="22"/>
+                <w:szCs w:val="22"/>
+              </w:rPr>
+              <w:t xml:space="preserve"> Además, su diseño simple y amigable será un elemento fundamental en la navegación prolongada por la solución.</w:t>
+            </w:r>
+          </w:p>
+          <w:p>
+            <w:pPr>
+              <w:pStyle w:val="Prrafodelista"/>
+              <w:spacing w:before="100" w:after="100"/>
+              <w:rPr>
+                <w:rFonts w:ascii="Calibri" w:eastAsia="Calibri" w:hAnsi="Calibri" w:cs="Calibri"/>
+                <w:szCs w:val="22"/>
+              </w:rPr>
+            </w:pPr>
+          </w:p>
+          <w:p>
+            <w:pPr>
+              <w:pStyle w:val="Prrafodelista"/>
+              <w:rPr>
+                <w:rFonts w:ascii="Calibri" w:eastAsia="Calibri" w:hAnsi="Calibri" w:cs="Calibri"/>
+              </w:rPr>
+            </w:pPr>
+            <w:r>
+              <w:rPr>
+                <w:rFonts w:ascii="Calibri" w:eastAsia="Calibri" w:hAnsi="Calibri" w:cs="Calibri"/>
+                <w:b/>
+                <w:szCs w:val="22"/>
+              </w:rPr>
+              <w:t xml:space="preserve">Aumento </w:t>
+            </w:r>
+            <w:r>
+              <w:rPr>
+                <w:rFonts w:ascii="Calibri" w:eastAsia="Calibri" w:hAnsi="Calibri" w:cs="Calibri"/>
+                <w:b/>
+                <w:szCs w:val="22"/>
+              </w:rPr>
+              <w:t>de empleabilidad (Desarrolladores)</w:t>
+            </w:r>
+            <w:r>
+              <w:rPr>
+                <w:rFonts w:ascii="Calibri" w:eastAsia="Calibri" w:hAnsi="Calibri" w:cs="Calibri"/>
+                <w:b/>
+                <w:szCs w:val="22"/>
+              </w:rPr>
+              <w:t>:</w:t>
+            </w:r>
+            <w:r>
+              <w:rPr>
+                <w:rFonts w:ascii="Calibri" w:eastAsia="Calibri" w:hAnsi="Calibri" w:cs="Calibri"/>
+                <w:szCs w:val="22"/>
+              </w:rPr>
+              <w:t xml:space="preserve"> </w:t>
+            </w:r>
+            <w:r>
+              <w:rPr>
+                <w:rFonts w:ascii="Arial" w:eastAsia="Arial" w:hAnsi="Arial" w:cs="Arial"/>
+                <w:sz w:val="22"/>
+                <w:szCs w:val="22"/>
+              </w:rPr>
+              <w:t xml:space="preserve">Con esta solución los desarrolladores tendrán más posibilidades de ser visibles para empresas de renombre, brindándoles una oportunidad de comenzar con </w:t>
+            </w:r>
+            <w:proofErr w:type="spellStart"/>
+            <w:r>
+              <w:rPr>
+                <w:rFonts w:ascii="Arial" w:eastAsia="Arial" w:hAnsi="Arial" w:cs="Arial"/>
+                <w:sz w:val="22"/>
+                <w:szCs w:val="22"/>
+              </w:rPr>
+              <w:t>mipymes</w:t>
+            </w:r>
+            <w:proofErr w:type="spellEnd"/>
+            <w:r>
+              <w:rPr>
+                <w:rFonts w:ascii="Arial" w:eastAsia="Arial" w:hAnsi="Arial" w:cs="Arial"/>
+                <w:sz w:val="22"/>
+                <w:szCs w:val="22"/>
+              </w:rPr>
+              <w:t xml:space="preserve"> que pueden necesitar soluciones innovadoras y escalables.</w:t>
+            </w:r>
+          </w:p>
+          <w:p>
+            <w:pPr>
+              <w:pStyle w:val="Prrafodelista"/>
+              <w:rPr>
+                <w:rFonts w:ascii="Calibri" w:eastAsia="Calibri" w:hAnsi="Calibri" w:cs="Calibri"/>
+                <w:szCs w:val="22"/>
+              </w:rPr>
+            </w:pPr>
+          </w:p>
+          <w:p>
+            <w:pPr>
+              <w:pStyle w:val="Prrafodelista"/>
+              <w:spacing w:before="100" w:after="100"/>
+              <w:rPr>
+                <w:rFonts w:ascii="Calibri" w:eastAsia="Calibri" w:hAnsi="Calibri" w:cs="Calibri"/>
+                <w:szCs w:val="22"/>
+              </w:rPr>
+            </w:pPr>
+            <w:r>
+              <w:rPr>
+                <w:rFonts w:ascii="Calibri" w:eastAsia="Calibri" w:hAnsi="Calibri" w:cs="Calibri"/>
+                <w:b/>
                 <w:szCs w:val="22"/>
               </w:rPr>
               <w:lastRenderedPageBreak/>
-              <w:t>em</w:t>
-            </w:r>
-            <w:r>
-              <w:rPr>
-                <w:rFonts w:ascii="Arial" w:eastAsia="Arial" w:hAnsi="Arial" w:cs="Arial"/>
-                <w:sz w:val="22"/>
-                <w:szCs w:val="22"/>
-              </w:rPr>
-              <w:t>presarios pequeños que pueden requerir la ayuda</w:t>
-            </w:r>
-            <w:r>
-              <w:rPr>
-                <w:rFonts w:ascii="Arial" w:eastAsia="Arial" w:hAnsi="Arial" w:cs="Arial"/>
-                <w:sz w:val="22"/>
+              <w:t>Experiencia:</w:t>
+            </w:r>
+            <w:r>
+              <w:rPr>
+                <w:rFonts w:ascii="Calibri" w:eastAsia="Calibri" w:hAnsi="Calibri" w:cs="Calibri"/>
                 <w:szCs w:val="22"/>
               </w:rPr>
               <w:t xml:space="preserve"> </w:t>
@@ -2573,161 +3944,71 @@
                 <w:sz w:val="22"/>
                 <w:szCs w:val="22"/>
               </w:rPr>
-              <w:t>de empleados dedi</w:t>
-            </w:r>
-            <w:r>
-              <w:rPr>
-                <w:rFonts w:ascii="Arial" w:eastAsia="Arial" w:hAnsi="Arial" w:cs="Arial"/>
-                <w:sz w:val="22"/>
-                <w:szCs w:val="22"/>
-              </w:rPr>
-              <w:t>cados a</w:t>
-            </w:r>
-            <w:r>
-              <w:rPr>
-                <w:rFonts w:ascii="Arial" w:eastAsia="Arial" w:hAnsi="Arial" w:cs="Arial"/>
-                <w:sz w:val="22"/>
-                <w:szCs w:val="22"/>
-              </w:rPr>
-              <w:t xml:space="preserve"> áreas de tecnología </w:t>
-            </w:r>
-            <w:r>
-              <w:rPr>
-                <w:rFonts w:ascii="Arial" w:eastAsia="Arial" w:hAnsi="Arial" w:cs="Arial"/>
-                <w:sz w:val="22"/>
-                <w:szCs w:val="22"/>
-              </w:rPr>
-              <w:t>para facilitar su crecimiento</w:t>
-            </w:r>
-            <w:r>
-              <w:rPr>
-                <w:rFonts w:ascii="Arial" w:eastAsia="Arial" w:hAnsi="Arial" w:cs="Arial"/>
-                <w:sz w:val="22"/>
-                <w:szCs w:val="22"/>
-              </w:rPr>
-              <w:t xml:space="preserve"> mutuo</w:t>
-            </w:r>
-            <w:r>
-              <w:rPr>
-                <w:rFonts w:ascii="Arial" w:eastAsia="Arial" w:hAnsi="Arial" w:cs="Arial"/>
-                <w:sz w:val="22"/>
-                <w:szCs w:val="22"/>
-              </w:rPr>
-              <w:t xml:space="preserve">, </w:t>
-            </w:r>
-            <w:r>
-              <w:rPr>
-                <w:rFonts w:ascii="Arial" w:eastAsia="Arial" w:hAnsi="Arial" w:cs="Arial"/>
-                <w:sz w:val="22"/>
-                <w:szCs w:val="22"/>
-              </w:rPr>
-              <w:t>vi</w:t>
-            </w:r>
-            <w:r>
-              <w:rPr>
-                <w:rFonts w:ascii="Arial" w:eastAsia="Arial" w:hAnsi="Arial" w:cs="Arial"/>
-                <w:sz w:val="22"/>
-                <w:szCs w:val="22"/>
-              </w:rPr>
-              <w:t>sibilidad en el mercado laboral y comienzo a</w:t>
-            </w:r>
-            <w:r>
-              <w:rPr>
-                <w:rFonts w:ascii="Arial" w:eastAsia="Arial" w:hAnsi="Arial" w:cs="Arial"/>
-                <w:sz w:val="22"/>
-                <w:szCs w:val="22"/>
-              </w:rPr>
-              <w:t>nte el mercado digital</w:t>
-            </w:r>
-            <w:r>
-              <w:rPr>
-                <w:rFonts w:ascii="Arial" w:eastAsia="Arial" w:hAnsi="Arial" w:cs="Arial"/>
-                <w:sz w:val="22"/>
-                <w:szCs w:val="22"/>
-              </w:rPr>
-              <w:t>.</w:t>
-            </w:r>
-          </w:p>
-          <w:p>
-            <w:pPr>
-              <w:spacing w:before="100" w:after="100"/>
-              <w:rPr>
-                <w:rFonts w:ascii="Arial" w:eastAsia="Arial" w:hAnsi="Arial" w:cs="Arial"/>
-                <w:b/>
-                <w:sz w:val="22"/>
-                <w:szCs w:val="22"/>
-              </w:rPr>
-            </w:pPr>
-          </w:p>
-          <w:p>
-            <w:pPr>
-              <w:spacing w:before="100" w:after="100"/>
-              <w:rPr>
-                <w:rFonts w:ascii="Arial" w:eastAsia="Arial" w:hAnsi="Arial" w:cs="Arial"/>
-                <w:b/>
-                <w:bCs/>
-                <w:sz w:val="22"/>
-                <w:szCs w:val="22"/>
-              </w:rPr>
-            </w:pPr>
-            <w:r>
-              <w:rPr>
-                <w:rFonts w:ascii="Arial" w:eastAsia="Arial" w:hAnsi="Arial" w:cs="Arial"/>
-                <w:b/>
-                <w:bCs/>
-                <w:sz w:val="22"/>
-                <w:szCs w:val="22"/>
-              </w:rPr>
-              <w:t>Con la</w:t>
-            </w:r>
-            <w:r>
-              <w:rPr>
-                <w:rFonts w:ascii="Arial" w:eastAsia="Arial" w:hAnsi="Arial" w:cs="Arial"/>
-                <w:b/>
-                <w:bCs/>
-                <w:sz w:val="22"/>
-                <w:szCs w:val="22"/>
-              </w:rPr>
-              <w:t xml:space="preserve"> implementación de </w:t>
-            </w:r>
-            <w:r>
-              <w:rPr>
-                <w:rFonts w:ascii="Arial" w:eastAsia="Arial" w:hAnsi="Arial" w:cs="Arial"/>
-                <w:b/>
-                <w:bCs/>
-                <w:sz w:val="22"/>
-                <w:szCs w:val="22"/>
-              </w:rPr>
-              <w:t>esta solución</w:t>
-            </w:r>
-            <w:r>
-              <w:rPr>
-                <w:rFonts w:ascii="Arial" w:eastAsia="Arial" w:hAnsi="Arial" w:cs="Arial"/>
-                <w:b/>
-                <w:bCs/>
-                <w:sz w:val="22"/>
-                <w:szCs w:val="22"/>
-              </w:rPr>
-              <w:t xml:space="preserve"> se busca:</w:t>
+              <w:t xml:space="preserve">Con la implementación de esta solución los desarrolladores adquirirán experiencia laboral, dándoles la oportunidad de ponerse a prueba con </w:t>
+            </w:r>
+            <w:proofErr w:type="spellStart"/>
+            <w:r>
+              <w:rPr>
+                <w:rFonts w:ascii="Arial" w:eastAsia="Arial" w:hAnsi="Arial" w:cs="Arial"/>
+                <w:sz w:val="22"/>
+                <w:szCs w:val="22"/>
+              </w:rPr>
+              <w:t>mipymes</w:t>
+            </w:r>
+            <w:proofErr w:type="spellEnd"/>
+            <w:r>
+              <w:rPr>
+                <w:rFonts w:ascii="Arial" w:eastAsia="Arial" w:hAnsi="Arial" w:cs="Arial"/>
+                <w:sz w:val="22"/>
+                <w:szCs w:val="22"/>
+              </w:rPr>
+              <w:t xml:space="preserve"> que requieren soluciones adaptables a sus necesidades.</w:t>
             </w:r>
           </w:p>
           <w:p>
             <w:pPr>
               <w:pStyle w:val="Prrafodelista"/>
-              <w:spacing w:before="100" w:after="100"/>
-              <w:rPr>
-                <w:rFonts w:ascii="Arial" w:eastAsia="Arial" w:hAnsi="Arial" w:cs="Arial"/>
-                <w:sz w:val="22"/>
-                <w:szCs w:val="22"/>
-              </w:rPr>
-            </w:pPr>
-            <w:r>
-              <w:rPr>
-                <w:rFonts w:ascii="Calibri" w:eastAsia="Calibri" w:hAnsi="Calibri" w:cs="Calibri"/>
-                <w:b/>
-                <w:szCs w:val="22"/>
-              </w:rPr>
-              <w:t>Aumento de eficiencia y fácil acceso:</w:t>
+              <w:rPr>
+                <w:rFonts w:ascii="Calibri" w:eastAsia="Calibri" w:hAnsi="Calibri" w:cs="Calibri"/>
+                <w:sz w:val="22"/>
+                <w:szCs w:val="22"/>
+              </w:rPr>
+            </w:pPr>
+          </w:p>
+          <w:p>
+            <w:pPr>
+              <w:pStyle w:val="Prrafodelista"/>
+              <w:spacing w:before="100" w:after="100"/>
+              <w:rPr>
+                <w:rFonts w:ascii="Calibri" w:eastAsia="Calibri" w:hAnsi="Calibri" w:cs="Calibri"/>
+                <w:szCs w:val="22"/>
+              </w:rPr>
+            </w:pPr>
+            <w:r>
+              <w:rPr>
+                <w:rFonts w:ascii="Calibri" w:eastAsia="Calibri" w:hAnsi="Calibri" w:cs="Calibri"/>
+                <w:b/>
+                <w:szCs w:val="22"/>
+              </w:rPr>
+              <w:t xml:space="preserve">Visibilidad para los </w:t>
+            </w:r>
+            <w:proofErr w:type="spellStart"/>
+            <w:r>
+              <w:rPr>
+                <w:rFonts w:ascii="Calibri" w:eastAsia="Calibri" w:hAnsi="Calibri" w:cs="Calibri"/>
+                <w:b/>
+                <w:szCs w:val="22"/>
+              </w:rPr>
+              <w:t>mipymes</w:t>
+            </w:r>
+            <w:proofErr w:type="spellEnd"/>
+            <w:r>
+              <w:rPr>
+                <w:rFonts w:ascii="Calibri" w:eastAsia="Calibri" w:hAnsi="Calibri" w:cs="Calibri"/>
+                <w:b/>
+                <w:szCs w:val="22"/>
+              </w:rPr>
+              <w:t>:</w:t>
             </w:r>
             <w:r>
               <w:rPr>
@@ -2742,189 +4023,25 @@
                 <w:sz w:val="22"/>
                 <w:szCs w:val="22"/>
               </w:rPr>
-              <w:t>Gracias a e</w:t>
-            </w:r>
-            <w:r>
-              <w:rPr>
-                <w:rFonts w:ascii="Arial" w:eastAsia="Arial" w:hAnsi="Arial" w:cs="Arial"/>
-                <w:sz w:val="22"/>
-                <w:szCs w:val="22"/>
-              </w:rPr>
-              <w:t>l enfoque en un único ámbito laboral (Desar</w:t>
-            </w:r>
-            <w:r>
-              <w:rPr>
-                <w:rFonts w:ascii="Arial" w:eastAsia="Arial" w:hAnsi="Arial" w:cs="Arial"/>
-                <w:sz w:val="22"/>
-                <w:szCs w:val="22"/>
-              </w:rPr>
-              <w:t>rollo de software</w:t>
-            </w:r>
-            <w:r>
-              <w:rPr>
-                <w:rFonts w:ascii="Arial" w:eastAsia="Arial" w:hAnsi="Arial" w:cs="Arial"/>
-                <w:sz w:val="22"/>
-                <w:szCs w:val="22"/>
-              </w:rPr>
-              <w:t>) se evita</w:t>
-            </w:r>
-            <w:r>
-              <w:rPr>
-                <w:rFonts w:ascii="Arial" w:eastAsia="Arial" w:hAnsi="Arial" w:cs="Arial"/>
-                <w:sz w:val="22"/>
-                <w:szCs w:val="22"/>
-              </w:rPr>
-              <w:t>rá los resultados de búsqueda inconsistentes y deficientes en la solución.</w:t>
-            </w:r>
-            <w:r>
-              <w:rPr>
-                <w:rFonts w:ascii="Arial" w:eastAsia="Arial" w:hAnsi="Arial" w:cs="Arial"/>
-                <w:sz w:val="22"/>
-                <w:szCs w:val="22"/>
-              </w:rPr>
-              <w:t xml:space="preserve"> Además, su diseño simple y amigable será un elemento fundamental en la navegación prolongada por la solución.</w:t>
-            </w:r>
-          </w:p>
-          <w:p>
-            <w:pPr>
-              <w:pStyle w:val="Prrafodelista"/>
-              <w:spacing w:before="100" w:after="100"/>
-              <w:rPr>
-                <w:rFonts w:ascii="Calibri" w:eastAsia="Calibri" w:hAnsi="Calibri" w:cs="Calibri"/>
-                <w:szCs w:val="22"/>
-              </w:rPr>
-            </w:pPr>
-          </w:p>
-          <w:p>
-            <w:pPr>
-              <w:pStyle w:val="Prrafodelista"/>
-              <w:rPr>
-                <w:rFonts w:ascii="Calibri" w:eastAsia="Calibri" w:hAnsi="Calibri" w:cs="Calibri"/>
-              </w:rPr>
-            </w:pPr>
-            <w:r>
-              <w:rPr>
-                <w:rFonts w:ascii="Calibri" w:eastAsia="Calibri" w:hAnsi="Calibri" w:cs="Calibri"/>
-                <w:b/>
-                <w:szCs w:val="22"/>
-              </w:rPr>
-              <w:t xml:space="preserve">Aumento </w:t>
-            </w:r>
-            <w:r>
-              <w:rPr>
-                <w:rFonts w:ascii="Calibri" w:eastAsia="Calibri" w:hAnsi="Calibri" w:cs="Calibri"/>
-                <w:b/>
-                <w:szCs w:val="22"/>
-              </w:rPr>
-              <w:t>de empleabilidad (Desarrolladores)</w:t>
-            </w:r>
-            <w:r>
-              <w:rPr>
-                <w:rFonts w:ascii="Calibri" w:eastAsia="Calibri" w:hAnsi="Calibri" w:cs="Calibri"/>
-                <w:b/>
-                <w:szCs w:val="22"/>
-              </w:rPr>
-              <w:t>:</w:t>
-            </w:r>
-            <w:r>
-              <w:rPr>
-                <w:rFonts w:ascii="Calibri" w:eastAsia="Calibri" w:hAnsi="Calibri" w:cs="Calibri"/>
-                <w:szCs w:val="22"/>
-              </w:rPr>
-              <w:t xml:space="preserve"> </w:t>
-            </w:r>
-            <w:r>
-              <w:rPr>
-                <w:rFonts w:ascii="Arial" w:eastAsia="Arial" w:hAnsi="Arial" w:cs="Arial"/>
-                <w:sz w:val="22"/>
-                <w:szCs w:val="22"/>
-              </w:rPr>
-              <w:t>Con esta solución los desarrolladores tendrán más posibilidades de ser visibles para empresas de renombre, brindándoles una oportunidad de comenzar con mipymes que pueden necesitar soluciones innovadoras y escalables.</w:t>
-            </w:r>
-          </w:p>
-          <w:p>
-            <w:pPr>
-              <w:pStyle w:val="Prrafodelista"/>
-              <w:rPr>
-                <w:rFonts w:ascii="Calibri" w:eastAsia="Calibri" w:hAnsi="Calibri" w:cs="Calibri"/>
-                <w:szCs w:val="22"/>
-              </w:rPr>
-            </w:pPr>
-          </w:p>
-          <w:p>
-            <w:pPr>
-              <w:pStyle w:val="Prrafodelista"/>
-              <w:spacing w:before="100" w:after="100"/>
-              <w:rPr>
-                <w:rFonts w:ascii="Calibri" w:eastAsia="Calibri" w:hAnsi="Calibri" w:cs="Calibri"/>
-                <w:szCs w:val="22"/>
-              </w:rPr>
-            </w:pPr>
-            <w:r>
-              <w:rPr>
-                <w:rFonts w:ascii="Calibri" w:eastAsia="Calibri" w:hAnsi="Calibri" w:cs="Calibri"/>
-                <w:b/>
-                <w:szCs w:val="22"/>
-              </w:rPr>
-              <w:t>Experiencia:</w:t>
-            </w:r>
-            <w:r>
-              <w:rPr>
-                <w:rFonts w:ascii="Calibri" w:eastAsia="Calibri" w:hAnsi="Calibri" w:cs="Calibri"/>
-                <w:szCs w:val="22"/>
-              </w:rPr>
-              <w:t xml:space="preserve"> </w:t>
-            </w:r>
-            <w:r>
-              <w:rPr>
-                <w:rFonts w:ascii="Arial" w:eastAsia="Arial" w:hAnsi="Arial" w:cs="Arial"/>
-                <w:sz w:val="22"/>
-                <w:szCs w:val="22"/>
-              </w:rPr>
-              <w:t>Con la implementación de esta solución los desarrolladores adquirirán experiencia laboral, dándoles la oportunidad de ponerse a prueba con mipymes que requieren soluciones adaptables a sus necesidades.</w:t>
-            </w:r>
-          </w:p>
-          <w:p>
-            <w:pPr>
-              <w:pStyle w:val="Prrafodelista"/>
-              <w:rPr>
-                <w:rFonts w:ascii="Calibri" w:eastAsia="Calibri" w:hAnsi="Calibri" w:cs="Calibri"/>
-                <w:sz w:val="22"/>
-                <w:szCs w:val="22"/>
-              </w:rPr>
-            </w:pPr>
-          </w:p>
-          <w:p>
-            <w:pPr>
-              <w:pStyle w:val="Prrafodelista"/>
-              <w:spacing w:before="100" w:after="100"/>
-              <w:rPr>
-                <w:rFonts w:ascii="Calibri" w:eastAsia="Calibri" w:hAnsi="Calibri" w:cs="Calibri"/>
-                <w:szCs w:val="22"/>
-              </w:rPr>
-            </w:pPr>
-            <w:r>
-              <w:rPr>
-                <w:rFonts w:ascii="Calibri" w:eastAsia="Calibri" w:hAnsi="Calibri" w:cs="Calibri"/>
-                <w:b/>
-                <w:szCs w:val="22"/>
-              </w:rPr>
-              <w:t>Visibilidad para los mipymes:</w:t>
-            </w:r>
-            <w:r>
-              <w:rPr>
-                <w:rFonts w:ascii="Calibri" w:eastAsia="Calibri" w:hAnsi="Calibri" w:cs="Calibri"/>
-                <w:szCs w:val="22"/>
-              </w:rPr>
-              <w:t xml:space="preserve"> </w:t>
-            </w:r>
-            <w:r>
-              <w:rPr>
-                <w:rFonts w:ascii="Arial" w:eastAsia="Arial" w:hAnsi="Arial" w:cs="Arial"/>
-                <w:sz w:val="22"/>
-                <w:szCs w:val="22"/>
-              </w:rPr>
-              <w:t>Los mipymes tendrán una solución dedicada a la creación de ofertas de empleo y/o ideas de negocio en las respectivas áreas tecnológicas, facilitando su posible crecimiento y la búsqueda de empleo por parte de los desarrolladores.</w:t>
+              <w:t xml:space="preserve">Los </w:t>
+            </w:r>
+            <w:proofErr w:type="spellStart"/>
+            <w:r>
+              <w:rPr>
+                <w:rFonts w:ascii="Arial" w:eastAsia="Arial" w:hAnsi="Arial" w:cs="Arial"/>
+                <w:sz w:val="22"/>
+                <w:szCs w:val="22"/>
+              </w:rPr>
+              <w:t>mipymes</w:t>
+            </w:r>
+            <w:proofErr w:type="spellEnd"/>
+            <w:r>
+              <w:rPr>
+                <w:rFonts w:ascii="Arial" w:eastAsia="Arial" w:hAnsi="Arial" w:cs="Arial"/>
+                <w:sz w:val="22"/>
+                <w:szCs w:val="22"/>
+              </w:rPr>
+              <w:t xml:space="preserve"> tendrán una solución dedicada a la creación de ofertas de empleo y/o ideas de negocio en las respectivas áreas tecnológicas, facilitando su posible crecimiento y la búsqueda de empleo por parte de los desarrolladores.</w:t>
             </w:r>
           </w:p>
           <w:p>
@@ -3105,8 +4222,9 @@
                 <w:sz w:val="22"/>
                 <w:shd w:val="clear" w:color="auto" w:fill="FFFFFF"/>
               </w:rPr>
-              <w:t>as y medianas empresas (mipymes)</w:t>
-            </w:r>
+              <w:t>as y medianas empresas (</w:t>
+            </w:r>
+            <w:proofErr w:type="spellStart"/>
             <w:r>
               <w:rPr>
                 <w:rFonts w:ascii="Arial" w:hAnsi="Arial" w:cs="Arial"/>
@@ -3114,8 +4232,9 @@
                 <w:sz w:val="22"/>
                 <w:shd w:val="clear" w:color="auto" w:fill="FFFFFF"/>
               </w:rPr>
-              <w:t xml:space="preserve"> y desarrolladores de software, simplificando y optimizando el pr</w:t>
-            </w:r>
+              <w:t>mipymes</w:t>
+            </w:r>
+            <w:proofErr w:type="spellEnd"/>
             <w:r>
               <w:rPr>
                 <w:rFonts w:ascii="Arial" w:hAnsi="Arial" w:cs="Arial"/>
@@ -3123,7 +4242,7 @@
                 <w:sz w:val="22"/>
                 <w:shd w:val="clear" w:color="auto" w:fill="FFFFFF"/>
               </w:rPr>
-              <w:t>oceso de búsqueda</w:t>
+              <w:t>)</w:t>
             </w:r>
             <w:r>
               <w:rPr>
@@ -3132,7 +4251,7 @@
                 <w:sz w:val="22"/>
                 <w:shd w:val="clear" w:color="auto" w:fill="FFFFFF"/>
               </w:rPr>
-              <w:t xml:space="preserve"> de talento tecnológico</w:t>
+              <w:t xml:space="preserve"> y desarrolladores de software, simplificando y optimizando el pr</w:t>
             </w:r>
             <w:r>
               <w:rPr>
@@ -3141,7 +4260,7 @@
                 <w:sz w:val="22"/>
                 <w:shd w:val="clear" w:color="auto" w:fill="FFFFFF"/>
               </w:rPr>
-              <w:t xml:space="preserve"> y</w:t>
+              <w:t>oceso de búsqueda</w:t>
             </w:r>
             <w:r>
               <w:rPr>
@@ -3150,7 +4269,7 @@
                 <w:sz w:val="22"/>
                 <w:shd w:val="clear" w:color="auto" w:fill="FFFFFF"/>
               </w:rPr>
-              <w:t>,</w:t>
+              <w:t xml:space="preserve"> de talento tecnológico</w:t>
             </w:r>
             <w:r>
               <w:rPr>
@@ -3159,7 +4278,7 @@
                 <w:sz w:val="22"/>
                 <w:shd w:val="clear" w:color="auto" w:fill="FFFFFF"/>
               </w:rPr>
-              <w:t xml:space="preserve"> la búsqueda</w:t>
+              <w:t xml:space="preserve"> y</w:t>
             </w:r>
             <w:r>
               <w:rPr>
@@ -3168,7 +4287,7 @@
                 <w:sz w:val="22"/>
                 <w:shd w:val="clear" w:color="auto" w:fill="FFFFFF"/>
               </w:rPr>
-              <w:t xml:space="preserve"> de empresas</w:t>
+              <w:t>,</w:t>
             </w:r>
             <w:r>
               <w:rPr>
@@ -3177,7 +4296,7 @@
                 <w:sz w:val="22"/>
                 <w:shd w:val="clear" w:color="auto" w:fill="FFFFFF"/>
               </w:rPr>
-              <w:t xml:space="preserve"> </w:t>
+              <w:t xml:space="preserve"> la búsqueda</w:t>
             </w:r>
             <w:r>
               <w:rPr>
@@ -3186,7 +4305,7 @@
                 <w:sz w:val="22"/>
                 <w:shd w:val="clear" w:color="auto" w:fill="FFFFFF"/>
               </w:rPr>
-              <w:t xml:space="preserve">o </w:t>
+              <w:t xml:space="preserve"> de empresas</w:t>
             </w:r>
             <w:r>
               <w:rPr>
@@ -3195,7 +4314,7 @@
                 <w:sz w:val="22"/>
                 <w:shd w:val="clear" w:color="auto" w:fill="FFFFFF"/>
               </w:rPr>
-              <w:t>proy</w:t>
+              <w:t xml:space="preserve"> </w:t>
             </w:r>
             <w:r>
               <w:rPr>
@@ -3204,7 +4323,7 @@
                 <w:sz w:val="22"/>
                 <w:shd w:val="clear" w:color="auto" w:fill="FFFFFF"/>
               </w:rPr>
-              <w:t>ectos propuestos por los empleadores</w:t>
+              <w:t xml:space="preserve">o </w:t>
             </w:r>
             <w:r>
               <w:rPr>
@@ -3213,48 +4332,17 @@
                 <w:sz w:val="22"/>
                 <w:shd w:val="clear" w:color="auto" w:fill="FFFFFF"/>
               </w:rPr>
-              <w:t>.</w:t>
-            </w:r>
-          </w:p>
-          <w:p>
-            <w:pPr>
-              <w:spacing w:before="100" w:after="100"/>
-              <w:rPr>
-                <w:rFonts w:ascii="Arial" w:eastAsia="Arial" w:hAnsi="Arial" w:cs="Arial"/>
-                <w:b/>
-                <w:sz w:val="22"/>
-                <w:szCs w:val="22"/>
-              </w:rPr>
-            </w:pPr>
-            <w:r>
-              <w:rPr>
-                <w:rFonts w:ascii="Arial" w:eastAsia="Arial" w:hAnsi="Arial" w:cs="Arial"/>
-                <w:b/>
-                <w:sz w:val="22"/>
-                <w:szCs w:val="22"/>
-              </w:rPr>
-              <w:t>Específicos:</w:t>
-            </w:r>
-            <w:r>
-              <w:rPr>
-                <w:rFonts w:ascii="Arial" w:eastAsia="Arial" w:hAnsi="Arial" w:cs="Arial"/>
-                <w:b/>
-                <w:sz w:val="22"/>
-                <w:szCs w:val="22"/>
-              </w:rPr>
-              <w:t xml:space="preserve"> </w:t>
-            </w:r>
-          </w:p>
-          <w:p>
-            <w:pPr>
-              <w:spacing w:before="100" w:after="100"/>
+              <w:t>proy</w:t>
+            </w:r>
+            <w:r>
               <w:rPr>
                 <w:rFonts w:ascii="Arial" w:hAnsi="Arial" w:cs="Arial"/>
                 <w:color w:val="1F1F1F"/>
                 <w:sz w:val="22"/>
                 <w:shd w:val="clear" w:color="auto" w:fill="FFFFFF"/>
               </w:rPr>
-            </w:pPr>
+              <w:t>ectos propuestos por los empleadores</w:t>
+            </w:r>
             <w:r>
               <w:rPr>
                 <w:rFonts w:ascii="Arial" w:hAnsi="Arial" w:cs="Arial"/>
@@ -3262,17 +4350,48 @@
                 <w:sz w:val="22"/>
                 <w:shd w:val="clear" w:color="auto" w:fill="FFFFFF"/>
               </w:rPr>
-              <w:t xml:space="preserve">Identificar y analizar las necesidades y requerimientos específicos </w:t>
-            </w:r>
-            <w:r>
+              <w:t>.</w:t>
+            </w:r>
+          </w:p>
+          <w:p>
+            <w:pPr>
+              <w:spacing w:before="100" w:after="100"/>
+              <w:rPr>
+                <w:rFonts w:ascii="Arial" w:eastAsia="Arial" w:hAnsi="Arial" w:cs="Arial"/>
+                <w:b/>
+                <w:sz w:val="22"/>
+                <w:szCs w:val="22"/>
+              </w:rPr>
+            </w:pPr>
+            <w:r>
+              <w:rPr>
+                <w:rFonts w:ascii="Arial" w:eastAsia="Arial" w:hAnsi="Arial" w:cs="Arial"/>
+                <w:b/>
+                <w:sz w:val="22"/>
+                <w:szCs w:val="22"/>
+              </w:rPr>
+              <w:t>Específicos:</w:t>
+            </w:r>
+            <w:r>
+              <w:rPr>
+                <w:rFonts w:ascii="Arial" w:eastAsia="Arial" w:hAnsi="Arial" w:cs="Arial"/>
+                <w:b/>
+                <w:sz w:val="22"/>
+                <w:szCs w:val="22"/>
+              </w:rPr>
+              <w:t xml:space="preserve"> </w:t>
+            </w:r>
+          </w:p>
+          <w:p>
+            <w:pPr>
+              <w:spacing w:before="100" w:after="100"/>
               <w:rPr>
                 <w:rFonts w:ascii="Arial" w:hAnsi="Arial" w:cs="Arial"/>
                 <w:color w:val="1F1F1F"/>
                 <w:sz w:val="22"/>
                 <w:shd w:val="clear" w:color="auto" w:fill="FFFFFF"/>
               </w:rPr>
-              <w:t>de los Mipymes y desarrollador</w:t>
-            </w:r>
+            </w:pPr>
             <w:r>
               <w:rPr>
                 <w:rFonts w:ascii="Arial" w:hAnsi="Arial" w:cs="Arial"/>
@@ -3280,7 +4399,7 @@
                 <w:sz w:val="22"/>
                 <w:shd w:val="clear" w:color="auto" w:fill="FFFFFF"/>
               </w:rPr>
-              <w:t>e</w:t>
+              <w:t xml:space="preserve">Identificar y analizar las necesidades y requerimientos específicos </w:t>
             </w:r>
             <w:r>
               <w:rPr>
@@ -3289,8 +4408,9 @@
                 <w:sz w:val="22"/>
                 <w:shd w:val="clear" w:color="auto" w:fill="FFFFFF"/>
               </w:rPr>
-              <w:t xml:space="preserve"> e</w:t>
-            </w:r>
+              <w:t xml:space="preserve">de los </w:t>
+            </w:r>
+            <w:proofErr w:type="spellStart"/>
             <w:r>
               <w:rPr>
                 <w:rFonts w:ascii="Arial" w:hAnsi="Arial" w:cs="Arial"/>
@@ -3298,8 +4418,9 @@
                 <w:sz w:val="22"/>
                 <w:shd w:val="clear" w:color="auto" w:fill="FFFFFF"/>
               </w:rPr>
-              <w:t>n</w:t>
-            </w:r>
+              <w:t>Mipymes</w:t>
+            </w:r>
+            <w:proofErr w:type="spellEnd"/>
             <w:r>
               <w:rPr>
                 <w:rFonts w:ascii="Arial" w:hAnsi="Arial" w:cs="Arial"/>
@@ -3307,7 +4428,7 @@
                 <w:sz w:val="22"/>
                 <w:shd w:val="clear" w:color="auto" w:fill="FFFFFF"/>
               </w:rPr>
-              <w:t xml:space="preserve"> cuanto a funcionalidades generales y especificas en el sistema</w:t>
+              <w:t xml:space="preserve"> y desarrollador</w:t>
             </w:r>
             <w:r>
               <w:rPr>
@@ -3316,30 +4437,26 @@
                 <w:sz w:val="22"/>
                 <w:shd w:val="clear" w:color="auto" w:fill="FFFFFF"/>
               </w:rPr>
-              <w:t>.</w:t>
-            </w:r>
-          </w:p>
-          <w:p>
-            <w:pPr>
-              <w:spacing w:before="100" w:after="100"/>
+              <w:t>e</w:t>
+            </w:r>
+            <w:r>
               <w:rPr>
                 <w:rFonts w:ascii="Arial" w:hAnsi="Arial" w:cs="Arial"/>
                 <w:color w:val="1F1F1F"/>
                 <w:sz w:val="22"/>
                 <w:shd w:val="clear" w:color="auto" w:fill="FFFFFF"/>
               </w:rPr>
-            </w:pPr>
-          </w:p>
-          <w:p>
-            <w:pPr>
-              <w:spacing w:before="100" w:after="100"/>
+              <w:t xml:space="preserve"> e</w:t>
+            </w:r>
+            <w:r>
               <w:rPr>
                 <w:rFonts w:ascii="Arial" w:hAnsi="Arial" w:cs="Arial"/>
                 <w:color w:val="1F1F1F"/>
                 <w:sz w:val="22"/>
                 <w:shd w:val="clear" w:color="auto" w:fill="FFFFFF"/>
               </w:rPr>
-            </w:pPr>
+              <w:t>n</w:t>
+            </w:r>
             <w:r>
               <w:rPr>
                 <w:rFonts w:ascii="Arial" w:hAnsi="Arial" w:cs="Arial"/>
@@ -3347,19 +4464,17 @@
                 <w:sz w:val="22"/>
                 <w:shd w:val="clear" w:color="auto" w:fill="FFFFFF"/>
               </w:rPr>
-              <w:t>Diseñar una solución con interfaces amigables y fáciles de usar tanto para Mipymes como para desarrolladores, supliendo las necesidades previamente identificadas.</w:t>
-            </w:r>
-          </w:p>
-          <w:p>
-            <w:pPr>
-              <w:spacing w:before="100" w:after="100"/>
+              <w:t xml:space="preserve"> cuanto a funcionalidades generales y especificas en el sistema</w:t>
+            </w:r>
+            <w:r>
               <w:rPr>
                 <w:rFonts w:ascii="Arial" w:hAnsi="Arial" w:cs="Arial"/>
                 <w:color w:val="1F1F1F"/>
                 <w:sz w:val="22"/>
                 <w:shd w:val="clear" w:color="auto" w:fill="FFFFFF"/>
               </w:rPr>
-            </w:pPr>
+              <w:t>.</w:t>
+            </w:r>
           </w:p>
           <w:p>
             <w:pPr>
@@ -3371,37 +4486,37 @@
                 <w:shd w:val="clear" w:color="auto" w:fill="FFFFFF"/>
               </w:rPr>
             </w:pPr>
-            <w:r>
+          </w:p>
+          <w:p>
+            <w:pPr>
+              <w:spacing w:before="100" w:after="100"/>
               <w:rPr>
                 <w:rFonts w:ascii="Arial" w:hAnsi="Arial" w:cs="Arial"/>
                 <w:color w:val="1F1F1F"/>
                 <w:sz w:val="22"/>
                 <w:shd w:val="clear" w:color="auto" w:fill="FFFFFF"/>
               </w:rPr>
-              <w:t>Plantear e identificar las tecnologías apropiadas para el desarrollo y estructuración del sistema, teniendo en cuenta la compatibilidad entre estas y siguiendo los requerimientos recopilados en la fase de análisis.</w:t>
-            </w:r>
-          </w:p>
-          <w:p>
-            <w:pPr>
-              <w:spacing w:before="100" w:after="100"/>
+            </w:pPr>
+            <w:r>
               <w:rPr>
                 <w:rFonts w:ascii="Arial" w:hAnsi="Arial" w:cs="Arial"/>
                 <w:color w:val="1F1F1F"/>
                 <w:sz w:val="22"/>
                 <w:shd w:val="clear" w:color="auto" w:fill="FFFFFF"/>
               </w:rPr>
-            </w:pPr>
-          </w:p>
-          <w:p>
-            <w:pPr>
-              <w:spacing w:before="100" w:after="100"/>
+              <w:t xml:space="preserve">Diseñar una solución con interfaces amigables y fáciles de usar tanto para </w:t>
+            </w:r>
+            <w:proofErr w:type="spellStart"/>
+            <w:r>
               <w:rPr>
                 <w:rFonts w:ascii="Arial" w:hAnsi="Arial" w:cs="Arial"/>
                 <w:color w:val="1F1F1F"/>
                 <w:sz w:val="22"/>
                 <w:shd w:val="clear" w:color="auto" w:fill="FFFFFF"/>
               </w:rPr>
-            </w:pPr>
+              <w:t>Mipymes</w:t>
+            </w:r>
+            <w:proofErr w:type="spellEnd"/>
             <w:r>
               <w:rPr>
                 <w:rFonts w:ascii="Arial" w:hAnsi="Arial" w:cs="Arial"/>
@@ -3409,7 +4524,7 @@
                 <w:sz w:val="22"/>
                 <w:shd w:val="clear" w:color="auto" w:fill="FFFFFF"/>
               </w:rPr>
-              <w:t>Probar el sistema desarrollado con distintos métodos, asegurando la calidad y recopilación de información acerca de las falencias y mejoras posibles de la solución que pueden llegar a ser tanto lógicas como estéticas.</w:t>
+              <w:t xml:space="preserve"> como para desarrolladores, supliendo las necesidades previamente identificadas.</w:t>
             </w:r>
           </w:p>
           <w:p>
@@ -3440,7 +4555,7 @@
                 <w:sz w:val="22"/>
                 <w:shd w:val="clear" w:color="auto" w:fill="FFFFFF"/>
               </w:rPr>
-              <w:t>Desplegar y evaluar el rendimiento de la solución planteada midiendo aspectos primordiales como: número de Mipymes registrados, numero de desarrolladores registrados y numero de ofertas creadas.</w:t>
+              <w:t>Plantear e identificar las tecnologías apropiadas para el desarrollo y estructuración del sistema, teniendo en cuenta la compatibilidad entre estas y siguiendo los requerimientos recopilados en la fase de análisis.</w:t>
             </w:r>
           </w:p>
           <w:p>
@@ -3471,6 +4586,89 @@
                 <w:sz w:val="22"/>
                 <w:shd w:val="clear" w:color="auto" w:fill="FFFFFF"/>
               </w:rPr>
+              <w:t>Probar el sistema desarrollado con distintos métodos, asegurando la calidad y recopilación de información acerca de las falencias y mejoras posibles de la solución que pueden llegar a ser tanto lógicas como estéticas.</w:t>
+            </w:r>
+          </w:p>
+          <w:p>
+            <w:pPr>
+              <w:spacing w:before="100" w:after="100"/>
+              <w:rPr>
+                <w:rFonts w:ascii="Arial" w:hAnsi="Arial" w:cs="Arial"/>
+                <w:color w:val="1F1F1F"/>
+                <w:sz w:val="22"/>
+                <w:shd w:val="clear" w:color="auto" w:fill="FFFFFF"/>
+              </w:rPr>
+            </w:pPr>
+          </w:p>
+          <w:p>
+            <w:pPr>
+              <w:spacing w:before="100" w:after="100"/>
+              <w:rPr>
+                <w:rFonts w:ascii="Arial" w:hAnsi="Arial" w:cs="Arial"/>
+                <w:color w:val="1F1F1F"/>
+                <w:sz w:val="22"/>
+                <w:shd w:val="clear" w:color="auto" w:fill="FFFFFF"/>
+              </w:rPr>
+            </w:pPr>
+            <w:r>
+              <w:rPr>
+                <w:rFonts w:ascii="Arial" w:hAnsi="Arial" w:cs="Arial"/>
+                <w:color w:val="1F1F1F"/>
+                <w:sz w:val="22"/>
+                <w:shd w:val="clear" w:color="auto" w:fill="FFFFFF"/>
+              </w:rPr>
+              <w:t xml:space="preserve">Desplegar y evaluar el rendimiento de la solución planteada midiendo aspectos primordiales como: número de </w:t>
+            </w:r>
+            <w:proofErr w:type="spellStart"/>
+            <w:r>
+              <w:rPr>
+                <w:rFonts w:ascii="Arial" w:hAnsi="Arial" w:cs="Arial"/>
+                <w:color w:val="1F1F1F"/>
+                <w:sz w:val="22"/>
+                <w:shd w:val="clear" w:color="auto" w:fill="FFFFFF"/>
+              </w:rPr>
+              <w:t>Mipymes</w:t>
+            </w:r>
+            <w:proofErr w:type="spellEnd"/>
+            <w:r>
+              <w:rPr>
+                <w:rFonts w:ascii="Arial" w:hAnsi="Arial" w:cs="Arial"/>
+                <w:color w:val="1F1F1F"/>
+                <w:sz w:val="22"/>
+                <w:shd w:val="clear" w:color="auto" w:fill="FFFFFF"/>
+              </w:rPr>
+              <w:t xml:space="preserve"> registrados, numero de desarrolladores registrados y numero de ofertas creadas.</w:t>
+            </w:r>
+          </w:p>
+          <w:p>
+            <w:pPr>
+              <w:spacing w:before="100" w:after="100"/>
+              <w:rPr>
+                <w:rFonts w:ascii="Arial" w:hAnsi="Arial" w:cs="Arial"/>
+                <w:color w:val="1F1F1F"/>
+                <w:sz w:val="22"/>
+                <w:shd w:val="clear" w:color="auto" w:fill="FFFFFF"/>
+              </w:rPr>
+            </w:pPr>
+          </w:p>
+          <w:p>
+            <w:pPr>
+              <w:spacing w:before="100" w:after="100"/>
+              <w:rPr>
+                <w:rFonts w:ascii="Arial" w:hAnsi="Arial" w:cs="Arial"/>
+                <w:color w:val="1F1F1F"/>
+                <w:sz w:val="22"/>
+                <w:shd w:val="clear" w:color="auto" w:fill="FFFFFF"/>
+              </w:rPr>
+            </w:pPr>
+            <w:r>
+              <w:rPr>
+                <w:rFonts w:ascii="Arial" w:hAnsi="Arial" w:cs="Arial"/>
+                <w:color w:val="1F1F1F"/>
+                <w:sz w:val="22"/>
+                <w:shd w:val="clear" w:color="auto" w:fill="FFFFFF"/>
+              </w:rPr>
+              <w:lastRenderedPageBreak/>
               <w:t>Asegurar la calidad de la solución a largo plazo con mantenimiento, actualizaciones y demás mejoras acordes a la información recopilada del sistema y las sugerencias realizadas por los interesados</w:t>
             </w:r>
           </w:p>
@@ -3531,23 +4729,54 @@
                 <w:szCs w:val="22"/>
               </w:rPr>
             </w:pPr>
-            <w:r>
-              <w:rPr>
-                <w:rFonts w:ascii="Arial" w:eastAsia="Arial" w:hAnsi="Arial" w:cs="Arial"/>
-                <w:b/>
-                <w:sz w:val="22"/>
-                <w:szCs w:val="22"/>
-              </w:rPr>
-              <w:t>Upwork:</w:t>
-            </w:r>
-            <w:r>
-              <w:rPr>
-                <w:rFonts w:ascii="Arial" w:eastAsia="Arial" w:hAnsi="Arial" w:cs="Arial"/>
-                <w:bCs/>
-                <w:sz w:val="22"/>
-                <w:szCs w:val="22"/>
-              </w:rPr>
-              <w:t xml:space="preserve"> Es una plataforma que conecta a clientes con freelancers para realizar cualquier trabajo.</w:t>
+            <w:proofErr w:type="spellStart"/>
+            <w:r>
+              <w:rPr>
+                <w:rFonts w:ascii="Arial" w:eastAsia="Arial" w:hAnsi="Arial" w:cs="Arial"/>
+                <w:b/>
+                <w:sz w:val="22"/>
+                <w:szCs w:val="22"/>
+              </w:rPr>
+              <w:t>Upwork</w:t>
+            </w:r>
+            <w:proofErr w:type="spellEnd"/>
+            <w:r>
+              <w:rPr>
+                <w:rFonts w:ascii="Arial" w:eastAsia="Arial" w:hAnsi="Arial" w:cs="Arial"/>
+                <w:b/>
+                <w:sz w:val="22"/>
+                <w:szCs w:val="22"/>
+              </w:rPr>
+              <w:t>:</w:t>
+            </w:r>
+            <w:r>
+              <w:rPr>
+                <w:rFonts w:ascii="Arial" w:eastAsia="Arial" w:hAnsi="Arial" w:cs="Arial"/>
+                <w:bCs/>
+                <w:sz w:val="22"/>
+                <w:szCs w:val="22"/>
+              </w:rPr>
+              <w:t xml:space="preserve"> Es una plataforma que conecta a clientes con </w:t>
+            </w:r>
+            <w:proofErr w:type="spellStart"/>
+            <w:r>
+              <w:rPr>
+                <w:rFonts w:ascii="Arial" w:eastAsia="Arial" w:hAnsi="Arial" w:cs="Arial"/>
+                <w:bCs/>
+                <w:sz w:val="22"/>
+                <w:szCs w:val="22"/>
+              </w:rPr>
+              <w:t>freelancers</w:t>
+            </w:r>
+            <w:proofErr w:type="spellEnd"/>
+            <w:r>
+              <w:rPr>
+                <w:rFonts w:ascii="Arial" w:eastAsia="Arial" w:hAnsi="Arial" w:cs="Arial"/>
+                <w:bCs/>
+                <w:sz w:val="22"/>
+                <w:szCs w:val="22"/>
+              </w:rPr>
+              <w:t xml:space="preserve"> para realizar cualquier trabajo.</w:t>
             </w:r>
           </w:p>
           <w:p>
@@ -3643,23 +4872,54 @@
               </w:rPr>
               <w:t xml:space="preserve"> </w:t>
             </w:r>
-            <w:r>
-              <w:rPr>
-                <w:rFonts w:ascii="Arial" w:eastAsia="Arial" w:hAnsi="Arial" w:cs="Arial"/>
-                <w:b/>
-                <w:sz w:val="22"/>
-                <w:szCs w:val="22"/>
-              </w:rPr>
-              <w:t xml:space="preserve">Fiverr: </w:t>
-            </w:r>
-            <w:r>
-              <w:rPr>
-                <w:rFonts w:ascii="Arial" w:eastAsia="Arial" w:hAnsi="Arial" w:cs="Arial"/>
-                <w:bCs/>
-                <w:sz w:val="22"/>
-                <w:szCs w:val="22"/>
-              </w:rPr>
-              <w:t>Es una plataforma que conecta a clientes con freelancers para comprar sus trabajos y servicios.</w:t>
+            <w:proofErr w:type="spellStart"/>
+            <w:r>
+              <w:rPr>
+                <w:rFonts w:ascii="Arial" w:eastAsia="Arial" w:hAnsi="Arial" w:cs="Arial"/>
+                <w:b/>
+                <w:sz w:val="22"/>
+                <w:szCs w:val="22"/>
+              </w:rPr>
+              <w:t>Fiverr</w:t>
+            </w:r>
+            <w:proofErr w:type="spellEnd"/>
+            <w:r>
+              <w:rPr>
+                <w:rFonts w:ascii="Arial" w:eastAsia="Arial" w:hAnsi="Arial" w:cs="Arial"/>
+                <w:b/>
+                <w:sz w:val="22"/>
+                <w:szCs w:val="22"/>
+              </w:rPr>
+              <w:t xml:space="preserve">: </w:t>
+            </w:r>
+            <w:r>
+              <w:rPr>
+                <w:rFonts w:ascii="Arial" w:eastAsia="Arial" w:hAnsi="Arial" w:cs="Arial"/>
+                <w:bCs/>
+                <w:sz w:val="22"/>
+                <w:szCs w:val="22"/>
+              </w:rPr>
+              <w:t xml:space="preserve">Es una plataforma que conecta a clientes con </w:t>
+            </w:r>
+            <w:proofErr w:type="spellStart"/>
+            <w:r>
+              <w:rPr>
+                <w:rFonts w:ascii="Arial" w:eastAsia="Arial" w:hAnsi="Arial" w:cs="Arial"/>
+                <w:bCs/>
+                <w:sz w:val="22"/>
+                <w:szCs w:val="22"/>
+              </w:rPr>
+              <w:t>freelancers</w:t>
+            </w:r>
+            <w:proofErr w:type="spellEnd"/>
+            <w:r>
+              <w:rPr>
+                <w:rFonts w:ascii="Arial" w:eastAsia="Arial" w:hAnsi="Arial" w:cs="Arial"/>
+                <w:bCs/>
+                <w:sz w:val="22"/>
+                <w:szCs w:val="22"/>
+              </w:rPr>
+              <w:t xml:space="preserve"> para comprar sus trabajos y servicios.</w:t>
             </w:r>
           </w:p>
           <w:p>
@@ -3898,7 +5158,27 @@
                 <w:sz w:val="22"/>
                 <w:szCs w:val="22"/>
               </w:rPr>
-              <w:t>-Cobra por especializados como por ejemplo visibilidad en la pagina (ranking) y la revisión de información de la empresa entre $80.000 y COL$500.000.</w:t>
+              <w:t xml:space="preserve">-Cobra por especializados como por ejemplo visibilidad en la </w:t>
+            </w:r>
+            <w:proofErr w:type="spellStart"/>
+            <w:r>
+              <w:rPr>
+                <w:rFonts w:ascii="Arial" w:eastAsia="Arial" w:hAnsi="Arial" w:cs="Arial"/>
+                <w:bCs/>
+                <w:sz w:val="22"/>
+                <w:szCs w:val="22"/>
+              </w:rPr>
+              <w:t>pagina</w:t>
+            </w:r>
+            <w:proofErr w:type="spellEnd"/>
+            <w:r>
+              <w:rPr>
+                <w:rFonts w:ascii="Arial" w:eastAsia="Arial" w:hAnsi="Arial" w:cs="Arial"/>
+                <w:bCs/>
+                <w:sz w:val="22"/>
+                <w:szCs w:val="22"/>
+              </w:rPr>
+              <w:t xml:space="preserve"> (ranking) y la revisión de información de la empresa entre $80.000 y COL$500.000.</w:t>
             </w:r>
           </w:p>
           <w:p>
@@ -3954,14 +5234,25 @@
                 <w:szCs w:val="22"/>
               </w:rPr>
             </w:pPr>
-            <w:r>
-              <w:rPr>
-                <w:rFonts w:ascii="Arial" w:eastAsia="Arial" w:hAnsi="Arial" w:cs="Arial"/>
-                <w:b/>
-                <w:sz w:val="22"/>
-                <w:szCs w:val="22"/>
-              </w:rPr>
-              <w:t xml:space="preserve">ElEmpleo: </w:t>
+            <w:proofErr w:type="spellStart"/>
+            <w:r>
+              <w:rPr>
+                <w:rFonts w:ascii="Arial" w:eastAsia="Arial" w:hAnsi="Arial" w:cs="Arial"/>
+                <w:b/>
+                <w:sz w:val="22"/>
+                <w:szCs w:val="22"/>
+              </w:rPr>
+              <w:t>ElEmpleo</w:t>
+            </w:r>
+            <w:proofErr w:type="spellEnd"/>
+            <w:r>
+              <w:rPr>
+                <w:rFonts w:ascii="Arial" w:eastAsia="Arial" w:hAnsi="Arial" w:cs="Arial"/>
+                <w:b/>
+                <w:sz w:val="22"/>
+                <w:szCs w:val="22"/>
+              </w:rPr>
+              <w:t xml:space="preserve">: </w:t>
             </w:r>
             <w:r>
               <w:rPr>
@@ -3990,7 +5281,6 @@
                 <w:sz w:val="22"/>
                 <w:szCs w:val="22"/>
               </w:rPr>
-              <w:lastRenderedPageBreak/>
               <w:t xml:space="preserve">-Tiene un informe que se actualiza cada cierto tiempo sobre </w:t>
             </w:r>
             <w:r>
@@ -4267,7 +5557,6 @@
                 <w:szCs w:val="22"/>
                 <w:highlight w:val="white"/>
               </w:rPr>
-              <w:lastRenderedPageBreak/>
               <w:t>Funcionalidad de la aplicación:</w:t>
             </w:r>
             <w:r>
@@ -4337,7 +5626,48 @@
                 <w:sz w:val="22"/>
                 <w:szCs w:val="22"/>
               </w:rPr>
-              <w:t xml:space="preserve">Se aclara que Emprendev no se hará responsable por las interacciones entre Desarrolladores y Mipymes que se efectúan fuera de su alcance. </w:t>
+              <w:lastRenderedPageBreak/>
+              <w:t xml:space="preserve">Se aclara que </w:t>
+            </w:r>
+            <w:proofErr w:type="spellStart"/>
+            <w:r>
+              <w:rPr>
+                <w:rFonts w:ascii="Arial" w:eastAsia="Arial" w:hAnsi="Arial" w:cs="Arial"/>
+                <w:bCs/>
+                <w:sz w:val="22"/>
+                <w:szCs w:val="22"/>
+              </w:rPr>
+              <w:t>Emprendev</w:t>
+            </w:r>
+            <w:proofErr w:type="spellEnd"/>
+            <w:r>
+              <w:rPr>
+                <w:rFonts w:ascii="Arial" w:eastAsia="Arial" w:hAnsi="Arial" w:cs="Arial"/>
+                <w:bCs/>
+                <w:sz w:val="22"/>
+                <w:szCs w:val="22"/>
+              </w:rPr>
+              <w:t xml:space="preserve"> no se hará responsable por las interacciones entre Desarrolladores y </w:t>
+            </w:r>
+            <w:proofErr w:type="spellStart"/>
+            <w:r>
+              <w:rPr>
+                <w:rFonts w:ascii="Arial" w:eastAsia="Arial" w:hAnsi="Arial" w:cs="Arial"/>
+                <w:bCs/>
+                <w:sz w:val="22"/>
+                <w:szCs w:val="22"/>
+              </w:rPr>
+              <w:t>Mipymes</w:t>
+            </w:r>
+            <w:proofErr w:type="spellEnd"/>
+            <w:r>
+              <w:rPr>
+                <w:rFonts w:ascii="Arial" w:eastAsia="Arial" w:hAnsi="Arial" w:cs="Arial"/>
+                <w:bCs/>
+                <w:sz w:val="22"/>
+                <w:szCs w:val="22"/>
+              </w:rPr>
+              <w:t xml:space="preserve"> que se efectúan fuera de su alcance. </w:t>
             </w:r>
           </w:p>
           <w:p>
@@ -4536,7 +5866,27 @@
                 <w:sz w:val="22"/>
                 <w:szCs w:val="22"/>
               </w:rPr>
-              <w:t xml:space="preserve"> Este proceso permitirá al desarrollador perfilarse para una propuesta laboral ofrecida por los mipymes por medio de un botón que </w:t>
+              <w:t xml:space="preserve"> Este proceso permitirá al desarrollador perfilarse para una propuesta laboral ofrecida por los </w:t>
+            </w:r>
+            <w:proofErr w:type="spellStart"/>
+            <w:r>
+              <w:rPr>
+                <w:rFonts w:ascii="Arial" w:eastAsia="Arial" w:hAnsi="Arial" w:cs="Arial"/>
+                <w:bCs/>
+                <w:sz w:val="22"/>
+                <w:szCs w:val="22"/>
+              </w:rPr>
+              <w:t>mipymes</w:t>
+            </w:r>
+            <w:proofErr w:type="spellEnd"/>
+            <w:r>
+              <w:rPr>
+                <w:rFonts w:ascii="Arial" w:eastAsia="Arial" w:hAnsi="Arial" w:cs="Arial"/>
+                <w:bCs/>
+                <w:sz w:val="22"/>
+                <w:szCs w:val="22"/>
+              </w:rPr>
+              <w:t xml:space="preserve"> por medio de un botón que </w:t>
             </w:r>
             <w:r>
               <w:rPr>
@@ -4554,7 +5904,27 @@
                 <w:sz w:val="22"/>
                 <w:szCs w:val="22"/>
               </w:rPr>
-              <w:t xml:space="preserve"> un mensaje al respectivo mipyme por medio de </w:t>
+              <w:t xml:space="preserve"> un mensaje al respectivo </w:t>
+            </w:r>
+            <w:proofErr w:type="spellStart"/>
+            <w:r>
+              <w:rPr>
+                <w:rFonts w:ascii="Arial" w:eastAsia="Arial" w:hAnsi="Arial" w:cs="Arial"/>
+                <w:bCs/>
+                <w:sz w:val="22"/>
+                <w:szCs w:val="22"/>
+              </w:rPr>
+              <w:t>mipyme</w:t>
+            </w:r>
+            <w:proofErr w:type="spellEnd"/>
+            <w:r>
+              <w:rPr>
+                <w:rFonts w:ascii="Arial" w:eastAsia="Arial" w:hAnsi="Arial" w:cs="Arial"/>
+                <w:bCs/>
+                <w:sz w:val="22"/>
+                <w:szCs w:val="22"/>
+              </w:rPr>
+              <w:t xml:space="preserve"> por medio de </w:t>
             </w:r>
             <w:r>
               <w:rPr>
@@ -4624,7 +5994,27 @@
                 <w:sz w:val="22"/>
                 <w:szCs w:val="22"/>
               </w:rPr>
-              <w:t xml:space="preserve"> Este proceso comprende la revisión de las capacidades del desarrollador, adaptación, responsabilidad, ética y demás habilidades que considere aptas el mipyme para su debida contratación, por lo cual es únicamente responsabilidad del empleador hacer la cautelosa revisión del post</w:t>
+              <w:t xml:space="preserve"> Este proceso comprende la revisión de las capacidades del desarrollador, adaptación, responsabilidad, ética y demás habilidades que considere aptas el </w:t>
+            </w:r>
+            <w:proofErr w:type="spellStart"/>
+            <w:r>
+              <w:rPr>
+                <w:rFonts w:ascii="Arial" w:eastAsia="Arial" w:hAnsi="Arial" w:cs="Arial"/>
+                <w:bCs/>
+                <w:sz w:val="22"/>
+                <w:szCs w:val="22"/>
+              </w:rPr>
+              <w:t>mipyme</w:t>
+            </w:r>
+            <w:proofErr w:type="spellEnd"/>
+            <w:r>
+              <w:rPr>
+                <w:rFonts w:ascii="Arial" w:eastAsia="Arial" w:hAnsi="Arial" w:cs="Arial"/>
+                <w:bCs/>
+                <w:sz w:val="22"/>
+                <w:szCs w:val="22"/>
+              </w:rPr>
+              <w:t xml:space="preserve"> para su debida contratación, por lo cual es únicamente responsabilidad del empleador hacer la cautelosa revisión del post</w:t>
             </w:r>
             <w:r>
               <w:rPr>
@@ -4703,7 +6093,47 @@
                 <w:sz w:val="22"/>
                 <w:szCs w:val="22"/>
               </w:rPr>
-              <w:t>l mipyme hacia el desarrollador en el sistema externo a la solución para la comunicación entre las dos partes interesadas (Mipyme-Desarrollador)</w:t>
+              <w:t xml:space="preserve">l </w:t>
+            </w:r>
+            <w:proofErr w:type="spellStart"/>
+            <w:r>
+              <w:rPr>
+                <w:rFonts w:ascii="Arial" w:eastAsia="Arial" w:hAnsi="Arial" w:cs="Arial"/>
+                <w:bCs/>
+                <w:sz w:val="22"/>
+                <w:szCs w:val="22"/>
+              </w:rPr>
+              <w:t>mipyme</w:t>
+            </w:r>
+            <w:proofErr w:type="spellEnd"/>
+            <w:r>
+              <w:rPr>
+                <w:rFonts w:ascii="Arial" w:eastAsia="Arial" w:hAnsi="Arial" w:cs="Arial"/>
+                <w:bCs/>
+                <w:sz w:val="22"/>
+                <w:szCs w:val="22"/>
+              </w:rPr>
+              <w:t xml:space="preserve"> hacia el desarrollador en el sistema externo a la solución para la comunicación entre las dos partes interesadas (</w:t>
+            </w:r>
+            <w:proofErr w:type="spellStart"/>
+            <w:r>
+              <w:rPr>
+                <w:rFonts w:ascii="Arial" w:eastAsia="Arial" w:hAnsi="Arial" w:cs="Arial"/>
+                <w:bCs/>
+                <w:sz w:val="22"/>
+                <w:szCs w:val="22"/>
+              </w:rPr>
+              <w:t>Mipyme</w:t>
+            </w:r>
+            <w:proofErr w:type="spellEnd"/>
+            <w:r>
+              <w:rPr>
+                <w:rFonts w:ascii="Arial" w:eastAsia="Arial" w:hAnsi="Arial" w:cs="Arial"/>
+                <w:bCs/>
+                <w:sz w:val="22"/>
+                <w:szCs w:val="22"/>
+              </w:rPr>
+              <w:t>-Desarrollador)</w:t>
             </w:r>
             <w:r>
               <w:rPr>
@@ -4747,7 +6177,29 @@
                 <w:sz w:val="22"/>
                 <w:szCs w:val="22"/>
               </w:rPr>
-              <w:t>Proceso de Creacion de ofertas (Mipymes):</w:t>
+              <w:t>Proceso de ofertas (</w:t>
+            </w:r>
+            <w:proofErr w:type="spellStart"/>
+            <w:r>
+              <w:rPr>
+                <w:rFonts w:ascii="Arial" w:eastAsia="Arial" w:hAnsi="Arial" w:cs="Arial"/>
+                <w:b/>
+                <w:bCs/>
+                <w:sz w:val="22"/>
+                <w:szCs w:val="22"/>
+              </w:rPr>
+              <w:t>Mipymes</w:t>
+            </w:r>
+            <w:proofErr w:type="spellEnd"/>
+            <w:r>
+              <w:rPr>
+                <w:rFonts w:ascii="Arial" w:eastAsia="Arial" w:hAnsi="Arial" w:cs="Arial"/>
+                <w:b/>
+                <w:bCs/>
+                <w:sz w:val="22"/>
+                <w:szCs w:val="22"/>
+              </w:rPr>
+              <w:t>):</w:t>
             </w:r>
             <w:r>
               <w:rPr>
@@ -4783,7 +6235,27 @@
                 <w:sz w:val="22"/>
                 <w:szCs w:val="22"/>
               </w:rPr>
-              <w:t xml:space="preserve"> de ofertas por parte de los mipymes con el objetivo </w:t>
+              <w:t xml:space="preserve"> de ofertas por parte de los </w:t>
+            </w:r>
+            <w:proofErr w:type="spellStart"/>
+            <w:r>
+              <w:rPr>
+                <w:rFonts w:ascii="Arial" w:eastAsia="Arial" w:hAnsi="Arial" w:cs="Arial"/>
+                <w:bCs/>
+                <w:sz w:val="22"/>
+                <w:szCs w:val="22"/>
+              </w:rPr>
+              <w:t>mipymes</w:t>
+            </w:r>
+            <w:proofErr w:type="spellEnd"/>
+            <w:r>
+              <w:rPr>
+                <w:rFonts w:ascii="Arial" w:eastAsia="Arial" w:hAnsi="Arial" w:cs="Arial"/>
+                <w:bCs/>
+                <w:sz w:val="22"/>
+                <w:szCs w:val="22"/>
+              </w:rPr>
+              <w:t xml:space="preserve"> con el objetivo </w:t>
             </w:r>
             <w:r>
               <w:rPr>
@@ -4848,6 +6320,7 @@
                 <w:sz w:val="22"/>
                 <w:szCs w:val="22"/>
               </w:rPr>
+              <w:lastRenderedPageBreak/>
               <w:t>Alcance:</w:t>
             </w:r>
             <w:r>
@@ -4879,7 +6352,6 @@
                 <w:szCs w:val="22"/>
                 <w:lang w:val="es-CO" w:eastAsia="es-CO"/>
               </w:rPr>
-              <w:lastRenderedPageBreak/>
               <w:t>Acceso al Sistema:</w:t>
             </w:r>
           </w:p>
@@ -4956,7 +6428,27 @@
                 <w:szCs w:val="22"/>
                 <w:lang w:val="es-CO" w:eastAsia="es-CO"/>
               </w:rPr>
-              <w:t>Selección de rol (desarrollador o mipyme).</w:t>
+              <w:t xml:space="preserve">Selección de rol (desarrollador o </w:t>
+            </w:r>
+            <w:proofErr w:type="spellStart"/>
+            <w:r>
+              <w:rPr>
+                <w:rFonts w:ascii="Arial" w:eastAsia="Times New Roman" w:hAnsi="Arial" w:cs="Arial"/>
+                <w:sz w:val="22"/>
+                <w:szCs w:val="22"/>
+                <w:lang w:val="es-CO" w:eastAsia="es-CO"/>
+              </w:rPr>
+              <w:t>mipyme</w:t>
+            </w:r>
+            <w:proofErr w:type="spellEnd"/>
+            <w:r>
+              <w:rPr>
+                <w:rFonts w:ascii="Arial" w:eastAsia="Times New Roman" w:hAnsi="Arial" w:cs="Arial"/>
+                <w:sz w:val="22"/>
+                <w:szCs w:val="22"/>
+                <w:lang w:val="es-CO" w:eastAsia="es-CO"/>
+              </w:rPr>
+              <w:t>).</w:t>
             </w:r>
           </w:p>
           <w:p>
@@ -5126,6 +6618,7 @@
                 <w:szCs w:val="22"/>
                 <w:lang w:val="es-CO" w:eastAsia="es-CO"/>
               </w:rPr>
+              <w:lastRenderedPageBreak/>
               <w:t>Perfiles de Usuario:</w:t>
             </w:r>
           </w:p>
@@ -5235,7 +6728,27 @@
                 <w:szCs w:val="22"/>
                 <w:lang w:val="es-CO" w:eastAsia="es-CO"/>
               </w:rPr>
-              <w:t>lenguajes de programacion, buscador de palabras clave</w:t>
+              <w:t xml:space="preserve">lenguajes de </w:t>
+            </w:r>
+            <w:proofErr w:type="spellStart"/>
+            <w:r>
+              <w:rPr>
+                <w:rFonts w:ascii="Arial" w:eastAsia="Times New Roman" w:hAnsi="Arial" w:cs="Arial"/>
+                <w:sz w:val="22"/>
+                <w:szCs w:val="22"/>
+                <w:lang w:val="es-CO" w:eastAsia="es-CO"/>
+              </w:rPr>
+              <w:t>programacion</w:t>
+            </w:r>
+            <w:proofErr w:type="spellEnd"/>
+            <w:r>
+              <w:rPr>
+                <w:rFonts w:ascii="Arial" w:eastAsia="Times New Roman" w:hAnsi="Arial" w:cs="Arial"/>
+                <w:sz w:val="22"/>
+                <w:szCs w:val="22"/>
+                <w:lang w:val="es-CO" w:eastAsia="es-CO"/>
+              </w:rPr>
+              <w:t>, buscador de palabras clave</w:t>
             </w:r>
             <w:r>
               <w:rPr>
@@ -5268,7 +6781,27 @@
                 <w:szCs w:val="22"/>
                 <w:lang w:val="es-CO" w:eastAsia="es-CO"/>
               </w:rPr>
-              <w:t>Postularse a ofertas de trabajo enviando mensaje al mipyme a través de un sistema externo.</w:t>
+              <w:t xml:space="preserve">Postularse a ofertas de trabajo enviando mensaje al </w:t>
+            </w:r>
+            <w:proofErr w:type="spellStart"/>
+            <w:r>
+              <w:rPr>
+                <w:rFonts w:ascii="Arial" w:eastAsia="Times New Roman" w:hAnsi="Arial" w:cs="Arial"/>
+                <w:sz w:val="22"/>
+                <w:szCs w:val="22"/>
+                <w:lang w:val="es-CO" w:eastAsia="es-CO"/>
+              </w:rPr>
+              <w:t>mipyme</w:t>
+            </w:r>
+            <w:proofErr w:type="spellEnd"/>
+            <w:r>
+              <w:rPr>
+                <w:rFonts w:ascii="Arial" w:eastAsia="Times New Roman" w:hAnsi="Arial" w:cs="Arial"/>
+                <w:sz w:val="22"/>
+                <w:szCs w:val="22"/>
+                <w:lang w:val="es-CO" w:eastAsia="es-CO"/>
+              </w:rPr>
+              <w:t xml:space="preserve"> a través de un sistema externo.</w:t>
             </w:r>
           </w:p>
           <w:p>
@@ -5287,6 +6820,7 @@
                 <w:lang w:val="es-CO" w:eastAsia="es-CO"/>
               </w:rPr>
             </w:pPr>
+            <w:proofErr w:type="spellStart"/>
             <w:r>
               <w:rPr>
                 <w:rFonts w:ascii="Arial" w:eastAsia="Times New Roman" w:hAnsi="Arial" w:cs="Arial"/>
@@ -5296,7 +6830,19 @@
                 <w:szCs w:val="22"/>
                 <w:lang w:val="es-CO" w:eastAsia="es-CO"/>
               </w:rPr>
-              <w:t>Mipymes:</w:t>
+              <w:t>Mipymes</w:t>
+            </w:r>
+            <w:proofErr w:type="spellEnd"/>
+            <w:r>
+              <w:rPr>
+                <w:rFonts w:ascii="Arial" w:eastAsia="Times New Roman" w:hAnsi="Arial" w:cs="Arial"/>
+                <w:b/>
+                <w:bCs/>
+                <w:sz w:val="22"/>
+                <w:szCs w:val="22"/>
+                <w:lang w:val="es-CO" w:eastAsia="es-CO"/>
+              </w:rPr>
+              <w:t>:</w:t>
             </w:r>
           </w:p>
           <w:p>
@@ -5550,7 +7096,27 @@
                 <w:szCs w:val="22"/>
                 <w:lang w:val="es-CO" w:eastAsia="es-CO"/>
               </w:rPr>
-              <w:t>Los mipymes pueden crear ofertas de trabajo especificando detalles como:</w:t>
+              <w:t xml:space="preserve">Los </w:t>
+            </w:r>
+            <w:proofErr w:type="spellStart"/>
+            <w:r>
+              <w:rPr>
+                <w:rFonts w:ascii="Arial" w:eastAsia="Times New Roman" w:hAnsi="Arial" w:cs="Arial"/>
+                <w:sz w:val="22"/>
+                <w:szCs w:val="22"/>
+                <w:lang w:val="es-CO" w:eastAsia="es-CO"/>
+              </w:rPr>
+              <w:t>mipymes</w:t>
+            </w:r>
+            <w:proofErr w:type="spellEnd"/>
+            <w:r>
+              <w:rPr>
+                <w:rFonts w:ascii="Arial" w:eastAsia="Times New Roman" w:hAnsi="Arial" w:cs="Arial"/>
+                <w:sz w:val="22"/>
+                <w:szCs w:val="22"/>
+                <w:lang w:val="es-CO" w:eastAsia="es-CO"/>
+              </w:rPr>
+              <w:t xml:space="preserve"> pueden crear ofertas de trabajo especificando detalles como:</w:t>
             </w:r>
           </w:p>
           <w:p>
@@ -5746,7 +7312,6 @@
                 <w:szCs w:val="22"/>
                 <w:lang w:val="es-CO" w:eastAsia="es-CO"/>
               </w:rPr>
-              <w:lastRenderedPageBreak/>
               <w:t xml:space="preserve">Los desarrolladores pueden buscar ofertas de trabajo utilizando </w:t>
             </w:r>
             <w:r>
@@ -5831,7 +7396,27 @@
                 <w:szCs w:val="22"/>
                 <w:lang w:val="es-CO" w:eastAsia="es-CO"/>
               </w:rPr>
-              <w:t>, frameworks, librerías</w:t>
+              <w:t xml:space="preserve">, </w:t>
+            </w:r>
+            <w:proofErr w:type="spellStart"/>
+            <w:r>
+              <w:rPr>
+                <w:rFonts w:ascii="Arial" w:eastAsia="Times New Roman" w:hAnsi="Arial" w:cs="Arial"/>
+                <w:sz w:val="22"/>
+                <w:szCs w:val="22"/>
+                <w:lang w:val="es-CO" w:eastAsia="es-CO"/>
+              </w:rPr>
+              <w:t>frameworks</w:t>
+            </w:r>
+            <w:proofErr w:type="spellEnd"/>
+            <w:r>
+              <w:rPr>
+                <w:rFonts w:ascii="Arial" w:eastAsia="Times New Roman" w:hAnsi="Arial" w:cs="Arial"/>
+                <w:sz w:val="22"/>
+                <w:szCs w:val="22"/>
+                <w:lang w:val="es-CO" w:eastAsia="es-CO"/>
+              </w:rPr>
+              <w:t>, librerías</w:t>
             </w:r>
             <w:r>
               <w:rPr>
@@ -5892,7 +7477,27 @@
                 <w:szCs w:val="22"/>
                 <w:lang w:val="es-CO" w:eastAsia="es-CO"/>
               </w:rPr>
-              <w:t>Los desarrolladores pueden postularse a las ofertas de trabajo que les interesen enviando un mensaje al mipyme a través de un sistema externo.</w:t>
+              <w:t xml:space="preserve">Los desarrolladores pueden postularse a las ofertas de trabajo que les interesen enviando un mensaje al </w:t>
+            </w:r>
+            <w:proofErr w:type="spellStart"/>
+            <w:r>
+              <w:rPr>
+                <w:rFonts w:ascii="Arial" w:eastAsia="Times New Roman" w:hAnsi="Arial" w:cs="Arial"/>
+                <w:sz w:val="22"/>
+                <w:szCs w:val="22"/>
+                <w:lang w:val="es-CO" w:eastAsia="es-CO"/>
+              </w:rPr>
+              <w:t>mipyme</w:t>
+            </w:r>
+            <w:proofErr w:type="spellEnd"/>
+            <w:r>
+              <w:rPr>
+                <w:rFonts w:ascii="Arial" w:eastAsia="Times New Roman" w:hAnsi="Arial" w:cs="Arial"/>
+                <w:sz w:val="22"/>
+                <w:szCs w:val="22"/>
+                <w:lang w:val="es-CO" w:eastAsia="es-CO"/>
+              </w:rPr>
+              <w:t xml:space="preserve"> a través de un sistema externo.</w:t>
             </w:r>
           </w:p>
           <w:p>
@@ -5944,7 +7549,27 @@
                 <w:szCs w:val="22"/>
                 <w:lang w:val="es-CO" w:eastAsia="es-CO"/>
               </w:rPr>
-              <w:t>Los mipymes pueden revisar las postulaciones de los desarrolladores para cada oferta de trabajo</w:t>
+              <w:t xml:space="preserve">Los </w:t>
+            </w:r>
+            <w:proofErr w:type="spellStart"/>
+            <w:r>
+              <w:rPr>
+                <w:rFonts w:ascii="Arial" w:eastAsia="Times New Roman" w:hAnsi="Arial" w:cs="Arial"/>
+                <w:sz w:val="22"/>
+                <w:szCs w:val="22"/>
+                <w:lang w:val="es-CO" w:eastAsia="es-CO"/>
+              </w:rPr>
+              <w:t>mipymes</w:t>
+            </w:r>
+            <w:proofErr w:type="spellEnd"/>
+            <w:r>
+              <w:rPr>
+                <w:rFonts w:ascii="Arial" w:eastAsia="Times New Roman" w:hAnsi="Arial" w:cs="Arial"/>
+                <w:sz w:val="22"/>
+                <w:szCs w:val="22"/>
+                <w:lang w:val="es-CO" w:eastAsia="es-CO"/>
+              </w:rPr>
+              <w:t xml:space="preserve"> pueden revisar las postulaciones de los desarrolladores para cada oferta de trabajo</w:t>
             </w:r>
             <w:r>
               <w:rPr>
@@ -5986,7 +7611,27 @@
                 <w:szCs w:val="22"/>
                 <w:lang w:val="es-CO" w:eastAsia="es-CO"/>
               </w:rPr>
-              <w:t>Los mipymes pueden enviar mensajes a los desarrolladores postulados (sistema externo).</w:t>
+              <w:t xml:space="preserve">Los </w:t>
+            </w:r>
+            <w:proofErr w:type="spellStart"/>
+            <w:r>
+              <w:rPr>
+                <w:rFonts w:ascii="Arial" w:eastAsia="Times New Roman" w:hAnsi="Arial" w:cs="Arial"/>
+                <w:sz w:val="22"/>
+                <w:szCs w:val="22"/>
+                <w:lang w:val="es-CO" w:eastAsia="es-CO"/>
+              </w:rPr>
+              <w:t>mipymes</w:t>
+            </w:r>
+            <w:proofErr w:type="spellEnd"/>
+            <w:r>
+              <w:rPr>
+                <w:rFonts w:ascii="Arial" w:eastAsia="Times New Roman" w:hAnsi="Arial" w:cs="Arial"/>
+                <w:sz w:val="22"/>
+                <w:szCs w:val="22"/>
+                <w:lang w:val="es-CO" w:eastAsia="es-CO"/>
+              </w:rPr>
+              <w:t xml:space="preserve"> pueden enviar mensajes a los desarrolladores postulados (sistema externo).</w:t>
             </w:r>
           </w:p>
           <w:p>
@@ -6008,6 +7653,7 @@
                 <w:szCs w:val="22"/>
                 <w:lang w:val="es-CO" w:eastAsia="es-CO"/>
               </w:rPr>
+              <w:lastRenderedPageBreak/>
               <w:t>Comunicación Externa:</w:t>
             </w:r>
           </w:p>
@@ -6032,7 +7678,47 @@
                 <w:szCs w:val="22"/>
                 <w:lang w:val="es-CO" w:eastAsia="es-CO"/>
               </w:rPr>
-              <w:t>Integración con sistema externo para la comunicación entre mipymes y desarrolladores (ej: correo electrónico, mensajería instantánea).</w:t>
+              <w:t xml:space="preserve">Integración con sistema externo para la comunicación entre </w:t>
+            </w:r>
+            <w:proofErr w:type="spellStart"/>
+            <w:r>
+              <w:rPr>
+                <w:rFonts w:ascii="Arial" w:eastAsia="Times New Roman" w:hAnsi="Arial" w:cs="Arial"/>
+                <w:sz w:val="22"/>
+                <w:szCs w:val="22"/>
+                <w:lang w:val="es-CO" w:eastAsia="es-CO"/>
+              </w:rPr>
+              <w:t>mipymes</w:t>
+            </w:r>
+            <w:proofErr w:type="spellEnd"/>
+            <w:r>
+              <w:rPr>
+                <w:rFonts w:ascii="Arial" w:eastAsia="Times New Roman" w:hAnsi="Arial" w:cs="Arial"/>
+                <w:sz w:val="22"/>
+                <w:szCs w:val="22"/>
+                <w:lang w:val="es-CO" w:eastAsia="es-CO"/>
+              </w:rPr>
+              <w:t xml:space="preserve"> y desarrolladores (</w:t>
+            </w:r>
+            <w:proofErr w:type="spellStart"/>
+            <w:r>
+              <w:rPr>
+                <w:rFonts w:ascii="Arial" w:eastAsia="Times New Roman" w:hAnsi="Arial" w:cs="Arial"/>
+                <w:sz w:val="22"/>
+                <w:szCs w:val="22"/>
+                <w:lang w:val="es-CO" w:eastAsia="es-CO"/>
+              </w:rPr>
+              <w:t>ej</w:t>
+            </w:r>
+            <w:proofErr w:type="spellEnd"/>
+            <w:r>
+              <w:rPr>
+                <w:rFonts w:ascii="Arial" w:eastAsia="Times New Roman" w:hAnsi="Arial" w:cs="Arial"/>
+                <w:sz w:val="22"/>
+                <w:szCs w:val="22"/>
+                <w:lang w:val="es-CO" w:eastAsia="es-CO"/>
+              </w:rPr>
+              <w:t>: correo electrónico, mensajería instantánea).</w:t>
             </w:r>
           </w:p>
           <w:p>
@@ -6528,7 +8214,7 @@
                 </mc:Choice>
                 <mc:Fallback>
                   <w:pict>
-                    <v:rect w14:anchorId="2461148A" id="Rectángulo 25" o:spid="_x0000_s1026" style="position:absolute;left:0;text-align:left;margin-left:133pt;margin-top:7pt;width:9.75pt;height:9.75pt;z-index:251658240;visibility:visible;mso-wrap-style:square;mso-wrap-distance-left:9pt;mso-wrap-distance-top:0;mso-wrap-distance-right:9pt;mso-wrap-distance-bottom:0;mso-position-horizontal:absolute;mso-position-horizontal-relative:text;mso-position-vertical:absolute;mso-position-vertical-relative:text;v-text-anchor:middle" o:gfxdata="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">
+                    <v:rect w14:anchorId="2461148A" id="Rectángulo 25" o:spid="_x0000_s1026" style="position:absolute;left:0;text-align:left;margin-left:133pt;margin-top:7pt;width:9.75pt;height:9.75pt;z-index:251658240;visibility:visible;mso-wrap-style:square;mso-wrap-distance-left:9pt;mso-wrap-distance-top:0;mso-wrap-distance-right:9pt;mso-wrap-distance-bottom:0;mso-position-horizontal:absolute;mso-position-horizontal-relative:text;mso-position-vertical:absolute;mso-position-vertical-relative:text;v-text-anchor:middle" o:gfxdata="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">
                       <v:stroke startarrowwidth="narrow" startarrowlength="short" endarrowwidth="narrow" endarrowlength="short"/>
                       <v:textbox inset="2.53958mm,2.53958mm,2.53958mm,2.53958mm">
                         <w:txbxContent>
@@ -6625,7 +8311,7 @@
                 </mc:Choice>
                 <mc:Fallback>
                   <w:pict>
-                    <v:rect w14:anchorId="14257225" id="Rectángulo 21" o:spid="_x0000_s1027" style="position:absolute;left:0;text-align:left;margin-left:133pt;margin-top:3pt;width:9.75pt;height:9.75pt;z-index:251659264;visibility:visible;mso-wrap-style:square;mso-wrap-distance-left:9pt;mso-wrap-distance-top:0;mso-wrap-distance-right:9pt;mso-wrap-distance-bottom:0;mso-position-horizontal:absolute;mso-position-horizontal-relative:text;mso-position-vertical:absolute;mso-position-vertical-relative:text;v-text-anchor:middle" o:gfxdata="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">
+                    <v:rect w14:anchorId="14257225" id="Rectángulo 21" o:spid="_x0000_s1027" style="position:absolute;left:0;text-align:left;margin-left:133pt;margin-top:3pt;width:9.75pt;height:9.75pt;z-index:251659264;visibility:visible;mso-wrap-style:square;mso-wrap-distance-left:9pt;mso-wrap-distance-top:0;mso-wrap-distance-right:9pt;mso-wrap-distance-bottom:0;mso-position-horizontal:absolute;mso-position-horizontal-relative:text;mso-position-vertical:absolute;mso-position-vertical-relative:text;v-text-anchor:middle" o:gfxdata="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">
                       <v:stroke startarrowwidth="narrow" startarrowlength="short" endarrowwidth="narrow" endarrowlength="short"/>
                       <v:textbox inset="2.53958mm,2.53958mm,2.53958mm,2.53958mm">
                         <w:txbxContent>
@@ -6654,7 +8340,6 @@
               <w:rPr>
                 <w:rFonts w:ascii="Calibri" w:eastAsia="Calibri" w:hAnsi="Calibri" w:cs="Calibri"/>
               </w:rPr>
-              <w:lastRenderedPageBreak/>
               <w:t xml:space="preserve">Por ajustar </w:t>
             </w:r>
             <w:r>
@@ -6723,7 +8408,7 @@
                 </mc:Choice>
                 <mc:Fallback>
                   <w:pict>
-                    <v:rect w14:anchorId="2E9D029E" id="Rectángulo 27" o:spid="_x0000_s1028" style="position:absolute;left:0;text-align:left;margin-left:133pt;margin-top:1pt;width:9.75pt;height:9.75pt;z-index:251660288;visibility:visible;mso-wrap-style:square;mso-wrap-distance-left:9pt;mso-wrap-distance-top:0;mso-wrap-distance-right:9pt;mso-wrap-distance-bottom:0;mso-position-horizontal:absolute;mso-position-horizontal-relative:text;mso-position-vertical:absolute;mso-position-vertical-relative:text;v-text-anchor:middle" o:gfxdata="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">
+                    <v:rect w14:anchorId="2E9D029E" id="Rectángulo 27" o:spid="_x0000_s1028" style="position:absolute;left:0;text-align:left;margin-left:133pt;margin-top:1pt;width:9.75pt;height:9.75pt;z-index:251660288;visibility:visible;mso-wrap-style:square;mso-wrap-distance-left:9pt;mso-wrap-distance-top:0;mso-wrap-distance-right:9pt;mso-wrap-distance-bottom:0;mso-position-horizontal:absolute;mso-position-horizontal-relative:text;mso-position-vertical:absolute;mso-position-vertical-relative:text;v-text-anchor:middle" o:gfxdata="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">
                       <v:stroke startarrowwidth="narrow" startarrowlength="short" endarrowwidth="narrow" endarrowlength="short"/>
                       <v:textbox inset="2.53958mm,2.53958mm,2.53958mm,2.53958mm">
                         <w:txbxContent>
@@ -6805,7 +8490,7 @@
                 </mc:Choice>
                 <mc:Fallback>
                   <w:pict>
-                    <v:rect w14:anchorId="61D878DA" id="Rectángulo 26" o:spid="_x0000_s1029" style="position:absolute;left:0;text-align:left;margin-left:133pt;margin-top:18pt;width:9.75pt;height:9.75pt;z-index:251661312;visibility:visible;mso-wrap-style:square;mso-wrap-distance-left:9pt;mso-wrap-distance-top:0;mso-wrap-distance-right:9pt;mso-wrap-distance-bottom:0;mso-position-horizontal:absolute;mso-position-horizontal-relative:text;mso-position-vertical:absolute;mso-position-vertical-relative:text;v-text-anchor:middle" o:gfxdata="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">
+                    <v:rect w14:anchorId="61D878DA" id="Rectángulo 26" o:spid="_x0000_s1029" style="position:absolute;left:0;text-align:left;margin-left:133pt;margin-top:18pt;width:9.75pt;height:9.75pt;z-index:251661312;visibility:visible;mso-wrap-style:square;mso-wrap-distance-left:9pt;mso-wrap-distance-top:0;mso-wrap-distance-right:9pt;mso-wrap-distance-bottom:0;mso-position-horizontal:absolute;mso-position-horizontal-relative:text;mso-position-vertical:absolute;mso-position-vertical-relative:text;v-text-anchor:middle" o:gfxdata="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">
                       <v:stroke startarrowwidth="narrow" startarrowlength="short" endarrowwidth="narrow" endarrowlength="short"/>
                       <v:textbox inset="2.53958mm,2.53958mm,2.53958mm,2.53958mm">
                         <w:txbxContent>
@@ -6881,7 +8566,6 @@
                 <w:rFonts w:ascii="Calibri" w:eastAsia="Calibri" w:hAnsi="Calibri" w:cs="Calibri"/>
                 <w:b/>
               </w:rPr>
-              <w:lastRenderedPageBreak/>
               <w:t>Segunda entrega</w:t>
             </w:r>
             <w:r>
@@ -6950,7 +8634,7 @@
                 </mc:Choice>
                 <mc:Fallback>
                   <w:pict>
-                    <v:rect w14:anchorId="6B2B0E2D" id="Rectángulo 29" o:spid="_x0000_s1030" style="position:absolute;left:0;text-align:left;margin-left:135pt;margin-top:7pt;width:9.75pt;height:9.75pt;z-index:251662336;visibility:visible;mso-wrap-style:square;mso-wrap-distance-left:9pt;mso-wrap-distance-top:0;mso-wrap-distance-right:9pt;mso-wrap-distance-bottom:0;mso-position-horizontal:absolute;mso-position-horizontal-relative:text;mso-position-vertical:absolute;mso-position-vertical-relative:text;v-text-anchor:middle" o:gfxdata="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">
+                    <v:rect w14:anchorId="6B2B0E2D" id="Rectángulo 29" o:spid="_x0000_s1030" style="position:absolute;left:0;text-align:left;margin-left:135pt;margin-top:7pt;width:9.75pt;height:9.75pt;z-index:251662336;visibility:visible;mso-wrap-style:square;mso-wrap-distance-left:9pt;mso-wrap-distance-top:0;mso-wrap-distance-right:9pt;mso-wrap-distance-bottom:0;mso-position-horizontal:absolute;mso-position-horizontal-relative:text;mso-position-vertical:absolute;mso-position-vertical-relative:text;v-text-anchor:middle" o:gfxdata="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">
                       <v:stroke startarrowwidth="narrow" startarrowlength="short" endarrowwidth="narrow" endarrowlength="short"/>
                       <v:textbox inset="2.53958mm,2.53958mm,2.53958mm,2.53958mm">
                         <w:txbxContent>
@@ -7047,7 +8731,7 @@
                 </mc:Choice>
                 <mc:Fallback>
                   <w:pict>
-                    <v:rect w14:anchorId="3D78500F" id="Rectángulo 22" o:spid="_x0000_s1031" style="position:absolute;left:0;text-align:left;margin-left:135pt;margin-top:6pt;width:9.75pt;height:9.75pt;z-index:251663360;visibility:visible;mso-wrap-style:square;mso-wrap-distance-left:9pt;mso-wrap-distance-top:0;mso-wrap-distance-right:9pt;mso-wrap-distance-bottom:0;mso-position-horizontal:absolute;mso-position-horizontal-relative:text;mso-position-vertical:absolute;mso-position-vertical-relative:text;v-text-anchor:middle" o:gfxdata="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">
+                    <v:rect w14:anchorId="3D78500F" id="Rectángulo 22" o:spid="_x0000_s1031" style="position:absolute;left:0;text-align:left;margin-left:135pt;margin-top:6pt;width:9.75pt;height:9.75pt;z-index:251663360;visibility:visible;mso-wrap-style:square;mso-wrap-distance-left:9pt;mso-wrap-distance-top:0;mso-wrap-distance-right:9pt;mso-wrap-distance-bottom:0;mso-position-horizontal:absolute;mso-position-horizontal-relative:text;mso-position-vertical:absolute;mso-position-vertical-relative:text;v-text-anchor:middle" o:gfxdata="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">
                       <v:stroke startarrowwidth="narrow" startarrowlength="short" endarrowwidth="narrow" endarrowlength="short"/>
                       <v:textbox inset="2.53958mm,2.53958mm,2.53958mm,2.53958mm">
                         <w:txbxContent>
@@ -7076,7 +8760,6 @@
               <w:rPr>
                 <w:rFonts w:ascii="Calibri" w:eastAsia="Calibri" w:hAnsi="Calibri" w:cs="Calibri"/>
               </w:rPr>
-              <w:lastRenderedPageBreak/>
               <w:t xml:space="preserve">Por ajustar </w:t>
             </w:r>
             <w:r>
@@ -7145,7 +8828,7 @@
                 </mc:Choice>
                 <mc:Fallback>
                   <w:pict>
-                    <v:rect w14:anchorId="73E20CC7" id="Rectángulo 23" o:spid="_x0000_s1032" style="position:absolute;left:0;text-align:left;margin-left:135pt;margin-top:1pt;width:9.75pt;height:9.75pt;z-index:251664384;visibility:visible;mso-wrap-style:square;mso-wrap-distance-left:9pt;mso-wrap-distance-top:0;mso-wrap-distance-right:9pt;mso-wrap-distance-bottom:0;mso-position-horizontal:absolute;mso-position-horizontal-relative:text;mso-position-vertical:absolute;mso-position-vertical-relative:text;v-text-anchor:middle" o:gfxdata="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">
+                    <v:rect w14:anchorId="73E20CC7" id="Rectángulo 23" o:spid="_x0000_s1032" style="position:absolute;left:0;text-align:left;margin-left:135pt;margin-top:1pt;width:9.75pt;height:9.75pt;z-index:251664384;visibility:visible;mso-wrap-style:square;mso-wrap-distance-left:9pt;mso-wrap-distance-top:0;mso-wrap-distance-right:9pt;mso-wrap-distance-bottom:0;mso-position-horizontal:absolute;mso-position-horizontal-relative:text;mso-position-vertical:absolute;mso-position-vertical-relative:text;v-text-anchor:middle" o:gfxdata="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">
                       <v:stroke startarrowwidth="narrow" startarrowlength="short" endarrowwidth="narrow" endarrowlength="short"/>
                       <v:textbox inset="2.53958mm,2.53958mm,2.53958mm,2.53958mm">
                         <w:txbxContent>
@@ -7242,7 +8925,7 @@
                 </mc:Choice>
                 <mc:Fallback>
                   <w:pict>
-                    <v:rect w14:anchorId="246BBB57" id="Rectángulo 28" o:spid="_x0000_s1033" style="position:absolute;left:0;text-align:left;margin-left:135pt;margin-top:3pt;width:9.75pt;height:9.75pt;z-index:251665408;visibility:visible;mso-wrap-style:square;mso-wrap-distance-left:9pt;mso-wrap-distance-top:0;mso-wrap-distance-right:9pt;mso-wrap-distance-bottom:0;mso-position-horizontal:absolute;mso-position-horizontal-relative:text;mso-position-vertical:absolute;mso-position-vertical-relative:text;v-text-anchor:middle" o:gfxdata="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">
+                    <v:rect w14:anchorId="246BBB57" id="Rectángulo 28" o:spid="_x0000_s1033" style="position:absolute;left:0;text-align:left;margin-left:135pt;margin-top:3pt;width:9.75pt;height:9.75pt;z-index:251665408;visibility:visible;mso-wrap-style:square;mso-wrap-distance-left:9pt;mso-wrap-distance-top:0;mso-wrap-distance-right:9pt;mso-wrap-distance-bottom:0;mso-position-horizontal:absolute;mso-position-horizontal-relative:text;mso-position-vertical:absolute;mso-position-vertical-relative:text;v-text-anchor:middle" o:gfxdata="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">
                       <v:stroke startarrowwidth="narrow" startarrowlength="short" endarrowwidth="narrow" endarrowlength="short"/>
                       <v:textbox inset="2.53958mm,2.53958mm,2.53958mm,2.53958mm">
                         <w:txbxContent>
@@ -7306,7 +8989,6 @@
                 <w:rFonts w:ascii="Calibri" w:eastAsia="Calibri" w:hAnsi="Calibri" w:cs="Calibri"/>
                 <w:b/>
               </w:rPr>
-              <w:lastRenderedPageBreak/>
               <w:t>Tercera entrega</w:t>
             </w:r>
             <w:r>
@@ -7397,7 +9079,7 @@
                 </mc:Choice>
                 <mc:Fallback>
                   <w:pict>
-                    <v:rect w14:anchorId="6DA081D7" id="Rectángulo 30" o:spid="_x0000_s1034" style="position:absolute;left:0;text-align:left;margin-left:77pt;margin-top:1pt;width:9.75pt;height:9.75pt;z-index:251666432;visibility:visible;mso-wrap-style:square;mso-wrap-distance-left:9pt;mso-wrap-distance-top:0;mso-wrap-distance-right:9pt;mso-wrap-distance-bottom:0;mso-position-horizontal:absolute;mso-position-horizontal-relative:text;mso-position-vertical:absolute;mso-position-vertical-relative:text;v-text-anchor:middle" o:gfxdata="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">
+                    <v:rect w14:anchorId="6DA081D7" id="Rectángulo 30" o:spid="_x0000_s1034" style="position:absolute;left:0;text-align:left;margin-left:77pt;margin-top:1pt;width:9.75pt;height:9.75pt;z-index:251666432;visibility:visible;mso-wrap-style:square;mso-wrap-distance-left:9pt;mso-wrap-distance-top:0;mso-wrap-distance-right:9pt;mso-wrap-distance-bottom:0;mso-position-horizontal:absolute;mso-position-horizontal-relative:text;mso-position-vertical:absolute;mso-position-vertical-relative:text;v-text-anchor:middle" o:gfxdata="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">
                       <v:stroke startarrowwidth="narrow" startarrowlength="short" endarrowwidth="narrow" endarrowlength="short"/>
                       <v:textbox inset="2.53958mm,2.53958mm,2.53958mm,2.53958mm">
                         <w:txbxContent>
@@ -7426,7 +9108,6 @@
               <w:rPr>
                 <w:rFonts w:ascii="Calibri" w:eastAsia="Calibri" w:hAnsi="Calibri" w:cs="Calibri"/>
               </w:rPr>
-              <w:lastRenderedPageBreak/>
               <w:t xml:space="preserve">Por ajustar </w:t>
             </w:r>
             <w:r>
@@ -7495,7 +9176,7 @@
                 </mc:Choice>
                 <mc:Fallback>
                   <w:pict>
-                    <v:rect w14:anchorId="7F244B61" id="Rectángulo 24" o:spid="_x0000_s1035" style="position:absolute;left:0;text-align:left;margin-left:77pt;margin-top:2pt;width:9.75pt;height:9.75pt;z-index:251667456;visibility:visible;mso-wrap-style:square;mso-wrap-distance-left:9pt;mso-wrap-distance-top:0;mso-wrap-distance-right:9pt;mso-wrap-distance-bottom:0;mso-position-horizontal:absolute;mso-position-horizontal-relative:text;mso-position-vertical:absolute;mso-position-vertical-relative:text;v-text-anchor:middle" o:gfxdata="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">
+                    <v:rect w14:anchorId="7F244B61" id="Rectángulo 24" o:spid="_x0000_s1035" style="position:absolute;left:0;text-align:left;margin-left:77pt;margin-top:2pt;width:9.75pt;height:9.75pt;z-index:251667456;visibility:visible;mso-wrap-style:square;mso-wrap-distance-left:9pt;mso-wrap-distance-top:0;mso-wrap-distance-right:9pt;mso-wrap-distance-bottom:0;mso-position-horizontal:absolute;mso-position-horizontal-relative:text;mso-position-vertical:absolute;mso-position-vertical-relative:text;v-text-anchor:middle" o:gfxdata="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">
                       <v:stroke startarrowwidth="narrow" startarrowlength="short" endarrowwidth="narrow" endarrowlength="short"/>
                       <v:textbox inset="2.53958mm,2.53958mm,2.53958mm,2.53958mm">
                         <w:txbxContent>
@@ -7592,7 +9273,7 @@
                 </mc:Choice>
                 <mc:Fallback>
                   <w:pict>
-                    <v:rect w14:anchorId="1FB3F8F8" id="Rectángulo 20" o:spid="_x0000_s1036" style="position:absolute;left:0;text-align:left;margin-left:77pt;margin-top:2pt;width:9.75pt;height:9.75pt;z-index:251668480;visibility:visible;mso-wrap-style:square;mso-wrap-distance-left:9pt;mso-wrap-distance-top:0;mso-wrap-distance-right:9pt;mso-wrap-distance-bottom:0;mso-position-horizontal:absolute;mso-position-horizontal-relative:text;mso-position-vertical:absolute;mso-position-vertical-relative:text;v-text-anchor:middle" o:gfxdata="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">
+                    <v:rect w14:anchorId="1FB3F8F8" id="Rectángulo 20" o:spid="_x0000_s1036" style="position:absolute;left:0;text-align:left;margin-left:77pt;margin-top:2pt;width:9.75pt;height:9.75pt;z-index:251668480;visibility:visible;mso-wrap-style:square;mso-wrap-distance-left:9pt;mso-wrap-distance-top:0;mso-wrap-distance-right:9pt;mso-wrap-distance-bottom:0;mso-position-horizontal:absolute;mso-position-horizontal-relative:text;mso-position-vertical:absolute;mso-position-vertical-relative:text;v-text-anchor:middle" o:gfxdata="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">
                       <v:stroke startarrowwidth="narrow" startarrowlength="short" endarrowwidth="narrow" endarrowlength="short"/>
                       <v:textbox inset="2.53958mm,2.53958mm,2.53958mm,2.53958mm">
                         <w:txbxContent>
@@ -7660,7 +9341,6 @@
                 <w:sz w:val="22"/>
                 <w:szCs w:val="22"/>
               </w:rPr>
-              <w:lastRenderedPageBreak/>
               <w:t>Coordinador de proyecto:</w:t>
             </w:r>
           </w:p>
@@ -8256,12 +9936,21 @@
                 <w:b/>
               </w:rPr>
             </w:pPr>
-            <w:r>
-              <w:rPr>
-                <w:rFonts w:ascii="Calibri" w:eastAsia="Calibri" w:hAnsi="Calibri" w:cs="Calibri"/>
-                <w:b/>
-              </w:rPr>
-              <w:t>Jhonnys Rodríguez Payares</w:t>
+            <w:proofErr w:type="spellStart"/>
+            <w:r>
+              <w:rPr>
+                <w:rFonts w:ascii="Calibri" w:eastAsia="Calibri" w:hAnsi="Calibri" w:cs="Calibri"/>
+                <w:b/>
+              </w:rPr>
+              <w:t>Jhonnys</w:t>
+            </w:r>
+            <w:proofErr w:type="spellEnd"/>
+            <w:r>
+              <w:rPr>
+                <w:rFonts w:ascii="Calibri" w:eastAsia="Calibri" w:hAnsi="Calibri" w:cs="Calibri"/>
+                <w:b/>
+              </w:rPr>
+              <w:t xml:space="preserve"> Rodríguez Payares</w:t>
             </w:r>
           </w:p>
         </w:tc>
@@ -8544,12 +10233,37 @@
                 <w:b/>
               </w:rPr>
             </w:pPr>
-            <w:r>
-              <w:rPr>
-                <w:rFonts w:ascii="Calibri" w:eastAsia="Calibri" w:hAnsi="Calibri" w:cs="Calibri"/>
-                <w:b/>
-              </w:rPr>
-              <w:t xml:space="preserve">Evis Licet Barrios  </w:t>
+            <w:proofErr w:type="spellStart"/>
+            <w:r>
+              <w:rPr>
+                <w:rFonts w:ascii="Calibri" w:eastAsia="Calibri" w:hAnsi="Calibri" w:cs="Calibri"/>
+                <w:b/>
+              </w:rPr>
+              <w:t>Evis</w:t>
+            </w:r>
+            <w:proofErr w:type="spellEnd"/>
+            <w:r>
+              <w:rPr>
+                <w:rFonts w:ascii="Calibri" w:eastAsia="Calibri" w:hAnsi="Calibri" w:cs="Calibri"/>
+                <w:b/>
+              </w:rPr>
+              <w:t xml:space="preserve"> </w:t>
+            </w:r>
+            <w:proofErr w:type="spellStart"/>
+            <w:r>
+              <w:rPr>
+                <w:rFonts w:ascii="Calibri" w:eastAsia="Calibri" w:hAnsi="Calibri" w:cs="Calibri"/>
+                <w:b/>
+              </w:rPr>
+              <w:t>Licet</w:t>
+            </w:r>
+            <w:proofErr w:type="spellEnd"/>
+            <w:r>
+              <w:rPr>
+                <w:rFonts w:ascii="Calibri" w:eastAsia="Calibri" w:hAnsi="Calibri" w:cs="Calibri"/>
+                <w:b/>
+              </w:rPr>
+              <w:t xml:space="preserve"> Barrios  </w:t>
             </w:r>
           </w:p>
         </w:tc>

</xml_diff>

<commit_message>
Manual Tecnico 100%, Ficha de Proyecto 90%, Manual de usuario 90% y la demas documentacion 100%
</commit_message>
<xml_diff>
--- a/Documentation/Ficha de proyecto.docx
+++ b/Documentation/Ficha de proyecto.docx
@@ -1,6 +1,6 @@
 
 <file path=word/document.xml><?xml version="1.0" encoding="utf-8"?>
-<w:document xmlns:wpc="http://schemas.microsoft.com/office/word/2010/wordprocessingCanvas" xmlns:cx="http://schemas.microsoft.com/office/drawing/2014/chartex" xmlns:cx1="http://schemas.microsoft.com/office/drawing/2015/9/8/chartex" xmlns:cx2="http://schemas.microsoft.com/office/drawing/2015/10/21/chartex" xmlns:cx3="http://schemas.microsoft.com/office/drawing/2016/5/9/chartex" xmlns:cx4="http://schemas.microsoft.com/office/drawing/2016/5/10/chartex" xmlns:cx5="http://schemas.microsoft.com/office/drawing/2016/5/11/chartex" xmlns:cx6="http://schemas.microsoft.com/office/drawing/2016/5/12/chartex" xmlns:cx7="http://schemas.microsoft.com/office/drawing/2016/5/13/chartex" xmlns:cx8="http://schemas.microsoft.com/office/drawing/2016/5/14/chartex" xmlns:mc="http://schemas.openxmlformats.org/markup-compatibility/2006" xmlns:aink="http://schemas.microsoft.com/office/drawing/2016/ink" xmlns:am3d="http://schemas.microsoft.com/office/drawing/2017/model3d" xmlns:o="urn:schemas-microsoft-com:office:office" xmlns:oel="http://schemas.microsoft.com/office/2019/extlst" xmlns:r="http://schemas.openxmlformats.org/officeDocument/2006/relationships" xmlns:m="http://schemas.openxmlformats.org/officeDocument/2006/math" xmlns:v="urn:schemas-microsoft-com:vml" xmlns:wp14="http://schemas.microsoft.com/office/word/2010/wordprocessingDrawing" xmlns:wp="http://schemas.openxmlformats.org/drawingml/2006/wordprocessingDrawing" xmlns:w10="urn:schemas-microsoft-com:office:word" xmlns:w="http://schemas.openxmlformats.org/wordprocessingml/2006/main" xmlns:w14="http://schemas.microsoft.com/office/word/2010/wordml" xmlns:w15="http://schemas.microsoft.com/office/word/2012/wordml" xmlns:w16cex="http://schemas.microsoft.com/office/word/2018/wordml/cex" xmlns:w16cid="http://schemas.microsoft.com/office/word/2016/wordml/cid" xmlns:w16="http://schemas.microsoft.com/office/word/2018/wordml" xmlns:w16du="http://schemas.microsoft.com/office/word/2023/wordml/word16du" xmlns:w16sdtdh="http://schemas.microsoft.com/office/word/2020/wordml/sdtdatahash" xmlns:w16se="http://schemas.microsoft.com/office/word/2015/wordml/symex" xmlns:wpg="http://schemas.microsoft.com/office/word/2010/wordprocessingGroup" xmlns:wpi="http://schemas.microsoft.com/office/word/2010/wordprocessingInk" xmlns:wne="http://schemas.microsoft.com/office/word/2006/wordml" xmlns:wps="http://schemas.microsoft.com/office/word/2010/wordprocessingShape" mc:Ignorable="w14 w15 w16se w16cid w16 w16cex w16sdtdh w16du wp14">
+<w:document xmlns:wpc="http://schemas.microsoft.com/office/word/2010/wordprocessingCanvas" xmlns:cx="http://schemas.microsoft.com/office/drawing/2014/chartex" xmlns:cx1="http://schemas.microsoft.com/office/drawing/2015/9/8/chartex" xmlns:cx2="http://schemas.microsoft.com/office/drawing/2015/10/21/chartex" xmlns:cx3="http://schemas.microsoft.com/office/drawing/2016/5/9/chartex" xmlns:cx4="http://schemas.microsoft.com/office/drawing/2016/5/10/chartex" xmlns:cx5="http://schemas.microsoft.com/office/drawing/2016/5/11/chartex" xmlns:cx6="http://schemas.microsoft.com/office/drawing/2016/5/12/chartex" xmlns:cx7="http://schemas.microsoft.com/office/drawing/2016/5/13/chartex" xmlns:cx8="http://schemas.microsoft.com/office/drawing/2016/5/14/chartex" xmlns:mc="http://schemas.openxmlformats.org/markup-compatibility/2006" xmlns:aink="http://schemas.microsoft.com/office/drawing/2016/ink" xmlns:am3d="http://schemas.microsoft.com/office/drawing/2017/model3d" xmlns:o="urn:schemas-microsoft-com:office:office" xmlns:r="http://schemas.openxmlformats.org/officeDocument/2006/relationships" xmlns:m="http://schemas.openxmlformats.org/officeDocument/2006/math" xmlns:v="urn:schemas-microsoft-com:vml" xmlns:wp14="http://schemas.microsoft.com/office/word/2010/wordprocessingDrawing" xmlns:wp="http://schemas.openxmlformats.org/drawingml/2006/wordprocessingDrawing" xmlns:w10="urn:schemas-microsoft-com:office:word" xmlns:w="http://schemas.openxmlformats.org/wordprocessingml/2006/main" xmlns:w14="http://schemas.microsoft.com/office/word/2010/wordml" xmlns:w15="http://schemas.microsoft.com/office/word/2012/wordml" xmlns:w16cid="http://schemas.microsoft.com/office/word/2016/wordml/cid" xmlns:w16se="http://schemas.microsoft.com/office/word/2015/wordml/symex" xmlns:wpg="http://schemas.microsoft.com/office/word/2010/wordprocessingGroup" xmlns:wpi="http://schemas.microsoft.com/office/word/2010/wordprocessingInk" xmlns:wne="http://schemas.microsoft.com/office/word/2006/wordml" xmlns:wps="http://schemas.microsoft.com/office/word/2010/wordprocessingShape" mc:Ignorable="w14 w15 w16se w16cid wp14">
   <w:body>
     <w:p/>
     <w:tbl>
@@ -2686,41 +2686,13 @@
                 <w:szCs w:val="22"/>
               </w:rPr>
             </w:pPr>
-            <w:proofErr w:type="spellStart"/>
-            <w:r>
-              <w:rPr>
-                <w:rFonts w:ascii="Arial" w:eastAsia="Arial" w:hAnsi="Arial" w:cs="Arial"/>
-                <w:sz w:val="22"/>
-                <w:szCs w:val="22"/>
-              </w:rPr>
-              <w:t>Sebastian</w:t>
-            </w:r>
-            <w:proofErr w:type="spellEnd"/>
-            <w:r>
-              <w:rPr>
-                <w:rFonts w:ascii="Arial" w:eastAsia="Arial" w:hAnsi="Arial" w:cs="Arial"/>
-                <w:sz w:val="22"/>
-                <w:szCs w:val="22"/>
-              </w:rPr>
-              <w:t xml:space="preserve"> </w:t>
-            </w:r>
-            <w:proofErr w:type="spellStart"/>
-            <w:r>
-              <w:rPr>
-                <w:rFonts w:ascii="Arial" w:eastAsia="Arial" w:hAnsi="Arial" w:cs="Arial"/>
-                <w:sz w:val="22"/>
-                <w:szCs w:val="22"/>
-              </w:rPr>
-              <w:t>Ramirez</w:t>
-            </w:r>
-            <w:proofErr w:type="spellEnd"/>
-            <w:r>
-              <w:rPr>
-                <w:rFonts w:ascii="Arial" w:eastAsia="Arial" w:hAnsi="Arial" w:cs="Arial"/>
-                <w:sz w:val="22"/>
-                <w:szCs w:val="22"/>
-              </w:rPr>
-              <w:t xml:space="preserve"> Henao</w:t>
+            <w:r>
+              <w:rPr>
+                <w:rFonts w:ascii="Arial" w:eastAsia="Arial" w:hAnsi="Arial" w:cs="Arial"/>
+                <w:sz w:val="22"/>
+                <w:szCs w:val="22"/>
+              </w:rPr>
+              <w:t>Sebastian Ramirez Henao</w:t>
             </w:r>
           </w:p>
         </w:tc>
@@ -4428,8 +4400,9 @@
                 <w:sz w:val="22"/>
                 <w:shd w:val="clear" w:color="auto" w:fill="FFFFFF"/>
               </w:rPr>
-              <w:t xml:space="preserve"> y desarrollador</w:t>
-            </w:r>
+              <w:t xml:space="preserve"> y </w:t>
+            </w:r>
+            <w:proofErr w:type="spellStart"/>
             <w:r>
               <w:rPr>
                 <w:rFonts w:ascii="Arial" w:hAnsi="Arial" w:cs="Arial"/>
@@ -4437,8 +4410,18 @@
                 <w:sz w:val="22"/>
                 <w:shd w:val="clear" w:color="auto" w:fill="FFFFFF"/>
               </w:rPr>
+              <w:t>desarrollador</w:t>
+            </w:r>
+            <w:r>
+              <w:rPr>
+                <w:rFonts w:ascii="Arial" w:hAnsi="Arial" w:cs="Arial"/>
+                <w:color w:val="1F1F1F"/>
+                <w:sz w:val="22"/>
+                <w:shd w:val="clear" w:color="auto" w:fill="FFFFFF"/>
+              </w:rPr>
               <w:t>e</w:t>
             </w:r>
+            <w:proofErr w:type="spellEnd"/>
             <w:r>
               <w:rPr>
                 <w:rFonts w:ascii="Arial" w:hAnsi="Arial" w:cs="Arial"/>
@@ -7214,6 +7197,8 @@
               </w:rPr>
               <w:t>Salario ofertado.</w:t>
             </w:r>
+            <w:bookmarkStart w:id="0" w:name="_GoBack"/>
+            <w:bookmarkEnd w:id="0"/>
           </w:p>
           <w:p>
             <w:pPr>
@@ -7236,7 +7221,77 @@
                 <w:szCs w:val="22"/>
                 <w:lang w:val="es-CO" w:eastAsia="es-CO"/>
               </w:rPr>
-              <w:t>Ubicación.</w:t>
+              <w:t>Etc.</w:t>
+            </w:r>
+          </w:p>
+          <w:p>
+            <w:pPr>
+              <w:numPr>
+                <w:ilvl w:val="0"/>
+                <w:numId w:val="8"/>
+              </w:numPr>
+              <w:spacing w:before="100" w:beforeAutospacing="1" w:after="100" w:afterAutospacing="1"/>
+              <w:rPr>
+                <w:rFonts w:ascii="Arial" w:eastAsia="Times New Roman" w:hAnsi="Arial" w:cs="Arial"/>
+                <w:b/>
+                <w:bCs/>
+                <w:sz w:val="22"/>
+                <w:szCs w:val="22"/>
+                <w:lang w:val="es-CO" w:eastAsia="es-CO"/>
+              </w:rPr>
+            </w:pPr>
+            <w:r>
+              <w:rPr>
+                <w:rFonts w:ascii="Arial" w:eastAsia="Times New Roman" w:hAnsi="Arial" w:cs="Arial"/>
+                <w:b/>
+                <w:bCs/>
+                <w:sz w:val="22"/>
+                <w:szCs w:val="22"/>
+                <w:lang w:val="es-CO" w:eastAsia="es-CO"/>
+              </w:rPr>
+              <w:t>Búsqueda de ofertas:</w:t>
+            </w:r>
+          </w:p>
+          <w:p>
+            <w:pPr>
+              <w:numPr>
+                <w:ilvl w:val="1"/>
+                <w:numId w:val="8"/>
+              </w:numPr>
+              <w:spacing w:before="100" w:beforeAutospacing="1" w:after="100" w:afterAutospacing="1"/>
+              <w:rPr>
+                <w:rFonts w:ascii="Arial" w:eastAsia="Times New Roman" w:hAnsi="Arial" w:cs="Arial"/>
+                <w:sz w:val="22"/>
+                <w:szCs w:val="22"/>
+                <w:lang w:val="es-CO" w:eastAsia="es-CO"/>
+              </w:rPr>
+            </w:pPr>
+            <w:r>
+              <w:rPr>
+                <w:rFonts w:ascii="Arial" w:eastAsia="Times New Roman" w:hAnsi="Arial" w:cs="Arial"/>
+                <w:sz w:val="22"/>
+                <w:szCs w:val="22"/>
+                <w:lang w:val="es-CO" w:eastAsia="es-CO"/>
+              </w:rPr>
+              <w:t xml:space="preserve">Los desarrolladores pueden buscar ofertas de trabajo utilizando </w:t>
+            </w:r>
+            <w:r>
+              <w:rPr>
+                <w:rFonts w:ascii="Arial" w:eastAsia="Times New Roman" w:hAnsi="Arial" w:cs="Arial"/>
+                <w:sz w:val="22"/>
+                <w:szCs w:val="22"/>
+                <w:lang w:val="es-CO" w:eastAsia="es-CO"/>
+              </w:rPr>
+              <w:t>herramientas implícitas en el sistema</w:t>
+            </w:r>
+            <w:r>
+              <w:rPr>
+                <w:rFonts w:ascii="Arial" w:eastAsia="Times New Roman" w:hAnsi="Arial" w:cs="Arial"/>
+                <w:sz w:val="22"/>
+                <w:szCs w:val="22"/>
+                <w:lang w:val="es-CO" w:eastAsia="es-CO"/>
+              </w:rPr>
+              <w:t xml:space="preserve"> como:</w:t>
             </w:r>
           </w:p>
           <w:p>
@@ -7260,7 +7315,78 @@
                 <w:szCs w:val="22"/>
                 <w:lang w:val="es-CO" w:eastAsia="es-CO"/>
               </w:rPr>
-              <w:t>Etc.</w:t>
+              <w:t>Buscador de p</w:t>
+            </w:r>
+            <w:r>
+              <w:rPr>
+                <w:rFonts w:ascii="Arial" w:eastAsia="Times New Roman" w:hAnsi="Arial" w:cs="Arial"/>
+                <w:sz w:val="22"/>
+                <w:szCs w:val="22"/>
+                <w:lang w:val="es-CO" w:eastAsia="es-CO"/>
+              </w:rPr>
+              <w:t>alabras clave.</w:t>
+            </w:r>
+          </w:p>
+          <w:p>
+            <w:pPr>
+              <w:numPr>
+                <w:ilvl w:val="2"/>
+                <w:numId w:val="8"/>
+              </w:numPr>
+              <w:spacing w:before="100" w:beforeAutospacing="1" w:after="100" w:afterAutospacing="1"/>
+              <w:rPr>
+                <w:rFonts w:ascii="Arial" w:eastAsia="Times New Roman" w:hAnsi="Arial" w:cs="Arial"/>
+                <w:sz w:val="22"/>
+                <w:szCs w:val="22"/>
+                <w:lang w:val="es-CO" w:eastAsia="es-CO"/>
+              </w:rPr>
+            </w:pPr>
+            <w:r>
+              <w:rPr>
+                <w:rFonts w:ascii="Arial" w:eastAsia="Times New Roman" w:hAnsi="Arial" w:cs="Arial"/>
+                <w:sz w:val="22"/>
+                <w:szCs w:val="22"/>
+                <w:lang w:val="es-CO" w:eastAsia="es-CO"/>
+              </w:rPr>
+              <w:t>Lenguajes de programación</w:t>
+            </w:r>
+            <w:r>
+              <w:rPr>
+                <w:rFonts w:ascii="Arial" w:eastAsia="Times New Roman" w:hAnsi="Arial" w:cs="Arial"/>
+                <w:sz w:val="22"/>
+                <w:szCs w:val="22"/>
+                <w:lang w:val="es-CO" w:eastAsia="es-CO"/>
+              </w:rPr>
+              <w:t xml:space="preserve">, </w:t>
+            </w:r>
+            <w:proofErr w:type="spellStart"/>
+            <w:r>
+              <w:rPr>
+                <w:rFonts w:ascii="Arial" w:eastAsia="Times New Roman" w:hAnsi="Arial" w:cs="Arial"/>
+                <w:sz w:val="22"/>
+                <w:szCs w:val="22"/>
+                <w:lang w:val="es-CO" w:eastAsia="es-CO"/>
+              </w:rPr>
+              <w:t>frameworks</w:t>
+            </w:r>
+            <w:proofErr w:type="spellEnd"/>
+            <w:r>
+              <w:rPr>
+                <w:rFonts w:ascii="Arial" w:eastAsia="Times New Roman" w:hAnsi="Arial" w:cs="Arial"/>
+                <w:sz w:val="22"/>
+                <w:szCs w:val="22"/>
+                <w:lang w:val="es-CO" w:eastAsia="es-CO"/>
+              </w:rPr>
+              <w:t>, librerías</w:t>
+            </w:r>
+            <w:r>
+              <w:rPr>
+                <w:rFonts w:ascii="Arial" w:eastAsia="Times New Roman" w:hAnsi="Arial" w:cs="Arial"/>
+                <w:sz w:val="22"/>
+                <w:szCs w:val="22"/>
+                <w:lang w:val="es-CO" w:eastAsia="es-CO"/>
+              </w:rPr>
+              <w:t>.</w:t>
             </w:r>
           </w:p>
           <w:p>
@@ -7288,7 +7414,7 @@
                 <w:szCs w:val="22"/>
                 <w:lang w:val="es-CO" w:eastAsia="es-CO"/>
               </w:rPr>
-              <w:t>Búsqueda de ofertas:</w:t>
+              <w:t>Postulación a ofertas:</w:t>
             </w:r>
           </w:p>
           <w:p>
@@ -7312,8 +7438,9 @@
                 <w:szCs w:val="22"/>
                 <w:lang w:val="es-CO" w:eastAsia="es-CO"/>
               </w:rPr>
-              <w:t xml:space="preserve">Los desarrolladores pueden buscar ofertas de trabajo utilizando </w:t>
-            </w:r>
+              <w:t xml:space="preserve">Los desarrolladores pueden postularse a las ofertas de trabajo que les interesen enviando un mensaje al </w:t>
+            </w:r>
+            <w:proofErr w:type="spellStart"/>
             <w:r>
               <w:rPr>
                 <w:rFonts w:ascii="Arial" w:eastAsia="Times New Roman" w:hAnsi="Arial" w:cs="Arial"/>
@@ -7321,8 +7448,9 @@
                 <w:szCs w:val="22"/>
                 <w:lang w:val="es-CO" w:eastAsia="es-CO"/>
               </w:rPr>
-              <w:t>herramientas implícitas en el sistema</w:t>
-            </w:r>
+              <w:t>mipyme</w:t>
+            </w:r>
+            <w:proofErr w:type="spellEnd"/>
             <w:r>
               <w:rPr>
                 <w:rFonts w:ascii="Arial" w:eastAsia="Times New Roman" w:hAnsi="Arial" w:cs="Arial"/>
@@ -7330,102 +7458,7 @@
                 <w:szCs w:val="22"/>
                 <w:lang w:val="es-CO" w:eastAsia="es-CO"/>
               </w:rPr>
-              <w:t xml:space="preserve"> como:</w:t>
-            </w:r>
-          </w:p>
-          <w:p>
-            <w:pPr>
-              <w:numPr>
-                <w:ilvl w:val="2"/>
-                <w:numId w:val="8"/>
-              </w:numPr>
-              <w:spacing w:before="100" w:beforeAutospacing="1" w:after="100" w:afterAutospacing="1"/>
-              <w:rPr>
-                <w:rFonts w:ascii="Arial" w:eastAsia="Times New Roman" w:hAnsi="Arial" w:cs="Arial"/>
-                <w:sz w:val="22"/>
-                <w:szCs w:val="22"/>
-                <w:lang w:val="es-CO" w:eastAsia="es-CO"/>
-              </w:rPr>
-            </w:pPr>
-            <w:r>
-              <w:rPr>
-                <w:rFonts w:ascii="Arial" w:eastAsia="Times New Roman" w:hAnsi="Arial" w:cs="Arial"/>
-                <w:sz w:val="22"/>
-                <w:szCs w:val="22"/>
-                <w:lang w:val="es-CO" w:eastAsia="es-CO"/>
-              </w:rPr>
-              <w:t>Buscador de p</w:t>
-            </w:r>
-            <w:r>
-              <w:rPr>
-                <w:rFonts w:ascii="Arial" w:eastAsia="Times New Roman" w:hAnsi="Arial" w:cs="Arial"/>
-                <w:sz w:val="22"/>
-                <w:szCs w:val="22"/>
-                <w:lang w:val="es-CO" w:eastAsia="es-CO"/>
-              </w:rPr>
-              <w:t>alabras clave.</w:t>
-            </w:r>
-          </w:p>
-          <w:p>
-            <w:pPr>
-              <w:numPr>
-                <w:ilvl w:val="2"/>
-                <w:numId w:val="8"/>
-              </w:numPr>
-              <w:spacing w:before="100" w:beforeAutospacing="1" w:after="100" w:afterAutospacing="1"/>
-              <w:rPr>
-                <w:rFonts w:ascii="Arial" w:eastAsia="Times New Roman" w:hAnsi="Arial" w:cs="Arial"/>
-                <w:sz w:val="22"/>
-                <w:szCs w:val="22"/>
-                <w:lang w:val="es-CO" w:eastAsia="es-CO"/>
-              </w:rPr>
-            </w:pPr>
-            <w:r>
-              <w:rPr>
-                <w:rFonts w:ascii="Arial" w:eastAsia="Times New Roman" w:hAnsi="Arial" w:cs="Arial"/>
-                <w:sz w:val="22"/>
-                <w:szCs w:val="22"/>
-                <w:lang w:val="es-CO" w:eastAsia="es-CO"/>
-              </w:rPr>
-              <w:t>Lenguajes de programación</w:t>
-            </w:r>
-            <w:r>
-              <w:rPr>
-                <w:rFonts w:ascii="Arial" w:eastAsia="Times New Roman" w:hAnsi="Arial" w:cs="Arial"/>
-                <w:sz w:val="22"/>
-                <w:szCs w:val="22"/>
-                <w:lang w:val="es-CO" w:eastAsia="es-CO"/>
-              </w:rPr>
-              <w:t xml:space="preserve">, </w:t>
-            </w:r>
-            <w:proofErr w:type="spellStart"/>
-            <w:r>
-              <w:rPr>
-                <w:rFonts w:ascii="Arial" w:eastAsia="Times New Roman" w:hAnsi="Arial" w:cs="Arial"/>
-                <w:sz w:val="22"/>
-                <w:szCs w:val="22"/>
-                <w:lang w:val="es-CO" w:eastAsia="es-CO"/>
-              </w:rPr>
-              <w:t>frameworks</w:t>
-            </w:r>
-            <w:proofErr w:type="spellEnd"/>
-            <w:r>
-              <w:rPr>
-                <w:rFonts w:ascii="Arial" w:eastAsia="Times New Roman" w:hAnsi="Arial" w:cs="Arial"/>
-                <w:sz w:val="22"/>
-                <w:szCs w:val="22"/>
-                <w:lang w:val="es-CO" w:eastAsia="es-CO"/>
-              </w:rPr>
-              <w:t>, librerías</w:t>
-            </w:r>
-            <w:r>
-              <w:rPr>
-                <w:rFonts w:ascii="Arial" w:eastAsia="Times New Roman" w:hAnsi="Arial" w:cs="Arial"/>
-                <w:sz w:val="22"/>
-                <w:szCs w:val="22"/>
-                <w:lang w:val="es-CO" w:eastAsia="es-CO"/>
-              </w:rPr>
-              <w:t>.</w:t>
+              <w:t xml:space="preserve"> a través de un sistema externo.</w:t>
             </w:r>
           </w:p>
           <w:p>
@@ -7453,7 +7486,7 @@
                 <w:szCs w:val="22"/>
                 <w:lang w:val="es-CO" w:eastAsia="es-CO"/>
               </w:rPr>
-              <w:t>Postulación a ofertas:</w:t>
+              <w:t>Gestión de postulaciones:</w:t>
             </w:r>
           </w:p>
           <w:p>
@@ -7477,7 +7510,7 @@
                 <w:szCs w:val="22"/>
                 <w:lang w:val="es-CO" w:eastAsia="es-CO"/>
               </w:rPr>
-              <w:t xml:space="preserve">Los desarrolladores pueden postularse a las ofertas de trabajo que les interesen enviando un mensaje al </w:t>
+              <w:t xml:space="preserve">Los </w:t>
             </w:r>
             <w:proofErr w:type="spellStart"/>
             <w:r>
@@ -7487,7 +7520,7 @@
                 <w:szCs w:val="22"/>
                 <w:lang w:val="es-CO" w:eastAsia="es-CO"/>
               </w:rPr>
-              <w:t>mipyme</w:t>
+              <w:t>mipymes</w:t>
             </w:r>
             <w:proofErr w:type="spellEnd"/>
             <w:r>
@@ -7497,35 +7530,25 @@
                 <w:szCs w:val="22"/>
                 <w:lang w:val="es-CO" w:eastAsia="es-CO"/>
               </w:rPr>
-              <w:t xml:space="preserve"> a través de un sistema externo.</w:t>
-            </w:r>
-          </w:p>
-          <w:p>
-            <w:pPr>
-              <w:numPr>
-                <w:ilvl w:val="0"/>
-                <w:numId w:val="8"/>
-              </w:numPr>
-              <w:spacing w:before="100" w:beforeAutospacing="1" w:after="100" w:afterAutospacing="1"/>
+              <w:t xml:space="preserve"> pueden revisar las postulaciones de los desarrolladores para cada oferta de trabajo</w:t>
+            </w:r>
+            <w:r>
               <w:rPr>
                 <w:rFonts w:ascii="Arial" w:eastAsia="Times New Roman" w:hAnsi="Arial" w:cs="Arial"/>
-                <w:b/>
-                <w:bCs/>
                 <w:sz w:val="22"/>
                 <w:szCs w:val="22"/>
                 <w:lang w:val="es-CO" w:eastAsia="es-CO"/>
               </w:rPr>
-            </w:pPr>
+              <w:t xml:space="preserve"> en el sistema externo</w:t>
+            </w:r>
             <w:r>
               <w:rPr>
                 <w:rFonts w:ascii="Arial" w:eastAsia="Times New Roman" w:hAnsi="Arial" w:cs="Arial"/>
-                <w:b/>
-                <w:bCs/>
                 <w:sz w:val="22"/>
                 <w:szCs w:val="22"/>
                 <w:lang w:val="es-CO" w:eastAsia="es-CO"/>
               </w:rPr>
-              <w:t>Gestión de postulaciones:</w:t>
+              <w:t>.</w:t>
             </w:r>
           </w:p>
           <w:p>
@@ -7569,91 +7592,28 @@
                 <w:szCs w:val="22"/>
                 <w:lang w:val="es-CO" w:eastAsia="es-CO"/>
               </w:rPr>
-              <w:t xml:space="preserve"> pueden revisar las postulaciones de los desarrolladores para cada oferta de trabajo</w:t>
-            </w:r>
-            <w:r>
+              <w:t xml:space="preserve"> pueden enviar mensajes a los desarrolladores postulados (sistema externo).</w:t>
+            </w:r>
+          </w:p>
+          <w:p>
+            <w:pPr>
+              <w:spacing w:before="100" w:beforeAutospacing="1" w:after="100" w:afterAutospacing="1"/>
               <w:rPr>
                 <w:rFonts w:ascii="Arial" w:eastAsia="Times New Roman" w:hAnsi="Arial" w:cs="Arial"/>
                 <w:sz w:val="22"/>
                 <w:szCs w:val="22"/>
                 <w:lang w:val="es-CO" w:eastAsia="es-CO"/>
               </w:rPr>
-              <w:t xml:space="preserve"> en el sistema externo</w:t>
-            </w:r>
+            </w:pPr>
             <w:r>
               <w:rPr>
                 <w:rFonts w:ascii="Arial" w:eastAsia="Times New Roman" w:hAnsi="Arial" w:cs="Arial"/>
+                <w:b/>
+                <w:bCs/>
                 <w:sz w:val="22"/>
                 <w:szCs w:val="22"/>
                 <w:lang w:val="es-CO" w:eastAsia="es-CO"/>
               </w:rPr>
-              <w:t>.</w:t>
-            </w:r>
-          </w:p>
-          <w:p>
-            <w:pPr>
-              <w:numPr>
-                <w:ilvl w:val="1"/>
-                <w:numId w:val="8"/>
-              </w:numPr>
-              <w:spacing w:before="100" w:beforeAutospacing="1" w:after="100" w:afterAutospacing="1"/>
-              <w:rPr>
-                <w:rFonts w:ascii="Arial" w:eastAsia="Times New Roman" w:hAnsi="Arial" w:cs="Arial"/>
-                <w:sz w:val="22"/>
-                <w:szCs w:val="22"/>
-                <w:lang w:val="es-CO" w:eastAsia="es-CO"/>
-              </w:rPr>
-            </w:pPr>
-            <w:r>
-              <w:rPr>
-                <w:rFonts w:ascii="Arial" w:eastAsia="Times New Roman" w:hAnsi="Arial" w:cs="Arial"/>
-                <w:sz w:val="22"/>
-                <w:szCs w:val="22"/>
-                <w:lang w:val="es-CO" w:eastAsia="es-CO"/>
-              </w:rPr>
-              <w:t xml:space="preserve">Los </w:t>
-            </w:r>
-            <w:proofErr w:type="spellStart"/>
-            <w:r>
-              <w:rPr>
-                <w:rFonts w:ascii="Arial" w:eastAsia="Times New Roman" w:hAnsi="Arial" w:cs="Arial"/>
-                <w:sz w:val="22"/>
-                <w:szCs w:val="22"/>
-                <w:lang w:val="es-CO" w:eastAsia="es-CO"/>
-              </w:rPr>
-              <w:t>mipymes</w:t>
-            </w:r>
-            <w:proofErr w:type="spellEnd"/>
-            <w:r>
-              <w:rPr>
-                <w:rFonts w:ascii="Arial" w:eastAsia="Times New Roman" w:hAnsi="Arial" w:cs="Arial"/>
-                <w:sz w:val="22"/>
-                <w:szCs w:val="22"/>
-                <w:lang w:val="es-CO" w:eastAsia="es-CO"/>
-              </w:rPr>
-              <w:t xml:space="preserve"> pueden enviar mensajes a los desarrolladores postulados (sistema externo).</w:t>
-            </w:r>
-          </w:p>
-          <w:p>
-            <w:pPr>
-              <w:spacing w:before="100" w:beforeAutospacing="1" w:after="100" w:afterAutospacing="1"/>
-              <w:rPr>
-                <w:rFonts w:ascii="Arial" w:eastAsia="Times New Roman" w:hAnsi="Arial" w:cs="Arial"/>
-                <w:sz w:val="22"/>
-                <w:szCs w:val="22"/>
-                <w:lang w:val="es-CO" w:eastAsia="es-CO"/>
-              </w:rPr>
-            </w:pPr>
-            <w:r>
-              <w:rPr>
-                <w:rFonts w:ascii="Arial" w:eastAsia="Times New Roman" w:hAnsi="Arial" w:cs="Arial"/>
-                <w:b/>
-                <w:bCs/>
-                <w:sz w:val="22"/>
-                <w:szCs w:val="22"/>
-                <w:lang w:val="es-CO" w:eastAsia="es-CO"/>
-              </w:rPr>
-              <w:lastRenderedPageBreak/>
               <w:t>Comunicación Externa:</w:t>
             </w:r>
           </w:p>
@@ -7678,6 +7638,7 @@
                 <w:szCs w:val="22"/>
                 <w:lang w:val="es-CO" w:eastAsia="es-CO"/>
               </w:rPr>
+              <w:lastRenderedPageBreak/>
               <w:t xml:space="preserve">Integración con sistema externo para la comunicación entre </w:t>
             </w:r>
             <w:proofErr w:type="spellStart"/>
@@ -8212,7 +8173,7 @@
                     </wp:anchor>
                   </w:drawing>
                 </mc:Choice>
-                <mc:Fallback>
+                <mc:Fallback xmlns:w16sdtdh="http://schemas.microsoft.com/office/word/2020/wordml/sdtdatahash" xmlns:w16du="http://schemas.microsoft.com/office/word/2023/wordml/word16du" xmlns:w16="http://schemas.microsoft.com/office/word/2018/wordml" xmlns:w16cex="http://schemas.microsoft.com/office/word/2018/wordml/cex" xmlns:oel="http://schemas.microsoft.com/office/2019/extlst">
                   <w:pict>
                     <v:rect w14:anchorId="2461148A" id="Rectángulo 25" o:spid="_x0000_s1026" style="position:absolute;left:0;text-align:left;margin-left:133pt;margin-top:7pt;width:9.75pt;height:9.75pt;z-index:251658240;visibility:visible;mso-wrap-style:square;mso-wrap-distance-left:9pt;mso-wrap-distance-top:0;mso-wrap-distance-right:9pt;mso-wrap-distance-bottom:0;mso-position-horizontal:absolute;mso-position-horizontal-relative:text;mso-position-vertical:absolute;mso-position-vertical-relative:text;v-text-anchor:middle" o:gfxdata="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">
                       <v:stroke startarrowwidth="narrow" startarrowlength="short" endarrowwidth="narrow" endarrowlength="short"/>
@@ -8309,7 +8270,7 @@
                     </wp:anchor>
                   </w:drawing>
                 </mc:Choice>
-                <mc:Fallback>
+                <mc:Fallback xmlns:w16sdtdh="http://schemas.microsoft.com/office/word/2020/wordml/sdtdatahash" xmlns:w16du="http://schemas.microsoft.com/office/word/2023/wordml/word16du" xmlns:w16="http://schemas.microsoft.com/office/word/2018/wordml" xmlns:w16cex="http://schemas.microsoft.com/office/word/2018/wordml/cex" xmlns:oel="http://schemas.microsoft.com/office/2019/extlst">
                   <w:pict>
                     <v:rect w14:anchorId="14257225" id="Rectángulo 21" o:spid="_x0000_s1027" style="position:absolute;left:0;text-align:left;margin-left:133pt;margin-top:3pt;width:9.75pt;height:9.75pt;z-index:251659264;visibility:visible;mso-wrap-style:square;mso-wrap-distance-left:9pt;mso-wrap-distance-top:0;mso-wrap-distance-right:9pt;mso-wrap-distance-bottom:0;mso-position-horizontal:absolute;mso-position-horizontal-relative:text;mso-position-vertical:absolute;mso-position-vertical-relative:text;v-text-anchor:middle" o:gfxdata="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">
                       <v:stroke startarrowwidth="narrow" startarrowlength="short" endarrowwidth="narrow" endarrowlength="short"/>
@@ -8406,7 +8367,7 @@
                     </wp:anchor>
                   </w:drawing>
                 </mc:Choice>
-                <mc:Fallback>
+                <mc:Fallback xmlns:w16sdtdh="http://schemas.microsoft.com/office/word/2020/wordml/sdtdatahash" xmlns:w16du="http://schemas.microsoft.com/office/word/2023/wordml/word16du" xmlns:w16="http://schemas.microsoft.com/office/word/2018/wordml" xmlns:w16cex="http://schemas.microsoft.com/office/word/2018/wordml/cex" xmlns:oel="http://schemas.microsoft.com/office/2019/extlst">
                   <w:pict>
                     <v:rect w14:anchorId="2E9D029E" id="Rectángulo 27" o:spid="_x0000_s1028" style="position:absolute;left:0;text-align:left;margin-left:133pt;margin-top:1pt;width:9.75pt;height:9.75pt;z-index:251660288;visibility:visible;mso-wrap-style:square;mso-wrap-distance-left:9pt;mso-wrap-distance-top:0;mso-wrap-distance-right:9pt;mso-wrap-distance-bottom:0;mso-position-horizontal:absolute;mso-position-horizontal-relative:text;mso-position-vertical:absolute;mso-position-vertical-relative:text;v-text-anchor:middle" o:gfxdata="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">
                       <v:stroke startarrowwidth="narrow" startarrowlength="short" endarrowwidth="narrow" endarrowlength="short"/>
@@ -8488,7 +8449,7 @@
                     </wp:anchor>
                   </w:drawing>
                 </mc:Choice>
-                <mc:Fallback>
+                <mc:Fallback xmlns:w16sdtdh="http://schemas.microsoft.com/office/word/2020/wordml/sdtdatahash" xmlns:w16du="http://schemas.microsoft.com/office/word/2023/wordml/word16du" xmlns:w16="http://schemas.microsoft.com/office/word/2018/wordml" xmlns:w16cex="http://schemas.microsoft.com/office/word/2018/wordml/cex" xmlns:oel="http://schemas.microsoft.com/office/2019/extlst">
                   <w:pict>
                     <v:rect w14:anchorId="61D878DA" id="Rectángulo 26" o:spid="_x0000_s1029" style="position:absolute;left:0;text-align:left;margin-left:133pt;margin-top:18pt;width:9.75pt;height:9.75pt;z-index:251661312;visibility:visible;mso-wrap-style:square;mso-wrap-distance-left:9pt;mso-wrap-distance-top:0;mso-wrap-distance-right:9pt;mso-wrap-distance-bottom:0;mso-position-horizontal:absolute;mso-position-horizontal-relative:text;mso-position-vertical:absolute;mso-position-vertical-relative:text;v-text-anchor:middle" o:gfxdata="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">
                       <v:stroke startarrowwidth="narrow" startarrowlength="short" endarrowwidth="narrow" endarrowlength="short"/>
@@ -8632,7 +8593,7 @@
                     </wp:anchor>
                   </w:drawing>
                 </mc:Choice>
-                <mc:Fallback>
+                <mc:Fallback xmlns:w16sdtdh="http://schemas.microsoft.com/office/word/2020/wordml/sdtdatahash" xmlns:w16du="http://schemas.microsoft.com/office/word/2023/wordml/word16du" xmlns:w16="http://schemas.microsoft.com/office/word/2018/wordml" xmlns:w16cex="http://schemas.microsoft.com/office/word/2018/wordml/cex" xmlns:oel="http://schemas.microsoft.com/office/2019/extlst">
                   <w:pict>
                     <v:rect w14:anchorId="6B2B0E2D" id="Rectángulo 29" o:spid="_x0000_s1030" style="position:absolute;left:0;text-align:left;margin-left:135pt;margin-top:7pt;width:9.75pt;height:9.75pt;z-index:251662336;visibility:visible;mso-wrap-style:square;mso-wrap-distance-left:9pt;mso-wrap-distance-top:0;mso-wrap-distance-right:9pt;mso-wrap-distance-bottom:0;mso-position-horizontal:absolute;mso-position-horizontal-relative:text;mso-position-vertical:absolute;mso-position-vertical-relative:text;v-text-anchor:middle" o:gfxdata="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">
                       <v:stroke startarrowwidth="narrow" startarrowlength="short" endarrowwidth="narrow" endarrowlength="short"/>
@@ -8729,7 +8690,7 @@
                     </wp:anchor>
                   </w:drawing>
                 </mc:Choice>
-                <mc:Fallback>
+                <mc:Fallback xmlns:w16sdtdh="http://schemas.microsoft.com/office/word/2020/wordml/sdtdatahash" xmlns:w16du="http://schemas.microsoft.com/office/word/2023/wordml/word16du" xmlns:w16="http://schemas.microsoft.com/office/word/2018/wordml" xmlns:w16cex="http://schemas.microsoft.com/office/word/2018/wordml/cex" xmlns:oel="http://schemas.microsoft.com/office/2019/extlst">
                   <w:pict>
                     <v:rect w14:anchorId="3D78500F" id="Rectángulo 22" o:spid="_x0000_s1031" style="position:absolute;left:0;text-align:left;margin-left:135pt;margin-top:6pt;width:9.75pt;height:9.75pt;z-index:251663360;visibility:visible;mso-wrap-style:square;mso-wrap-distance-left:9pt;mso-wrap-distance-top:0;mso-wrap-distance-right:9pt;mso-wrap-distance-bottom:0;mso-position-horizontal:absolute;mso-position-horizontal-relative:text;mso-position-vertical:absolute;mso-position-vertical-relative:text;v-text-anchor:middle" o:gfxdata="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">
                       <v:stroke startarrowwidth="narrow" startarrowlength="short" endarrowwidth="narrow" endarrowlength="short"/>
@@ -8826,7 +8787,7 @@
                     </wp:anchor>
                   </w:drawing>
                 </mc:Choice>
-                <mc:Fallback>
+                <mc:Fallback xmlns:w16sdtdh="http://schemas.microsoft.com/office/word/2020/wordml/sdtdatahash" xmlns:w16du="http://schemas.microsoft.com/office/word/2023/wordml/word16du" xmlns:w16="http://schemas.microsoft.com/office/word/2018/wordml" xmlns:w16cex="http://schemas.microsoft.com/office/word/2018/wordml/cex" xmlns:oel="http://schemas.microsoft.com/office/2019/extlst">
                   <w:pict>
                     <v:rect w14:anchorId="73E20CC7" id="Rectángulo 23" o:spid="_x0000_s1032" style="position:absolute;left:0;text-align:left;margin-left:135pt;margin-top:1pt;width:9.75pt;height:9.75pt;z-index:251664384;visibility:visible;mso-wrap-style:square;mso-wrap-distance-left:9pt;mso-wrap-distance-top:0;mso-wrap-distance-right:9pt;mso-wrap-distance-bottom:0;mso-position-horizontal:absolute;mso-position-horizontal-relative:text;mso-position-vertical:absolute;mso-position-vertical-relative:text;v-text-anchor:middle" o:gfxdata="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">
                       <v:stroke startarrowwidth="narrow" startarrowlength="short" endarrowwidth="narrow" endarrowlength="short"/>
@@ -8923,7 +8884,7 @@
                     </wp:anchor>
                   </w:drawing>
                 </mc:Choice>
-                <mc:Fallback>
+                <mc:Fallback xmlns:w16sdtdh="http://schemas.microsoft.com/office/word/2020/wordml/sdtdatahash" xmlns:w16du="http://schemas.microsoft.com/office/word/2023/wordml/word16du" xmlns:w16="http://schemas.microsoft.com/office/word/2018/wordml" xmlns:w16cex="http://schemas.microsoft.com/office/word/2018/wordml/cex" xmlns:oel="http://schemas.microsoft.com/office/2019/extlst">
                   <w:pict>
                     <v:rect w14:anchorId="246BBB57" id="Rectángulo 28" o:spid="_x0000_s1033" style="position:absolute;left:0;text-align:left;margin-left:135pt;margin-top:3pt;width:9.75pt;height:9.75pt;z-index:251665408;visibility:visible;mso-wrap-style:square;mso-wrap-distance-left:9pt;mso-wrap-distance-top:0;mso-wrap-distance-right:9pt;mso-wrap-distance-bottom:0;mso-position-horizontal:absolute;mso-position-horizontal-relative:text;mso-position-vertical:absolute;mso-position-vertical-relative:text;v-text-anchor:middle" o:gfxdata="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">
                       <v:stroke startarrowwidth="narrow" startarrowlength="short" endarrowwidth="narrow" endarrowlength="short"/>
@@ -9077,7 +9038,7 @@
                     </wp:anchor>
                   </w:drawing>
                 </mc:Choice>
-                <mc:Fallback>
+                <mc:Fallback xmlns:w16sdtdh="http://schemas.microsoft.com/office/word/2020/wordml/sdtdatahash" xmlns:w16du="http://schemas.microsoft.com/office/word/2023/wordml/word16du" xmlns:w16="http://schemas.microsoft.com/office/word/2018/wordml" xmlns:w16cex="http://schemas.microsoft.com/office/word/2018/wordml/cex" xmlns:oel="http://schemas.microsoft.com/office/2019/extlst">
                   <w:pict>
                     <v:rect w14:anchorId="6DA081D7" id="Rectángulo 30" o:spid="_x0000_s1034" style="position:absolute;left:0;text-align:left;margin-left:77pt;margin-top:1pt;width:9.75pt;height:9.75pt;z-index:251666432;visibility:visible;mso-wrap-style:square;mso-wrap-distance-left:9pt;mso-wrap-distance-top:0;mso-wrap-distance-right:9pt;mso-wrap-distance-bottom:0;mso-position-horizontal:absolute;mso-position-horizontal-relative:text;mso-position-vertical:absolute;mso-position-vertical-relative:text;v-text-anchor:middle" o:gfxdata="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">
                       <v:stroke startarrowwidth="narrow" startarrowlength="short" endarrowwidth="narrow" endarrowlength="short"/>
@@ -9174,7 +9135,7 @@
                     </wp:anchor>
                   </w:drawing>
                 </mc:Choice>
-                <mc:Fallback>
+                <mc:Fallback xmlns:w16sdtdh="http://schemas.microsoft.com/office/word/2020/wordml/sdtdatahash" xmlns:w16du="http://schemas.microsoft.com/office/word/2023/wordml/word16du" xmlns:w16="http://schemas.microsoft.com/office/word/2018/wordml" xmlns:w16cex="http://schemas.microsoft.com/office/word/2018/wordml/cex" xmlns:oel="http://schemas.microsoft.com/office/2019/extlst">
                   <w:pict>
                     <v:rect w14:anchorId="7F244B61" id="Rectángulo 24" o:spid="_x0000_s1035" style="position:absolute;left:0;text-align:left;margin-left:77pt;margin-top:2pt;width:9.75pt;height:9.75pt;z-index:251667456;visibility:visible;mso-wrap-style:square;mso-wrap-distance-left:9pt;mso-wrap-distance-top:0;mso-wrap-distance-right:9pt;mso-wrap-distance-bottom:0;mso-position-horizontal:absolute;mso-position-horizontal-relative:text;mso-position-vertical:absolute;mso-position-vertical-relative:text;v-text-anchor:middle" o:gfxdata="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">
                       <v:stroke startarrowwidth="narrow" startarrowlength="short" endarrowwidth="narrow" endarrowlength="short"/>
@@ -9271,7 +9232,7 @@
                     </wp:anchor>
                   </w:drawing>
                 </mc:Choice>
-                <mc:Fallback>
+                <mc:Fallback xmlns:w16sdtdh="http://schemas.microsoft.com/office/word/2020/wordml/sdtdatahash" xmlns:w16du="http://schemas.microsoft.com/office/word/2023/wordml/word16du" xmlns:w16="http://schemas.microsoft.com/office/word/2018/wordml" xmlns:w16cex="http://schemas.microsoft.com/office/word/2018/wordml/cex" xmlns:oel="http://schemas.microsoft.com/office/2019/extlst">
                   <w:pict>
                     <v:rect w14:anchorId="1FB3F8F8" id="Rectángulo 20" o:spid="_x0000_s1036" style="position:absolute;left:0;text-align:left;margin-left:77pt;margin-top:2pt;width:9.75pt;height:9.75pt;z-index:251668480;visibility:visible;mso-wrap-style:square;mso-wrap-distance-left:9pt;mso-wrap-distance-top:0;mso-wrap-distance-right:9pt;mso-wrap-distance-bottom:0;mso-position-horizontal:absolute;mso-position-horizontal-relative:text;mso-position-vertical:absolute;mso-position-vertical-relative:text;v-text-anchor:middle" o:gfxdata="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">
                       <v:stroke startarrowwidth="narrow" startarrowlength="short" endarrowwidth="narrow" endarrowlength="short"/>
@@ -11214,7 +11175,7 @@
 </file>
 
 <file path=word/endnotes.xml><?xml version="1.0" encoding="utf-8"?>
-<w:endnotes xmlns:wpc="http://schemas.microsoft.com/office/word/2010/wordprocessingCanvas" xmlns:cx="http://schemas.microsoft.com/office/drawing/2014/chartex" xmlns:cx1="http://schemas.microsoft.com/office/drawing/2015/9/8/chartex" xmlns:cx2="http://schemas.microsoft.com/office/drawing/2015/10/21/chartex" xmlns:cx3="http://schemas.microsoft.com/office/drawing/2016/5/9/chartex" xmlns:cx4="http://schemas.microsoft.com/office/drawing/2016/5/10/chartex" xmlns:cx5="http://schemas.microsoft.com/office/drawing/2016/5/11/chartex" xmlns:cx6="http://schemas.microsoft.com/office/drawing/2016/5/12/chartex" xmlns:cx7="http://schemas.microsoft.com/office/drawing/2016/5/13/chartex" xmlns:cx8="http://schemas.microsoft.com/office/drawing/2016/5/14/chartex" xmlns:mc="http://schemas.openxmlformats.org/markup-compatibility/2006" xmlns:aink="http://schemas.microsoft.com/office/drawing/2016/ink" xmlns:am3d="http://schemas.microsoft.com/office/drawing/2017/model3d" xmlns:o="urn:schemas-microsoft-com:office:office" xmlns:oel="http://schemas.microsoft.com/office/2019/extlst" xmlns:r="http://schemas.openxmlformats.org/officeDocument/2006/relationships" xmlns:m="http://schemas.openxmlformats.org/officeDocument/2006/math" xmlns:v="urn:schemas-microsoft-com:vml" xmlns:wp14="http://schemas.microsoft.com/office/word/2010/wordprocessingDrawing" xmlns:wp="http://schemas.openxmlformats.org/drawingml/2006/wordprocessingDrawing" xmlns:w10="urn:schemas-microsoft-com:office:word" xmlns:w="http://schemas.openxmlformats.org/wordprocessingml/2006/main" xmlns:w14="http://schemas.microsoft.com/office/word/2010/wordml" xmlns:w15="http://schemas.microsoft.com/office/word/2012/wordml" xmlns:w16cex="http://schemas.microsoft.com/office/word/2018/wordml/cex" xmlns:w16cid="http://schemas.microsoft.com/office/word/2016/wordml/cid" xmlns:w16="http://schemas.microsoft.com/office/word/2018/wordml" xmlns:w16du="http://schemas.microsoft.com/office/word/2023/wordml/word16du" xmlns:w16sdtdh="http://schemas.microsoft.com/office/word/2020/wordml/sdtdatahash" xmlns:w16se="http://schemas.microsoft.com/office/word/2015/wordml/symex" xmlns:wpg="http://schemas.microsoft.com/office/word/2010/wordprocessingGroup" xmlns:wpi="http://schemas.microsoft.com/office/word/2010/wordprocessingInk" xmlns:wne="http://schemas.microsoft.com/office/word/2006/wordml" xmlns:wps="http://schemas.microsoft.com/office/word/2010/wordprocessingShape" mc:Ignorable="w14 w15 w16se w16cid w16 w16cex w16sdtdh w16du wp14">
+<w:endnotes xmlns:wpc="http://schemas.microsoft.com/office/word/2010/wordprocessingCanvas" xmlns:cx="http://schemas.microsoft.com/office/drawing/2014/chartex" xmlns:cx1="http://schemas.microsoft.com/office/drawing/2015/9/8/chartex" xmlns:cx2="http://schemas.microsoft.com/office/drawing/2015/10/21/chartex" xmlns:cx3="http://schemas.microsoft.com/office/drawing/2016/5/9/chartex" xmlns:cx4="http://schemas.microsoft.com/office/drawing/2016/5/10/chartex" xmlns:cx5="http://schemas.microsoft.com/office/drawing/2016/5/11/chartex" xmlns:cx6="http://schemas.microsoft.com/office/drawing/2016/5/12/chartex" xmlns:cx7="http://schemas.microsoft.com/office/drawing/2016/5/13/chartex" xmlns:cx8="http://schemas.microsoft.com/office/drawing/2016/5/14/chartex" xmlns:mc="http://schemas.openxmlformats.org/markup-compatibility/2006" xmlns:aink="http://schemas.microsoft.com/office/drawing/2016/ink" xmlns:am3d="http://schemas.microsoft.com/office/drawing/2017/model3d" xmlns:o="urn:schemas-microsoft-com:office:office" xmlns:r="http://schemas.openxmlformats.org/officeDocument/2006/relationships" xmlns:m="http://schemas.openxmlformats.org/officeDocument/2006/math" xmlns:v="urn:schemas-microsoft-com:vml" xmlns:wp14="http://schemas.microsoft.com/office/word/2010/wordprocessingDrawing" xmlns:wp="http://schemas.openxmlformats.org/drawingml/2006/wordprocessingDrawing" xmlns:w10="urn:schemas-microsoft-com:office:word" xmlns:w="http://schemas.openxmlformats.org/wordprocessingml/2006/main" xmlns:w14="http://schemas.microsoft.com/office/word/2010/wordml" xmlns:w15="http://schemas.microsoft.com/office/word/2012/wordml" xmlns:w16cid="http://schemas.microsoft.com/office/word/2016/wordml/cid" xmlns:w16se="http://schemas.microsoft.com/office/word/2015/wordml/symex" xmlns:wpg="http://schemas.microsoft.com/office/word/2010/wordprocessingGroup" xmlns:wpi="http://schemas.microsoft.com/office/word/2010/wordprocessingInk" xmlns:wne="http://schemas.microsoft.com/office/word/2006/wordml" xmlns:wps="http://schemas.microsoft.com/office/word/2010/wordprocessingShape" mc:Ignorable="w14 w15 w16se w16cid wp14">
   <w:endnote w:type="separator" w:id="-1">
     <w:p>
       <w:r>
@@ -11233,7 +11194,7 @@
 </file>
 
 <file path=word/footer1.xml><?xml version="1.0" encoding="utf-8"?>
-<w:ftr xmlns:wpc="http://schemas.microsoft.com/office/word/2010/wordprocessingCanvas" xmlns:cx="http://schemas.microsoft.com/office/drawing/2014/chartex" xmlns:cx1="http://schemas.microsoft.com/office/drawing/2015/9/8/chartex" xmlns:cx2="http://schemas.microsoft.com/office/drawing/2015/10/21/chartex" xmlns:cx3="http://schemas.microsoft.com/office/drawing/2016/5/9/chartex" xmlns:cx4="http://schemas.microsoft.com/office/drawing/2016/5/10/chartex" xmlns:cx5="http://schemas.microsoft.com/office/drawing/2016/5/11/chartex" xmlns:cx6="http://schemas.microsoft.com/office/drawing/2016/5/12/chartex" xmlns:cx7="http://schemas.microsoft.com/office/drawing/2016/5/13/chartex" xmlns:cx8="http://schemas.microsoft.com/office/drawing/2016/5/14/chartex" xmlns:mc="http://schemas.openxmlformats.org/markup-compatibility/2006" xmlns:aink="http://schemas.microsoft.com/office/drawing/2016/ink" xmlns:am3d="http://schemas.microsoft.com/office/drawing/2017/model3d" xmlns:o="urn:schemas-microsoft-com:office:office" xmlns:oel="http://schemas.microsoft.com/office/2019/extlst" xmlns:r="http://schemas.openxmlformats.org/officeDocument/2006/relationships" xmlns:m="http://schemas.openxmlformats.org/officeDocument/2006/math" xmlns:v="urn:schemas-microsoft-com:vml" xmlns:wp14="http://schemas.microsoft.com/office/word/2010/wordprocessingDrawing" xmlns:wp="http://schemas.openxmlformats.org/drawingml/2006/wordprocessingDrawing" xmlns:w10="urn:schemas-microsoft-com:office:word" xmlns:w="http://schemas.openxmlformats.org/wordprocessingml/2006/main" xmlns:w14="http://schemas.microsoft.com/office/word/2010/wordml" xmlns:w15="http://schemas.microsoft.com/office/word/2012/wordml" xmlns:w16cex="http://schemas.microsoft.com/office/word/2018/wordml/cex" xmlns:w16cid="http://schemas.microsoft.com/office/word/2016/wordml/cid" xmlns:w16="http://schemas.microsoft.com/office/word/2018/wordml" xmlns:w16du="http://schemas.microsoft.com/office/word/2023/wordml/word16du" xmlns:w16sdtdh="http://schemas.microsoft.com/office/word/2020/wordml/sdtdatahash" xmlns:w16se="http://schemas.microsoft.com/office/word/2015/wordml/symex" xmlns:wpg="http://schemas.microsoft.com/office/word/2010/wordprocessingGroup" xmlns:wpi="http://schemas.microsoft.com/office/word/2010/wordprocessingInk" xmlns:wne="http://schemas.microsoft.com/office/word/2006/wordml" xmlns:wps="http://schemas.microsoft.com/office/word/2010/wordprocessingShape" mc:Ignorable="w14 w15 w16se w16cid w16 w16cex w16sdtdh w16du wp14">
+<w:ftr xmlns:wpc="http://schemas.microsoft.com/office/word/2010/wordprocessingCanvas" xmlns:cx="http://schemas.microsoft.com/office/drawing/2014/chartex" xmlns:cx1="http://schemas.microsoft.com/office/drawing/2015/9/8/chartex" xmlns:cx2="http://schemas.microsoft.com/office/drawing/2015/10/21/chartex" xmlns:cx3="http://schemas.microsoft.com/office/drawing/2016/5/9/chartex" xmlns:cx4="http://schemas.microsoft.com/office/drawing/2016/5/10/chartex" xmlns:cx5="http://schemas.microsoft.com/office/drawing/2016/5/11/chartex" xmlns:cx6="http://schemas.microsoft.com/office/drawing/2016/5/12/chartex" xmlns:cx7="http://schemas.microsoft.com/office/drawing/2016/5/13/chartex" xmlns:cx8="http://schemas.microsoft.com/office/drawing/2016/5/14/chartex" xmlns:mc="http://schemas.openxmlformats.org/markup-compatibility/2006" xmlns:aink="http://schemas.microsoft.com/office/drawing/2016/ink" xmlns:am3d="http://schemas.microsoft.com/office/drawing/2017/model3d" xmlns:o="urn:schemas-microsoft-com:office:office" xmlns:r="http://schemas.openxmlformats.org/officeDocument/2006/relationships" xmlns:m="http://schemas.openxmlformats.org/officeDocument/2006/math" xmlns:v="urn:schemas-microsoft-com:vml" xmlns:wp14="http://schemas.microsoft.com/office/word/2010/wordprocessingDrawing" xmlns:wp="http://schemas.openxmlformats.org/drawingml/2006/wordprocessingDrawing" xmlns:w10="urn:schemas-microsoft-com:office:word" xmlns:w="http://schemas.openxmlformats.org/wordprocessingml/2006/main" xmlns:w14="http://schemas.microsoft.com/office/word/2010/wordml" xmlns:w15="http://schemas.microsoft.com/office/word/2012/wordml" xmlns:w16cid="http://schemas.microsoft.com/office/word/2016/wordml/cid" xmlns:w16se="http://schemas.microsoft.com/office/word/2015/wordml/symex" xmlns:wpg="http://schemas.microsoft.com/office/word/2010/wordprocessingGroup" xmlns:wpi="http://schemas.microsoft.com/office/word/2010/wordprocessingInk" xmlns:wne="http://schemas.microsoft.com/office/word/2006/wordml" xmlns:wps="http://schemas.microsoft.com/office/word/2010/wordprocessingShape" mc:Ignorable="w14 w15 w16se w16cid wp14">
   <w:p>
     <w:pPr>
       <w:pBdr>
@@ -11299,7 +11260,7 @@
 </file>
 
 <file path=word/footer2.xml><?xml version="1.0" encoding="utf-8"?>
-<w:ftr xmlns:wpc="http://schemas.microsoft.com/office/word/2010/wordprocessingCanvas" xmlns:cx="http://schemas.microsoft.com/office/drawing/2014/chartex" xmlns:cx1="http://schemas.microsoft.com/office/drawing/2015/9/8/chartex" xmlns:cx2="http://schemas.microsoft.com/office/drawing/2015/10/21/chartex" xmlns:cx3="http://schemas.microsoft.com/office/drawing/2016/5/9/chartex" xmlns:cx4="http://schemas.microsoft.com/office/drawing/2016/5/10/chartex" xmlns:cx5="http://schemas.microsoft.com/office/drawing/2016/5/11/chartex" xmlns:cx6="http://schemas.microsoft.com/office/drawing/2016/5/12/chartex" xmlns:cx7="http://schemas.microsoft.com/office/drawing/2016/5/13/chartex" xmlns:cx8="http://schemas.microsoft.com/office/drawing/2016/5/14/chartex" xmlns:mc="http://schemas.openxmlformats.org/markup-compatibility/2006" xmlns:aink="http://schemas.microsoft.com/office/drawing/2016/ink" xmlns:am3d="http://schemas.microsoft.com/office/drawing/2017/model3d" xmlns:o="urn:schemas-microsoft-com:office:office" xmlns:oel="http://schemas.microsoft.com/office/2019/extlst" xmlns:r="http://schemas.openxmlformats.org/officeDocument/2006/relationships" xmlns:m="http://schemas.openxmlformats.org/officeDocument/2006/math" xmlns:v="urn:schemas-microsoft-com:vml" xmlns:wp14="http://schemas.microsoft.com/office/word/2010/wordprocessingDrawing" xmlns:wp="http://schemas.openxmlformats.org/drawingml/2006/wordprocessingDrawing" xmlns:w10="urn:schemas-microsoft-com:office:word" xmlns:w="http://schemas.openxmlformats.org/wordprocessingml/2006/main" xmlns:w14="http://schemas.microsoft.com/office/word/2010/wordml" xmlns:w15="http://schemas.microsoft.com/office/word/2012/wordml" xmlns:w16cex="http://schemas.microsoft.com/office/word/2018/wordml/cex" xmlns:w16cid="http://schemas.microsoft.com/office/word/2016/wordml/cid" xmlns:w16="http://schemas.microsoft.com/office/word/2018/wordml" xmlns:w16du="http://schemas.microsoft.com/office/word/2023/wordml/word16du" xmlns:w16sdtdh="http://schemas.microsoft.com/office/word/2020/wordml/sdtdatahash" xmlns:w16se="http://schemas.microsoft.com/office/word/2015/wordml/symex" xmlns:wpg="http://schemas.microsoft.com/office/word/2010/wordprocessingGroup" xmlns:wpi="http://schemas.microsoft.com/office/word/2010/wordprocessingInk" xmlns:wne="http://schemas.microsoft.com/office/word/2006/wordml" xmlns:wps="http://schemas.microsoft.com/office/word/2010/wordprocessingShape" mc:Ignorable="w14 w15 w16se w16cid w16 w16cex w16sdtdh w16du wp14">
+<w:ftr xmlns:wpc="http://schemas.microsoft.com/office/word/2010/wordprocessingCanvas" xmlns:cx="http://schemas.microsoft.com/office/drawing/2014/chartex" xmlns:cx1="http://schemas.microsoft.com/office/drawing/2015/9/8/chartex" xmlns:cx2="http://schemas.microsoft.com/office/drawing/2015/10/21/chartex" xmlns:cx3="http://schemas.microsoft.com/office/drawing/2016/5/9/chartex" xmlns:cx4="http://schemas.microsoft.com/office/drawing/2016/5/10/chartex" xmlns:cx5="http://schemas.microsoft.com/office/drawing/2016/5/11/chartex" xmlns:cx6="http://schemas.microsoft.com/office/drawing/2016/5/12/chartex" xmlns:cx7="http://schemas.microsoft.com/office/drawing/2016/5/13/chartex" xmlns:cx8="http://schemas.microsoft.com/office/drawing/2016/5/14/chartex" xmlns:mc="http://schemas.openxmlformats.org/markup-compatibility/2006" xmlns:aink="http://schemas.microsoft.com/office/drawing/2016/ink" xmlns:am3d="http://schemas.microsoft.com/office/drawing/2017/model3d" xmlns:o="urn:schemas-microsoft-com:office:office" xmlns:r="http://schemas.openxmlformats.org/officeDocument/2006/relationships" xmlns:m="http://schemas.openxmlformats.org/officeDocument/2006/math" xmlns:v="urn:schemas-microsoft-com:vml" xmlns:wp14="http://schemas.microsoft.com/office/word/2010/wordprocessingDrawing" xmlns:wp="http://schemas.openxmlformats.org/drawingml/2006/wordprocessingDrawing" xmlns:w10="urn:schemas-microsoft-com:office:word" xmlns:w="http://schemas.openxmlformats.org/wordprocessingml/2006/main" xmlns:w14="http://schemas.microsoft.com/office/word/2010/wordml" xmlns:w15="http://schemas.microsoft.com/office/word/2012/wordml" xmlns:w16cid="http://schemas.microsoft.com/office/word/2016/wordml/cid" xmlns:w16se="http://schemas.microsoft.com/office/word/2015/wordml/symex" xmlns:wpg="http://schemas.microsoft.com/office/word/2010/wordprocessingGroup" xmlns:wpi="http://schemas.microsoft.com/office/word/2010/wordprocessingInk" xmlns:wne="http://schemas.microsoft.com/office/word/2006/wordml" xmlns:wps="http://schemas.microsoft.com/office/word/2010/wordprocessingShape" mc:Ignorable="w14 w15 w16se w16cid wp14">
   <w:p>
     <w:pPr>
       <w:pBdr>
@@ -11380,7 +11341,7 @@
 </file>
 
 <file path=word/footnotes.xml><?xml version="1.0" encoding="utf-8"?>
-<w:footnotes xmlns:wpc="http://schemas.microsoft.com/office/word/2010/wordprocessingCanvas" xmlns:cx="http://schemas.microsoft.com/office/drawing/2014/chartex" xmlns:cx1="http://schemas.microsoft.com/office/drawing/2015/9/8/chartex" xmlns:cx2="http://schemas.microsoft.com/office/drawing/2015/10/21/chartex" xmlns:cx3="http://schemas.microsoft.com/office/drawing/2016/5/9/chartex" xmlns:cx4="http://schemas.microsoft.com/office/drawing/2016/5/10/chartex" xmlns:cx5="http://schemas.microsoft.com/office/drawing/2016/5/11/chartex" xmlns:cx6="http://schemas.microsoft.com/office/drawing/2016/5/12/chartex" xmlns:cx7="http://schemas.microsoft.com/office/drawing/2016/5/13/chartex" xmlns:cx8="http://schemas.microsoft.com/office/drawing/2016/5/14/chartex" xmlns:mc="http://schemas.openxmlformats.org/markup-compatibility/2006" xmlns:aink="http://schemas.microsoft.com/office/drawing/2016/ink" xmlns:am3d="http://schemas.microsoft.com/office/drawing/2017/model3d" xmlns:o="urn:schemas-microsoft-com:office:office" xmlns:oel="http://schemas.microsoft.com/office/2019/extlst" xmlns:r="http://schemas.openxmlformats.org/officeDocument/2006/relationships" xmlns:m="http://schemas.openxmlformats.org/officeDocument/2006/math" xmlns:v="urn:schemas-microsoft-com:vml" xmlns:wp14="http://schemas.microsoft.com/office/word/2010/wordprocessingDrawing" xmlns:wp="http://schemas.openxmlformats.org/drawingml/2006/wordprocessingDrawing" xmlns:w10="urn:schemas-microsoft-com:office:word" xmlns:w="http://schemas.openxmlformats.org/wordprocessingml/2006/main" xmlns:w14="http://schemas.microsoft.com/office/word/2010/wordml" xmlns:w15="http://schemas.microsoft.com/office/word/2012/wordml" xmlns:w16cex="http://schemas.microsoft.com/office/word/2018/wordml/cex" xmlns:w16cid="http://schemas.microsoft.com/office/word/2016/wordml/cid" xmlns:w16="http://schemas.microsoft.com/office/word/2018/wordml" xmlns:w16du="http://schemas.microsoft.com/office/word/2023/wordml/word16du" xmlns:w16sdtdh="http://schemas.microsoft.com/office/word/2020/wordml/sdtdatahash" xmlns:w16se="http://schemas.microsoft.com/office/word/2015/wordml/symex" xmlns:wpg="http://schemas.microsoft.com/office/word/2010/wordprocessingGroup" xmlns:wpi="http://schemas.microsoft.com/office/word/2010/wordprocessingInk" xmlns:wne="http://schemas.microsoft.com/office/word/2006/wordml" xmlns:wps="http://schemas.microsoft.com/office/word/2010/wordprocessingShape" mc:Ignorable="w14 w15 w16se w16cid w16 w16cex w16sdtdh w16du wp14">
+<w:footnotes xmlns:wpc="http://schemas.microsoft.com/office/word/2010/wordprocessingCanvas" xmlns:cx="http://schemas.microsoft.com/office/drawing/2014/chartex" xmlns:cx1="http://schemas.microsoft.com/office/drawing/2015/9/8/chartex" xmlns:cx2="http://schemas.microsoft.com/office/drawing/2015/10/21/chartex" xmlns:cx3="http://schemas.microsoft.com/office/drawing/2016/5/9/chartex" xmlns:cx4="http://schemas.microsoft.com/office/drawing/2016/5/10/chartex" xmlns:cx5="http://schemas.microsoft.com/office/drawing/2016/5/11/chartex" xmlns:cx6="http://schemas.microsoft.com/office/drawing/2016/5/12/chartex" xmlns:cx7="http://schemas.microsoft.com/office/drawing/2016/5/13/chartex" xmlns:cx8="http://schemas.microsoft.com/office/drawing/2016/5/14/chartex" xmlns:mc="http://schemas.openxmlformats.org/markup-compatibility/2006" xmlns:aink="http://schemas.microsoft.com/office/drawing/2016/ink" xmlns:am3d="http://schemas.microsoft.com/office/drawing/2017/model3d" xmlns:o="urn:schemas-microsoft-com:office:office" xmlns:r="http://schemas.openxmlformats.org/officeDocument/2006/relationships" xmlns:m="http://schemas.openxmlformats.org/officeDocument/2006/math" xmlns:v="urn:schemas-microsoft-com:vml" xmlns:wp14="http://schemas.microsoft.com/office/word/2010/wordprocessingDrawing" xmlns:wp="http://schemas.openxmlformats.org/drawingml/2006/wordprocessingDrawing" xmlns:w10="urn:schemas-microsoft-com:office:word" xmlns:w="http://schemas.openxmlformats.org/wordprocessingml/2006/main" xmlns:w14="http://schemas.microsoft.com/office/word/2010/wordml" xmlns:w15="http://schemas.microsoft.com/office/word/2012/wordml" xmlns:w16cid="http://schemas.microsoft.com/office/word/2016/wordml/cid" xmlns:w16se="http://schemas.microsoft.com/office/word/2015/wordml/symex" xmlns:wpg="http://schemas.microsoft.com/office/word/2010/wordprocessingGroup" xmlns:wpi="http://schemas.microsoft.com/office/word/2010/wordprocessingInk" xmlns:wne="http://schemas.microsoft.com/office/word/2006/wordml" xmlns:wps="http://schemas.microsoft.com/office/word/2010/wordprocessingShape" mc:Ignorable="w14 w15 w16se w16cid wp14">
   <w:footnote w:type="separator" w:id="-1">
     <w:p>
       <w:r>
@@ -11399,7 +11360,7 @@
 </file>
 
 <file path=word/header1.xml><?xml version="1.0" encoding="utf-8"?>
-<w:hdr xmlns:wpc="http://schemas.microsoft.com/office/word/2010/wordprocessingCanvas" xmlns:cx="http://schemas.microsoft.com/office/drawing/2014/chartex" xmlns:cx1="http://schemas.microsoft.com/office/drawing/2015/9/8/chartex" xmlns:cx2="http://schemas.microsoft.com/office/drawing/2015/10/21/chartex" xmlns:cx3="http://schemas.microsoft.com/office/drawing/2016/5/9/chartex" xmlns:cx4="http://schemas.microsoft.com/office/drawing/2016/5/10/chartex" xmlns:cx5="http://schemas.microsoft.com/office/drawing/2016/5/11/chartex" xmlns:cx6="http://schemas.microsoft.com/office/drawing/2016/5/12/chartex" xmlns:cx7="http://schemas.microsoft.com/office/drawing/2016/5/13/chartex" xmlns:cx8="http://schemas.microsoft.com/office/drawing/2016/5/14/chartex" xmlns:mc="http://schemas.openxmlformats.org/markup-compatibility/2006" xmlns:aink="http://schemas.microsoft.com/office/drawing/2016/ink" xmlns:am3d="http://schemas.microsoft.com/office/drawing/2017/model3d" xmlns:o="urn:schemas-microsoft-com:office:office" xmlns:oel="http://schemas.microsoft.com/office/2019/extlst" xmlns:r="http://schemas.openxmlformats.org/officeDocument/2006/relationships" xmlns:m="http://schemas.openxmlformats.org/officeDocument/2006/math" xmlns:v="urn:schemas-microsoft-com:vml" xmlns:wp14="http://schemas.microsoft.com/office/word/2010/wordprocessingDrawing" xmlns:wp="http://schemas.openxmlformats.org/drawingml/2006/wordprocessingDrawing" xmlns:w10="urn:schemas-microsoft-com:office:word" xmlns:w="http://schemas.openxmlformats.org/wordprocessingml/2006/main" xmlns:w14="http://schemas.microsoft.com/office/word/2010/wordml" xmlns:w15="http://schemas.microsoft.com/office/word/2012/wordml" xmlns:w16cex="http://schemas.microsoft.com/office/word/2018/wordml/cex" xmlns:w16cid="http://schemas.microsoft.com/office/word/2016/wordml/cid" xmlns:w16="http://schemas.microsoft.com/office/word/2018/wordml" xmlns:w16du="http://schemas.microsoft.com/office/word/2023/wordml/word16du" xmlns:w16sdtdh="http://schemas.microsoft.com/office/word/2020/wordml/sdtdatahash" xmlns:w16se="http://schemas.microsoft.com/office/word/2015/wordml/symex" xmlns:wpg="http://schemas.microsoft.com/office/word/2010/wordprocessingGroup" xmlns:wpi="http://schemas.microsoft.com/office/word/2010/wordprocessingInk" xmlns:wne="http://schemas.microsoft.com/office/word/2006/wordml" xmlns:wps="http://schemas.microsoft.com/office/word/2010/wordprocessingShape" mc:Ignorable="w14 w15 w16se w16cid w16 w16cex w16sdtdh w16du wp14">
+<w:hdr xmlns:wpc="http://schemas.microsoft.com/office/word/2010/wordprocessingCanvas" xmlns:cx="http://schemas.microsoft.com/office/drawing/2014/chartex" xmlns:cx1="http://schemas.microsoft.com/office/drawing/2015/9/8/chartex" xmlns:cx2="http://schemas.microsoft.com/office/drawing/2015/10/21/chartex" xmlns:cx3="http://schemas.microsoft.com/office/drawing/2016/5/9/chartex" xmlns:cx4="http://schemas.microsoft.com/office/drawing/2016/5/10/chartex" xmlns:cx5="http://schemas.microsoft.com/office/drawing/2016/5/11/chartex" xmlns:cx6="http://schemas.microsoft.com/office/drawing/2016/5/12/chartex" xmlns:cx7="http://schemas.microsoft.com/office/drawing/2016/5/13/chartex" xmlns:cx8="http://schemas.microsoft.com/office/drawing/2016/5/14/chartex" xmlns:mc="http://schemas.openxmlformats.org/markup-compatibility/2006" xmlns:aink="http://schemas.microsoft.com/office/drawing/2016/ink" xmlns:am3d="http://schemas.microsoft.com/office/drawing/2017/model3d" xmlns:o="urn:schemas-microsoft-com:office:office" xmlns:r="http://schemas.openxmlformats.org/officeDocument/2006/relationships" xmlns:m="http://schemas.openxmlformats.org/officeDocument/2006/math" xmlns:v="urn:schemas-microsoft-com:vml" xmlns:wp14="http://schemas.microsoft.com/office/word/2010/wordprocessingDrawing" xmlns:wp="http://schemas.openxmlformats.org/drawingml/2006/wordprocessingDrawing" xmlns:w10="urn:schemas-microsoft-com:office:word" xmlns:w="http://schemas.openxmlformats.org/wordprocessingml/2006/main" xmlns:w14="http://schemas.microsoft.com/office/word/2010/wordml" xmlns:w15="http://schemas.microsoft.com/office/word/2012/wordml" xmlns:w16cid="http://schemas.microsoft.com/office/word/2016/wordml/cid" xmlns:w16se="http://schemas.microsoft.com/office/word/2015/wordml/symex" xmlns:wpg="http://schemas.microsoft.com/office/word/2010/wordprocessingGroup" xmlns:wpi="http://schemas.microsoft.com/office/word/2010/wordprocessingInk" xmlns:wne="http://schemas.microsoft.com/office/word/2006/wordml" xmlns:wps="http://schemas.microsoft.com/office/word/2010/wordprocessingShape" mc:Ignorable="w14 w15 w16se w16cid wp14">
   <w:p>
     <w:pPr>
       <w:widowControl w:val="0"/>
@@ -11786,7 +11747,7 @@
 </file>
 
 <file path=word/header2.xml><?xml version="1.0" encoding="utf-8"?>
-<w:hdr xmlns:wpc="http://schemas.microsoft.com/office/word/2010/wordprocessingCanvas" xmlns:cx="http://schemas.microsoft.com/office/drawing/2014/chartex" xmlns:cx1="http://schemas.microsoft.com/office/drawing/2015/9/8/chartex" xmlns:cx2="http://schemas.microsoft.com/office/drawing/2015/10/21/chartex" xmlns:cx3="http://schemas.microsoft.com/office/drawing/2016/5/9/chartex" xmlns:cx4="http://schemas.microsoft.com/office/drawing/2016/5/10/chartex" xmlns:cx5="http://schemas.microsoft.com/office/drawing/2016/5/11/chartex" xmlns:cx6="http://schemas.microsoft.com/office/drawing/2016/5/12/chartex" xmlns:cx7="http://schemas.microsoft.com/office/drawing/2016/5/13/chartex" xmlns:cx8="http://schemas.microsoft.com/office/drawing/2016/5/14/chartex" xmlns:mc="http://schemas.openxmlformats.org/markup-compatibility/2006" xmlns:aink="http://schemas.microsoft.com/office/drawing/2016/ink" xmlns:am3d="http://schemas.microsoft.com/office/drawing/2017/model3d" xmlns:o="urn:schemas-microsoft-com:office:office" xmlns:oel="http://schemas.microsoft.com/office/2019/extlst" xmlns:r="http://schemas.openxmlformats.org/officeDocument/2006/relationships" xmlns:m="http://schemas.openxmlformats.org/officeDocument/2006/math" xmlns:v="urn:schemas-microsoft-com:vml" xmlns:wp14="http://schemas.microsoft.com/office/word/2010/wordprocessingDrawing" xmlns:wp="http://schemas.openxmlformats.org/drawingml/2006/wordprocessingDrawing" xmlns:w10="urn:schemas-microsoft-com:office:word" xmlns:w="http://schemas.openxmlformats.org/wordprocessingml/2006/main" xmlns:w14="http://schemas.microsoft.com/office/word/2010/wordml" xmlns:w15="http://schemas.microsoft.com/office/word/2012/wordml" xmlns:w16cex="http://schemas.microsoft.com/office/word/2018/wordml/cex" xmlns:w16cid="http://schemas.microsoft.com/office/word/2016/wordml/cid" xmlns:w16="http://schemas.microsoft.com/office/word/2018/wordml" xmlns:w16du="http://schemas.microsoft.com/office/word/2023/wordml/word16du" xmlns:w16sdtdh="http://schemas.microsoft.com/office/word/2020/wordml/sdtdatahash" xmlns:w16se="http://schemas.microsoft.com/office/word/2015/wordml/symex" xmlns:wpg="http://schemas.microsoft.com/office/word/2010/wordprocessingGroup" xmlns:wpi="http://schemas.microsoft.com/office/word/2010/wordprocessingInk" xmlns:wne="http://schemas.microsoft.com/office/word/2006/wordml" xmlns:wps="http://schemas.microsoft.com/office/word/2010/wordprocessingShape" mc:Ignorable="w14 w15 w16se w16cid w16 w16cex w16sdtdh w16du wp14">
+<w:hdr xmlns:wpc="http://schemas.microsoft.com/office/word/2010/wordprocessingCanvas" xmlns:cx="http://schemas.microsoft.com/office/drawing/2014/chartex" xmlns:cx1="http://schemas.microsoft.com/office/drawing/2015/9/8/chartex" xmlns:cx2="http://schemas.microsoft.com/office/drawing/2015/10/21/chartex" xmlns:cx3="http://schemas.microsoft.com/office/drawing/2016/5/9/chartex" xmlns:cx4="http://schemas.microsoft.com/office/drawing/2016/5/10/chartex" xmlns:cx5="http://schemas.microsoft.com/office/drawing/2016/5/11/chartex" xmlns:cx6="http://schemas.microsoft.com/office/drawing/2016/5/12/chartex" xmlns:cx7="http://schemas.microsoft.com/office/drawing/2016/5/13/chartex" xmlns:cx8="http://schemas.microsoft.com/office/drawing/2016/5/14/chartex" xmlns:mc="http://schemas.openxmlformats.org/markup-compatibility/2006" xmlns:aink="http://schemas.microsoft.com/office/drawing/2016/ink" xmlns:am3d="http://schemas.microsoft.com/office/drawing/2017/model3d" xmlns:o="urn:schemas-microsoft-com:office:office" xmlns:r="http://schemas.openxmlformats.org/officeDocument/2006/relationships" xmlns:m="http://schemas.openxmlformats.org/officeDocument/2006/math" xmlns:v="urn:schemas-microsoft-com:vml" xmlns:wp14="http://schemas.microsoft.com/office/word/2010/wordprocessingDrawing" xmlns:wp="http://schemas.openxmlformats.org/drawingml/2006/wordprocessingDrawing" xmlns:w10="urn:schemas-microsoft-com:office:word" xmlns:w="http://schemas.openxmlformats.org/wordprocessingml/2006/main" xmlns:w14="http://schemas.microsoft.com/office/word/2010/wordml" xmlns:w15="http://schemas.microsoft.com/office/word/2012/wordml" xmlns:w16cid="http://schemas.microsoft.com/office/word/2016/wordml/cid" xmlns:w16se="http://schemas.microsoft.com/office/word/2015/wordml/symex" xmlns:wpg="http://schemas.microsoft.com/office/word/2010/wordprocessingGroup" xmlns:wpi="http://schemas.microsoft.com/office/word/2010/wordprocessingInk" xmlns:wne="http://schemas.microsoft.com/office/word/2006/wordml" xmlns:wps="http://schemas.microsoft.com/office/word/2010/wordprocessingShape" mc:Ignorable="w14 w15 w16se w16cid wp14">
   <w:p>
     <w:pPr>
       <w:widowControl w:val="0"/>
@@ -12179,7 +12140,7 @@
 </file>
 
 <file path=word/numbering.xml><?xml version="1.0" encoding="utf-8"?>
-<w:numbering xmlns:wpc="http://schemas.microsoft.com/office/word/2010/wordprocessingCanvas" xmlns:cx="http://schemas.microsoft.com/office/drawing/2014/chartex" xmlns:cx1="http://schemas.microsoft.com/office/drawing/2015/9/8/chartex" xmlns:cx2="http://schemas.microsoft.com/office/drawing/2015/10/21/chartex" xmlns:cx3="http://schemas.microsoft.com/office/drawing/2016/5/9/chartex" xmlns:cx4="http://schemas.microsoft.com/office/drawing/2016/5/10/chartex" xmlns:cx5="http://schemas.microsoft.com/office/drawing/2016/5/11/chartex" xmlns:cx6="http://schemas.microsoft.com/office/drawing/2016/5/12/chartex" xmlns:cx7="http://schemas.microsoft.com/office/drawing/2016/5/13/chartex" xmlns:cx8="http://schemas.microsoft.com/office/drawing/2016/5/14/chartex" xmlns:mc="http://schemas.openxmlformats.org/markup-compatibility/2006" xmlns:aink="http://schemas.microsoft.com/office/drawing/2016/ink" xmlns:am3d="http://schemas.microsoft.com/office/drawing/2017/model3d" xmlns:o="urn:schemas-microsoft-com:office:office" xmlns:oel="http://schemas.microsoft.com/office/2019/extlst" xmlns:r="http://schemas.openxmlformats.org/officeDocument/2006/relationships" xmlns:m="http://schemas.openxmlformats.org/officeDocument/2006/math" xmlns:v="urn:schemas-microsoft-com:vml" xmlns:wp14="http://schemas.microsoft.com/office/word/2010/wordprocessingDrawing" xmlns:wp="http://schemas.openxmlformats.org/drawingml/2006/wordprocessingDrawing" xmlns:w10="urn:schemas-microsoft-com:office:word" xmlns:w="http://schemas.openxmlformats.org/wordprocessingml/2006/main" xmlns:w14="http://schemas.microsoft.com/office/word/2010/wordml" xmlns:w15="http://schemas.microsoft.com/office/word/2012/wordml" xmlns:w16cex="http://schemas.microsoft.com/office/word/2018/wordml/cex" xmlns:w16cid="http://schemas.microsoft.com/office/word/2016/wordml/cid" xmlns:w16="http://schemas.microsoft.com/office/word/2018/wordml" xmlns:w16du="http://schemas.microsoft.com/office/word/2023/wordml/word16du" xmlns:w16sdtdh="http://schemas.microsoft.com/office/word/2020/wordml/sdtdatahash" xmlns:w16se="http://schemas.microsoft.com/office/word/2015/wordml/symex" xmlns:wpg="http://schemas.microsoft.com/office/word/2010/wordprocessingGroup" xmlns:wpi="http://schemas.microsoft.com/office/word/2010/wordprocessingInk" xmlns:wne="http://schemas.microsoft.com/office/word/2006/wordml" xmlns:wps="http://schemas.microsoft.com/office/word/2010/wordprocessingShape" mc:Ignorable="w14 w15 w16se w16cid w16 w16cex w16sdtdh w16du wp14">
+<w:numbering xmlns:wpc="http://schemas.microsoft.com/office/word/2010/wordprocessingCanvas" xmlns:cx="http://schemas.microsoft.com/office/drawing/2014/chartex" xmlns:cx1="http://schemas.microsoft.com/office/drawing/2015/9/8/chartex" xmlns:cx2="http://schemas.microsoft.com/office/drawing/2015/10/21/chartex" xmlns:cx3="http://schemas.microsoft.com/office/drawing/2016/5/9/chartex" xmlns:cx4="http://schemas.microsoft.com/office/drawing/2016/5/10/chartex" xmlns:cx5="http://schemas.microsoft.com/office/drawing/2016/5/11/chartex" xmlns:cx6="http://schemas.microsoft.com/office/drawing/2016/5/12/chartex" xmlns:cx7="http://schemas.microsoft.com/office/drawing/2016/5/13/chartex" xmlns:cx8="http://schemas.microsoft.com/office/drawing/2016/5/14/chartex" xmlns:mc="http://schemas.openxmlformats.org/markup-compatibility/2006" xmlns:aink="http://schemas.microsoft.com/office/drawing/2016/ink" xmlns:am3d="http://schemas.microsoft.com/office/drawing/2017/model3d" xmlns:o="urn:schemas-microsoft-com:office:office" xmlns:r="http://schemas.openxmlformats.org/officeDocument/2006/relationships" xmlns:m="http://schemas.openxmlformats.org/officeDocument/2006/math" xmlns:v="urn:schemas-microsoft-com:vml" xmlns:wp14="http://schemas.microsoft.com/office/word/2010/wordprocessingDrawing" xmlns:wp="http://schemas.openxmlformats.org/drawingml/2006/wordprocessingDrawing" xmlns:w10="urn:schemas-microsoft-com:office:word" xmlns:w="http://schemas.openxmlformats.org/wordprocessingml/2006/main" xmlns:w14="http://schemas.microsoft.com/office/word/2010/wordml" xmlns:w15="http://schemas.microsoft.com/office/word/2012/wordml" xmlns:w16cid="http://schemas.microsoft.com/office/word/2016/wordml/cid" xmlns:w16se="http://schemas.microsoft.com/office/word/2015/wordml/symex" xmlns:wpg="http://schemas.microsoft.com/office/word/2010/wordprocessingGroup" xmlns:wpi="http://schemas.microsoft.com/office/word/2010/wordprocessingInk" xmlns:wne="http://schemas.microsoft.com/office/word/2006/wordml" xmlns:wps="http://schemas.microsoft.com/office/word/2010/wordprocessingShape" mc:Ignorable="w14 w15 w16se w16cid wp14">
   <w:abstractNum w:abstractNumId="0" w15:restartNumberingAfterBreak="0">
     <w:nsid w:val="078A6E7B"/>
     <w:multiLevelType w:val="multilevel"/>
@@ -13440,41 +13401,41 @@
       </w:rPr>
     </w:lvl>
   </w:abstractNum>
-  <w:num w:numId="1" w16cid:durableId="997264449">
+  <w:num w:numId="1">
     <w:abstractNumId w:val="7"/>
   </w:num>
-  <w:num w:numId="2" w16cid:durableId="924531473">
+  <w:num w:numId="2">
     <w:abstractNumId w:val="9"/>
   </w:num>
-  <w:num w:numId="3" w16cid:durableId="303390059">
+  <w:num w:numId="3">
     <w:abstractNumId w:val="4"/>
   </w:num>
-  <w:num w:numId="4" w16cid:durableId="1727948618">
+  <w:num w:numId="4">
     <w:abstractNumId w:val="2"/>
   </w:num>
-  <w:num w:numId="5" w16cid:durableId="1593588993">
+  <w:num w:numId="5">
     <w:abstractNumId w:val="1"/>
   </w:num>
-  <w:num w:numId="6" w16cid:durableId="1857189458">
+  <w:num w:numId="6">
     <w:abstractNumId w:val="6"/>
   </w:num>
-  <w:num w:numId="7" w16cid:durableId="2077195783">
+  <w:num w:numId="7">
     <w:abstractNumId w:val="5"/>
   </w:num>
-  <w:num w:numId="8" w16cid:durableId="131292777">
+  <w:num w:numId="8">
     <w:abstractNumId w:val="3"/>
   </w:num>
-  <w:num w:numId="9" w16cid:durableId="1379550438">
+  <w:num w:numId="9">
     <w:abstractNumId w:val="8"/>
   </w:num>
-  <w:num w:numId="10" w16cid:durableId="1193421513">
+  <w:num w:numId="10">
     <w:abstractNumId w:val="0"/>
   </w:num>
 </w:numbering>
 </file>
 
 <file path=word/styles.xml><?xml version="1.0" encoding="utf-8"?>
-<w:styles xmlns:mc="http://schemas.openxmlformats.org/markup-compatibility/2006" xmlns:r="http://schemas.openxmlformats.org/officeDocument/2006/relationships" xmlns:w="http://schemas.openxmlformats.org/wordprocessingml/2006/main" xmlns:w14="http://schemas.microsoft.com/office/word/2010/wordml" xmlns:w15="http://schemas.microsoft.com/office/word/2012/wordml" xmlns:w16cex="http://schemas.microsoft.com/office/word/2018/wordml/cex" xmlns:w16cid="http://schemas.microsoft.com/office/word/2016/wordml/cid" xmlns:w16="http://schemas.microsoft.com/office/word/2018/wordml" xmlns:w16du="http://schemas.microsoft.com/office/word/2023/wordml/word16du" xmlns:w16sdtdh="http://schemas.microsoft.com/office/word/2020/wordml/sdtdatahash" xmlns:w16se="http://schemas.microsoft.com/office/word/2015/wordml/symex" mc:Ignorable="w14 w15 w16se w16cid w16 w16cex w16sdtdh w16du">
+<w:styles xmlns:mc="http://schemas.openxmlformats.org/markup-compatibility/2006" xmlns:r="http://schemas.openxmlformats.org/officeDocument/2006/relationships" xmlns:w="http://schemas.openxmlformats.org/wordprocessingml/2006/main" xmlns:w14="http://schemas.microsoft.com/office/word/2010/wordml" xmlns:w15="http://schemas.microsoft.com/office/word/2012/wordml" xmlns:w16cid="http://schemas.microsoft.com/office/word/2016/wordml/cid" xmlns:w16se="http://schemas.microsoft.com/office/word/2015/wordml/symex" mc:Ignorable="w14 w15 w16se w16cid">
   <w:docDefaults>
     <w:rPrDefault>
       <w:rPr>
@@ -14797,7 +14758,7 @@
 </file>
 
 <file path=customXml/itemProps2.xml><?xml version="1.0" encoding="utf-8"?>
-<ds:datastoreItem xmlns:ds="http://schemas.openxmlformats.org/officeDocument/2006/customXml" ds:itemID="{822FDB6A-7C72-47FF-8B92-707AF8E2D954}">
+<ds:datastoreItem xmlns:ds="http://schemas.openxmlformats.org/officeDocument/2006/customXml" ds:itemID="{CE39F582-F12D-4F97-8623-0182E98F9C1F}">
   <ds:schemaRefs>
     <ds:schemaRef ds:uri="http://schemas.openxmlformats.org/officeDocument/2006/bibliography"/>
   </ds:schemaRefs>

</xml_diff>